<commit_message>
Updated mockups and Darcie's use cases– Woohoo!
</commit_message>
<xml_diff>
--- a/docs/Class Documentation/UseCaseDraftDarcie.docx
+++ b/docs/Class Documentation/UseCaseDraftDarcie.docx
@@ -260,16 +260,52 @@
                 <w:sz w:val="24"/>
                 <w:szCs w:val="22"/>
               </w:rPr>
-              <w:t>startup screen</w:t>
-            </w:r>
-            <w:r>
-              <w:rPr>
-                <w:rFonts w:ascii="Times New Roman" w:eastAsia="Times New Roman" w:hAnsi="Times New Roman" w:cs="Times New Roman"/>
-                <w:color w:val="auto"/>
-                <w:sz w:val="24"/>
-                <w:szCs w:val="22"/>
-              </w:rPr>
-              <w:t>:  text boxes to enter username and password</w:t>
+              <w:t>Login S</w:t>
+            </w:r>
+            <w:r>
+              <w:rPr>
+                <w:rFonts w:ascii="Times New Roman" w:eastAsia="Times New Roman" w:hAnsi="Times New Roman" w:cs="Times New Roman"/>
+                <w:color w:val="auto"/>
+                <w:sz w:val="24"/>
+                <w:szCs w:val="22"/>
+              </w:rPr>
+              <w:t>creen</w:t>
+            </w:r>
+            <w:r>
+              <w:rPr>
+                <w:rFonts w:ascii="Times New Roman" w:eastAsia="Times New Roman" w:hAnsi="Times New Roman" w:cs="Times New Roman"/>
+                <w:color w:val="auto"/>
+                <w:sz w:val="24"/>
+                <w:szCs w:val="22"/>
+              </w:rPr>
+              <w:t xml:space="preserve">: </w:t>
+            </w:r>
+            <w:r>
+              <w:rPr>
+                <w:rFonts w:ascii="Times New Roman" w:eastAsia="Times New Roman" w:hAnsi="Times New Roman" w:cs="Times New Roman"/>
+                <w:color w:val="auto"/>
+                <w:sz w:val="24"/>
+                <w:szCs w:val="22"/>
+              </w:rPr>
+              <w:t xml:space="preserve">text boxes to enter </w:t>
+            </w:r>
+            <w:r>
+              <w:rPr>
+                <w:rFonts w:ascii="Times New Roman" w:eastAsia="Times New Roman" w:hAnsi="Times New Roman" w:cs="Times New Roman"/>
+                <w:color w:val="auto"/>
+                <w:sz w:val="24"/>
+                <w:szCs w:val="22"/>
+              </w:rPr>
+              <w:t>email</w:t>
+            </w:r>
+            <w:r>
+              <w:rPr>
+                <w:rFonts w:ascii="Times New Roman" w:eastAsia="Times New Roman" w:hAnsi="Times New Roman" w:cs="Times New Roman"/>
+                <w:color w:val="auto"/>
+                <w:sz w:val="24"/>
+                <w:szCs w:val="22"/>
+              </w:rPr>
+              <w:t xml:space="preserve"> and password</w:t>
             </w:r>
             <w:r>
               <w:rPr>
@@ -296,7 +332,43 @@
                 <w:sz w:val="24"/>
                 <w:szCs w:val="22"/>
               </w:rPr>
-              <w:t>a login button, a sign up link, and forgot password link</w:t>
+              <w:t>a l</w:t>
+            </w:r>
+            <w:r>
+              <w:rPr>
+                <w:rFonts w:ascii="Times New Roman" w:eastAsia="Times New Roman" w:hAnsi="Times New Roman" w:cs="Times New Roman"/>
+                <w:color w:val="auto"/>
+                <w:sz w:val="24"/>
+                <w:szCs w:val="22"/>
+              </w:rPr>
+              <w:t>ogin button, a sign up link, and</w:t>
+            </w:r>
+            <w:r>
+              <w:rPr>
+                <w:rFonts w:ascii="Times New Roman" w:eastAsia="Times New Roman" w:hAnsi="Times New Roman" w:cs="Times New Roman"/>
+                <w:color w:val="auto"/>
+                <w:sz w:val="24"/>
+                <w:szCs w:val="22"/>
+              </w:rPr>
+              <w:t xml:space="preserve"> a</w:t>
+            </w:r>
+            <w:r>
+              <w:rPr>
+                <w:rFonts w:ascii="Times New Roman" w:eastAsia="Times New Roman" w:hAnsi="Times New Roman" w:cs="Times New Roman"/>
+                <w:color w:val="auto"/>
+                <w:sz w:val="24"/>
+                <w:szCs w:val="22"/>
+              </w:rPr>
+              <w:t xml:space="preserve"> forgot password link</w:t>
+            </w:r>
+            <w:r>
+              <w:rPr>
+                <w:rFonts w:ascii="Times New Roman" w:eastAsia="Times New Roman" w:hAnsi="Times New Roman" w:cs="Times New Roman"/>
+                <w:color w:val="auto"/>
+                <w:sz w:val="24"/>
+                <w:szCs w:val="22"/>
+              </w:rPr>
+              <w:t>.</w:t>
             </w:r>
           </w:p>
           <w:p>
@@ -336,7 +408,25 @@
                 <w:sz w:val="24"/>
                 <w:szCs w:val="22"/>
               </w:rPr>
-              <w:t>Sign Up link</w:t>
+              <w:t>sign u</w:t>
+            </w:r>
+            <w:r>
+              <w:rPr>
+                <w:rFonts w:ascii="Times New Roman" w:eastAsia="Times New Roman" w:hAnsi="Times New Roman" w:cs="Times New Roman"/>
+                <w:color w:val="auto"/>
+                <w:sz w:val="24"/>
+                <w:szCs w:val="22"/>
+              </w:rPr>
+              <w:t>p link</w:t>
+            </w:r>
+            <w:r>
+              <w:rPr>
+                <w:rFonts w:ascii="Times New Roman" w:eastAsia="Times New Roman" w:hAnsi="Times New Roman" w:cs="Times New Roman"/>
+                <w:color w:val="auto"/>
+                <w:sz w:val="24"/>
+                <w:szCs w:val="22"/>
+              </w:rPr>
+              <w:t>.</w:t>
             </w:r>
           </w:p>
           <w:p>
@@ -377,34 +467,133 @@
                 <w:sz w:val="24"/>
                 <w:szCs w:val="22"/>
               </w:rPr>
-              <w:t xml:space="preserve">add/update personal info screen: text boxes to enter email, password, </w:t>
-            </w:r>
-            <w:r>
-              <w:rPr>
-                <w:rFonts w:ascii="Times New Roman" w:eastAsia="Times New Roman" w:hAnsi="Times New Roman" w:cs="Times New Roman"/>
-                <w:color w:val="auto"/>
-                <w:sz w:val="24"/>
-                <w:szCs w:val="22"/>
-              </w:rPr>
-              <w:t xml:space="preserve">photo (optional) </w:t>
-            </w:r>
-            <w:r>
-              <w:rPr>
-                <w:rFonts w:ascii="Times New Roman" w:eastAsia="Times New Roman" w:hAnsi="Times New Roman" w:cs="Times New Roman"/>
-                <w:color w:val="auto"/>
-                <w:sz w:val="24"/>
-                <w:szCs w:val="22"/>
-              </w:rPr>
-              <w:t>name (optional), and bio (optional)</w:t>
-            </w:r>
-            <w:r>
-              <w:rPr>
-                <w:rFonts w:ascii="Times New Roman" w:eastAsia="Times New Roman" w:hAnsi="Times New Roman" w:cs="Times New Roman"/>
-                <w:color w:val="auto"/>
-                <w:sz w:val="24"/>
-                <w:szCs w:val="22"/>
-              </w:rPr>
-              <w:t>. Fields are blank for new users.</w:t>
+              <w:t>Create/U</w:t>
+            </w:r>
+            <w:r>
+              <w:rPr>
+                <w:rFonts w:ascii="Times New Roman" w:eastAsia="Times New Roman" w:hAnsi="Times New Roman" w:cs="Times New Roman"/>
+                <w:color w:val="auto"/>
+                <w:sz w:val="24"/>
+                <w:szCs w:val="22"/>
+              </w:rPr>
+              <w:t xml:space="preserve">pdate </w:t>
+            </w:r>
+            <w:r>
+              <w:rPr>
+                <w:rFonts w:ascii="Times New Roman" w:eastAsia="Times New Roman" w:hAnsi="Times New Roman" w:cs="Times New Roman"/>
+                <w:color w:val="auto"/>
+                <w:sz w:val="24"/>
+                <w:szCs w:val="22"/>
+              </w:rPr>
+              <w:t>Profile S</w:t>
+            </w:r>
+            <w:r>
+              <w:rPr>
+                <w:rFonts w:ascii="Times New Roman" w:eastAsia="Times New Roman" w:hAnsi="Times New Roman" w:cs="Times New Roman"/>
+                <w:color w:val="auto"/>
+                <w:sz w:val="24"/>
+                <w:szCs w:val="22"/>
+              </w:rPr>
+              <w:t>creen: text boxes to enter email, password,</w:t>
+            </w:r>
+            <w:r>
+              <w:rPr>
+                <w:rFonts w:ascii="Times New Roman" w:eastAsia="Times New Roman" w:hAnsi="Times New Roman" w:cs="Times New Roman"/>
+                <w:color w:val="auto"/>
+                <w:sz w:val="24"/>
+                <w:szCs w:val="22"/>
+              </w:rPr>
+              <w:t xml:space="preserve"> confirm password,</w:t>
+            </w:r>
+            <w:r>
+              <w:rPr>
+                <w:rFonts w:ascii="Times New Roman" w:eastAsia="Times New Roman" w:hAnsi="Times New Roman" w:cs="Times New Roman"/>
+                <w:color w:val="auto"/>
+                <w:sz w:val="24"/>
+                <w:szCs w:val="22"/>
+              </w:rPr>
+              <w:t xml:space="preserve"> name (optional), and bio (optional)</w:t>
+            </w:r>
+            <w:r>
+              <w:rPr>
+                <w:rFonts w:ascii="Times New Roman" w:eastAsia="Times New Roman" w:hAnsi="Times New Roman" w:cs="Times New Roman"/>
+                <w:color w:val="auto"/>
+                <w:sz w:val="24"/>
+                <w:szCs w:val="22"/>
+              </w:rPr>
+              <w:t>,</w:t>
+            </w:r>
+            <w:r>
+              <w:rPr>
+                <w:rFonts w:ascii="Times New Roman" w:eastAsia="Times New Roman" w:hAnsi="Times New Roman" w:cs="Times New Roman"/>
+                <w:color w:val="auto"/>
+                <w:sz w:val="24"/>
+                <w:szCs w:val="22"/>
+              </w:rPr>
+              <w:t xml:space="preserve"> </w:t>
+            </w:r>
+            <w:r>
+              <w:rPr>
+                <w:rFonts w:ascii="Times New Roman" w:eastAsia="Times New Roman" w:hAnsi="Times New Roman" w:cs="Times New Roman"/>
+                <w:color w:val="auto"/>
+                <w:sz w:val="24"/>
+                <w:szCs w:val="22"/>
+              </w:rPr>
+              <w:t>an area to upload a photo</w:t>
+            </w:r>
+            <w:r>
+              <w:rPr>
+                <w:rFonts w:ascii="Times New Roman" w:eastAsia="Times New Roman" w:hAnsi="Times New Roman" w:cs="Times New Roman"/>
+                <w:color w:val="auto"/>
+                <w:sz w:val="24"/>
+                <w:szCs w:val="22"/>
+              </w:rPr>
+              <w:t xml:space="preserve"> (optional)</w:t>
+            </w:r>
+            <w:r>
+              <w:rPr>
+                <w:rFonts w:ascii="Times New Roman" w:eastAsia="Times New Roman" w:hAnsi="Times New Roman" w:cs="Times New Roman"/>
+                <w:color w:val="auto"/>
+                <w:sz w:val="24"/>
+                <w:szCs w:val="22"/>
+              </w:rPr>
+              <w:t>, a save button, and a back button.</w:t>
+            </w:r>
+            <w:r>
+              <w:rPr>
+                <w:rFonts w:ascii="Times New Roman" w:eastAsia="Times New Roman" w:hAnsi="Times New Roman" w:cs="Times New Roman"/>
+                <w:color w:val="auto"/>
+                <w:sz w:val="24"/>
+                <w:szCs w:val="22"/>
+              </w:rPr>
+              <w:t xml:space="preserve"> </w:t>
+            </w:r>
+            <w:r>
+              <w:rPr>
+                <w:rFonts w:ascii="Times New Roman" w:eastAsia="Times New Roman" w:hAnsi="Times New Roman" w:cs="Times New Roman"/>
+                <w:color w:val="auto"/>
+                <w:sz w:val="24"/>
+                <w:szCs w:val="22"/>
+              </w:rPr>
+              <w:t xml:space="preserve">Fields are blank </w:t>
+            </w:r>
+            <w:r>
+              <w:rPr>
+                <w:rFonts w:ascii="Times New Roman" w:eastAsia="Times New Roman" w:hAnsi="Times New Roman" w:cs="Times New Roman"/>
+                <w:color w:val="auto"/>
+                <w:sz w:val="24"/>
+                <w:szCs w:val="22"/>
+              </w:rPr>
+              <w:t>when pag</w:t>
+            </w:r>
+            <w:r>
+              <w:rPr>
+                <w:rFonts w:ascii="Times New Roman" w:eastAsia="Times New Roman" w:hAnsi="Times New Roman" w:cs="Times New Roman"/>
+                <w:color w:val="auto"/>
+                <w:sz w:val="24"/>
+                <w:szCs w:val="22"/>
+              </w:rPr>
+              <w:t>e is accessed from sign up link.</w:t>
             </w:r>
           </w:p>
           <w:p>
@@ -426,7 +615,36 @@
                 <w:sz w:val="24"/>
                 <w:szCs w:val="22"/>
               </w:rPr>
-              <w:t>4. User enter</w:t>
+              <w:t xml:space="preserve">4. </w:t>
+            </w:r>
+            <w:proofErr w:type="gramStart"/>
+            <w:r>
+              <w:rPr>
+                <w:rFonts w:ascii="Times New Roman" w:eastAsia="Times New Roman" w:hAnsi="Times New Roman" w:cs="Times New Roman"/>
+                <w:color w:val="auto"/>
+                <w:sz w:val="24"/>
+                <w:szCs w:val="22"/>
+              </w:rPr>
+              <w:t>a</w:t>
+            </w:r>
+            <w:proofErr w:type="gramEnd"/>
+            <w:r>
+              <w:rPr>
+                <w:rFonts w:ascii="Times New Roman" w:eastAsia="Times New Roman" w:hAnsi="Times New Roman" w:cs="Times New Roman"/>
+                <w:color w:val="auto"/>
+                <w:sz w:val="24"/>
+                <w:szCs w:val="22"/>
+              </w:rPr>
+              <w:t xml:space="preserve">) </w:t>
+            </w:r>
+            <w:r>
+              <w:rPr>
+                <w:rFonts w:ascii="Times New Roman" w:eastAsia="Times New Roman" w:hAnsi="Times New Roman" w:cs="Times New Roman"/>
+                <w:color w:val="auto"/>
+                <w:sz w:val="24"/>
+                <w:szCs w:val="22"/>
+              </w:rPr>
+              <w:t>User enter</w:t>
             </w:r>
             <w:r>
               <w:rPr>
@@ -436,6 +654,15 @@
                 <w:szCs w:val="22"/>
               </w:rPr>
               <w:t>s information and clicks save</w:t>
+            </w:r>
+            <w:r>
+              <w:rPr>
+                <w:rFonts w:ascii="Times New Roman" w:eastAsia="Times New Roman" w:hAnsi="Times New Roman" w:cs="Times New Roman"/>
+                <w:color w:val="auto"/>
+                <w:sz w:val="24"/>
+                <w:szCs w:val="22"/>
+              </w:rPr>
+              <w:t xml:space="preserve"> button</w:t>
             </w:r>
             <w:r>
               <w:rPr>
@@ -452,22 +679,14 @@
               <w:pStyle w:val="normal0"/>
               <w:widowControl w:val="0"/>
               <w:spacing w:line="240" w:lineRule="auto"/>
-              <w:rPr>
-                <w:rFonts w:ascii="Times New Roman" w:eastAsia="Times New Roman" w:hAnsi="Times New Roman" w:cs="Times New Roman"/>
-                <w:color w:val="auto"/>
-                <w:sz w:val="24"/>
-                <w:szCs w:val="22"/>
-              </w:rPr>
-            </w:pPr>
-            <w:r>
-              <w:rPr>
-                <w:rFonts w:ascii="Times New Roman" w:eastAsia="Times New Roman" w:hAnsi="Times New Roman" w:cs="Times New Roman"/>
-                <w:color w:val="auto"/>
-                <w:sz w:val="24"/>
-                <w:szCs w:val="22"/>
-              </w:rPr>
-              <w:t xml:space="preserve">            5. Validate email is “</w:t>
-            </w:r>
+              <w:ind w:left="720"/>
+              <w:rPr>
+                <w:rFonts w:ascii="Times New Roman" w:eastAsia="Times New Roman" w:hAnsi="Times New Roman" w:cs="Times New Roman"/>
+                <w:color w:val="auto"/>
+                <w:sz w:val="24"/>
+                <w:szCs w:val="22"/>
+              </w:rPr>
+            </w:pPr>
             <w:proofErr w:type="spellStart"/>
             <w:r>
               <w:rPr>
@@ -476,6 +695,44 @@
                 <w:sz w:val="24"/>
                 <w:szCs w:val="22"/>
               </w:rPr>
+              <w:t>i</w:t>
+            </w:r>
+            <w:proofErr w:type="spellEnd"/>
+            <w:r>
+              <w:rPr>
+                <w:rFonts w:ascii="Times New Roman" w:eastAsia="Times New Roman" w:hAnsi="Times New Roman" w:cs="Times New Roman"/>
+                <w:color w:val="auto"/>
+                <w:sz w:val="24"/>
+                <w:szCs w:val="22"/>
+              </w:rPr>
+              <w:t>)</w:t>
+            </w:r>
+            <w:r>
+              <w:rPr>
+                <w:rFonts w:ascii="Times New Roman" w:eastAsia="Times New Roman" w:hAnsi="Times New Roman" w:cs="Times New Roman"/>
+                <w:color w:val="auto"/>
+                <w:sz w:val="24"/>
+                <w:szCs w:val="22"/>
+              </w:rPr>
+              <w:t xml:space="preserve"> </w:t>
+            </w:r>
+            <w:r>
+              <w:rPr>
+                <w:rFonts w:ascii="Times New Roman" w:eastAsia="Times New Roman" w:hAnsi="Times New Roman" w:cs="Times New Roman"/>
+                <w:color w:val="auto"/>
+                <w:sz w:val="24"/>
+                <w:szCs w:val="22"/>
+              </w:rPr>
+              <w:t>StudyBear validates email is “</w:t>
+            </w:r>
+            <w:proofErr w:type="spellStart"/>
+            <w:r>
+              <w:rPr>
+                <w:rFonts w:ascii="Times New Roman" w:eastAsia="Times New Roman" w:hAnsi="Times New Roman" w:cs="Times New Roman"/>
+                <w:color w:val="auto"/>
+                <w:sz w:val="24"/>
+                <w:szCs w:val="22"/>
+              </w:rPr>
               <w:t>edu</w:t>
             </w:r>
             <w:proofErr w:type="spellEnd"/>
@@ -486,25 +743,16 @@
                 <w:sz w:val="24"/>
                 <w:szCs w:val="22"/>
               </w:rPr>
-              <w:t xml:space="preserve">” and doesn’t already have an associated      </w:t>
-            </w:r>
-            <w:r>
-              <w:rPr>
-                <w:rFonts w:ascii="Times New Roman" w:eastAsia="Times New Roman" w:hAnsi="Times New Roman" w:cs="Times New Roman"/>
-                <w:color w:val="auto"/>
-                <w:sz w:val="24"/>
-                <w:szCs w:val="22"/>
-              </w:rPr>
-              <w:t xml:space="preserve">  </w:t>
-            </w:r>
-            <w:r>
-              <w:rPr>
-                <w:rFonts w:ascii="Times New Roman" w:eastAsia="Times New Roman" w:hAnsi="Times New Roman" w:cs="Times New Roman"/>
-                <w:color w:val="auto"/>
-                <w:sz w:val="24"/>
-                <w:szCs w:val="22"/>
-              </w:rPr>
-              <w:t>account. Validate password meets requirements</w:t>
+              <w:t>” and doesn’t already have an associated account. StudyBear verifies that the password meets requirements and that the password and confirm password fields match.</w:t>
+            </w:r>
+            <w:r>
+              <w:rPr>
+                <w:rFonts w:ascii="Times New Roman" w:eastAsia="Times New Roman" w:hAnsi="Times New Roman" w:cs="Times New Roman"/>
+                <w:color w:val="auto"/>
+                <w:sz w:val="24"/>
+                <w:szCs w:val="22"/>
+              </w:rPr>
+              <w:t xml:space="preserve"> </w:t>
             </w:r>
           </w:p>
           <w:p>
@@ -520,14 +768,34 @@
                 <w:szCs w:val="22"/>
               </w:rPr>
             </w:pPr>
-            <w:r>
-              <w:rPr>
-                <w:rFonts w:ascii="Times New Roman" w:eastAsia="Times New Roman" w:hAnsi="Times New Roman" w:cs="Times New Roman"/>
-                <w:color w:val="auto"/>
-                <w:sz w:val="24"/>
-                <w:szCs w:val="22"/>
-              </w:rPr>
-              <w:t xml:space="preserve">a.  If invalid information has been submitted, </w:t>
+            <w:proofErr w:type="gramStart"/>
+            <w:r>
+              <w:rPr>
+                <w:rFonts w:ascii="Times New Roman" w:eastAsia="Times New Roman" w:hAnsi="Times New Roman" w:cs="Times New Roman"/>
+                <w:color w:val="auto"/>
+                <w:sz w:val="24"/>
+                <w:szCs w:val="22"/>
+              </w:rPr>
+              <w:t>1)</w:t>
+            </w:r>
+            <w:r>
+              <w:rPr>
+                <w:rFonts w:ascii="Times New Roman" w:eastAsia="Times New Roman" w:hAnsi="Times New Roman" w:cs="Times New Roman"/>
+                <w:color w:val="auto"/>
+                <w:sz w:val="24"/>
+                <w:szCs w:val="22"/>
+              </w:rPr>
+              <w:t xml:space="preserve">  If</w:t>
+            </w:r>
+            <w:proofErr w:type="gramEnd"/>
+            <w:r>
+              <w:rPr>
+                <w:rFonts w:ascii="Times New Roman" w:eastAsia="Times New Roman" w:hAnsi="Times New Roman" w:cs="Times New Roman"/>
+                <w:color w:val="auto"/>
+                <w:sz w:val="24"/>
+                <w:szCs w:val="22"/>
+              </w:rPr>
+              <w:t xml:space="preserve"> invalid information has been submitted, </w:t>
             </w:r>
             <w:r>
               <w:rPr>
@@ -564,6 +832,15 @@
                 <w:szCs w:val="22"/>
               </w:rPr>
               <w:t xml:space="preserve"> fields with errors and User can try again</w:t>
+            </w:r>
+            <w:r>
+              <w:rPr>
+                <w:rFonts w:ascii="Times New Roman" w:eastAsia="Times New Roman" w:hAnsi="Times New Roman" w:cs="Times New Roman"/>
+                <w:color w:val="auto"/>
+                <w:sz w:val="24"/>
+                <w:szCs w:val="22"/>
+              </w:rPr>
+              <w:t>.</w:t>
             </w:r>
           </w:p>
           <w:p>
@@ -579,14 +856,34 @@
                 <w:szCs w:val="22"/>
               </w:rPr>
             </w:pPr>
-            <w:r>
-              <w:rPr>
-                <w:rFonts w:ascii="Times New Roman" w:eastAsia="Times New Roman" w:hAnsi="Times New Roman" w:cs="Times New Roman"/>
-                <w:color w:val="auto"/>
-                <w:sz w:val="24"/>
-                <w:szCs w:val="22"/>
-              </w:rPr>
-              <w:t>b.  Once valid registration</w:t>
+            <w:proofErr w:type="gramStart"/>
+            <w:r>
+              <w:rPr>
+                <w:rFonts w:ascii="Times New Roman" w:eastAsia="Times New Roman" w:hAnsi="Times New Roman" w:cs="Times New Roman"/>
+                <w:color w:val="auto"/>
+                <w:sz w:val="24"/>
+                <w:szCs w:val="22"/>
+              </w:rPr>
+              <w:t>2)</w:t>
+            </w:r>
+            <w:r>
+              <w:rPr>
+                <w:rFonts w:ascii="Times New Roman" w:eastAsia="Times New Roman" w:hAnsi="Times New Roman" w:cs="Times New Roman"/>
+                <w:color w:val="auto"/>
+                <w:sz w:val="24"/>
+                <w:szCs w:val="22"/>
+              </w:rPr>
+              <w:t xml:space="preserve">  Once</w:t>
+            </w:r>
+            <w:proofErr w:type="gramEnd"/>
+            <w:r>
+              <w:rPr>
+                <w:rFonts w:ascii="Times New Roman" w:eastAsia="Times New Roman" w:hAnsi="Times New Roman" w:cs="Times New Roman"/>
+                <w:color w:val="auto"/>
+                <w:sz w:val="24"/>
+                <w:szCs w:val="22"/>
+              </w:rPr>
+              <w:t xml:space="preserve"> valid registration</w:t>
             </w:r>
             <w:r>
               <w:rPr>
@@ -604,8 +901,143 @@
                 <w:sz w:val="24"/>
                 <w:szCs w:val="22"/>
               </w:rPr>
-              <w:t xml:space="preserve"> the </w:t>
-            </w:r>
+              <w:t xml:space="preserve"> the data</w:t>
+            </w:r>
+            <w:r>
+              <w:rPr>
+                <w:rFonts w:ascii="Times New Roman" w:eastAsia="Times New Roman" w:hAnsi="Times New Roman" w:cs="Times New Roman"/>
+                <w:color w:val="auto"/>
+                <w:sz w:val="24"/>
+                <w:szCs w:val="22"/>
+              </w:rPr>
+              <w:t xml:space="preserve"> </w:t>
+            </w:r>
+            <w:r>
+              <w:rPr>
+                <w:rFonts w:ascii="Times New Roman" w:eastAsia="Times New Roman" w:hAnsi="Times New Roman" w:cs="Times New Roman"/>
+                <w:color w:val="auto"/>
+                <w:sz w:val="24"/>
+                <w:szCs w:val="22"/>
+              </w:rPr>
+              <w:t>store saves information and</w:t>
+            </w:r>
+            <w:r>
+              <w:rPr>
+                <w:rFonts w:ascii="Times New Roman" w:eastAsia="Times New Roman" w:hAnsi="Times New Roman" w:cs="Times New Roman"/>
+                <w:color w:val="auto"/>
+                <w:sz w:val="24"/>
+                <w:szCs w:val="22"/>
+              </w:rPr>
+              <w:t xml:space="preserve"> </w:t>
+            </w:r>
+            <w:r>
+              <w:rPr>
+                <w:rFonts w:ascii="Times New Roman" w:eastAsia="Times New Roman" w:hAnsi="Times New Roman" w:cs="Times New Roman"/>
+                <w:color w:val="auto"/>
+                <w:sz w:val="24"/>
+                <w:szCs w:val="22"/>
+              </w:rPr>
+              <w:t>StudyBear</w:t>
+            </w:r>
+            <w:r>
+              <w:rPr>
+                <w:rFonts w:ascii="Times New Roman" w:eastAsia="Times New Roman" w:hAnsi="Times New Roman" w:cs="Times New Roman"/>
+                <w:color w:val="auto"/>
+                <w:sz w:val="24"/>
+                <w:szCs w:val="22"/>
+              </w:rPr>
+              <w:t xml:space="preserve"> closes </w:t>
+            </w:r>
+            <w:r>
+              <w:rPr>
+                <w:rFonts w:ascii="Times New Roman" w:eastAsia="Times New Roman" w:hAnsi="Times New Roman" w:cs="Times New Roman"/>
+                <w:color w:val="auto"/>
+                <w:sz w:val="24"/>
+                <w:szCs w:val="22"/>
+              </w:rPr>
+              <w:t>the Create/Update Profile Screen</w:t>
+            </w:r>
+            <w:r>
+              <w:rPr>
+                <w:rFonts w:ascii="Times New Roman" w:eastAsia="Times New Roman" w:hAnsi="Times New Roman" w:cs="Times New Roman"/>
+                <w:color w:val="auto"/>
+                <w:sz w:val="24"/>
+                <w:szCs w:val="22"/>
+              </w:rPr>
+              <w:t xml:space="preserve"> and </w:t>
+            </w:r>
+            <w:r>
+              <w:rPr>
+                <w:rFonts w:ascii="Times New Roman" w:eastAsia="Times New Roman" w:hAnsi="Times New Roman" w:cs="Times New Roman"/>
+                <w:color w:val="auto"/>
+                <w:sz w:val="24"/>
+                <w:szCs w:val="22"/>
+              </w:rPr>
+              <w:t>new account is pending.</w:t>
+            </w:r>
+            <w:r>
+              <w:rPr>
+                <w:rFonts w:ascii="Times New Roman" w:eastAsia="Times New Roman" w:hAnsi="Times New Roman" w:cs="Times New Roman"/>
+                <w:color w:val="auto"/>
+                <w:sz w:val="24"/>
+                <w:szCs w:val="22"/>
+              </w:rPr>
+              <w:t xml:space="preserve"> StudyBear displays </w:t>
+            </w:r>
+            <w:r>
+              <w:rPr>
+                <w:rFonts w:ascii="Times New Roman" w:eastAsia="Times New Roman" w:hAnsi="Times New Roman" w:cs="Times New Roman"/>
+                <w:color w:val="auto"/>
+                <w:sz w:val="24"/>
+                <w:szCs w:val="22"/>
+              </w:rPr>
+              <w:t>Login Screen</w:t>
+            </w:r>
+            <w:r>
+              <w:rPr>
+                <w:rFonts w:ascii="Times New Roman" w:eastAsia="Times New Roman" w:hAnsi="Times New Roman" w:cs="Times New Roman"/>
+                <w:color w:val="auto"/>
+                <w:sz w:val="24"/>
+                <w:szCs w:val="22"/>
+              </w:rPr>
+              <w:t xml:space="preserve"> Verify Email use case is implemented.</w:t>
+            </w:r>
+          </w:p>
+          <w:p>
+            <w:pPr>
+              <w:pStyle w:val="normal0"/>
+              <w:widowControl w:val="0"/>
+              <w:spacing w:line="240" w:lineRule="auto"/>
+              <w:rPr>
+                <w:rFonts w:ascii="Times New Roman" w:eastAsia="Times New Roman" w:hAnsi="Times New Roman" w:cs="Times New Roman"/>
+                <w:color w:val="auto"/>
+                <w:sz w:val="24"/>
+                <w:szCs w:val="22"/>
+              </w:rPr>
+            </w:pPr>
+            <w:r>
+              <w:rPr>
+                <w:rFonts w:ascii="Times New Roman" w:eastAsia="Times New Roman" w:hAnsi="Times New Roman" w:cs="Times New Roman"/>
+                <w:color w:val="auto"/>
+                <w:sz w:val="24"/>
+                <w:szCs w:val="22"/>
+              </w:rPr>
+              <w:t xml:space="preserve">     b) User clicks back button</w:t>
+            </w:r>
+          </w:p>
+          <w:p>
+            <w:pPr>
+              <w:pStyle w:val="normal0"/>
+              <w:widowControl w:val="0"/>
+              <w:spacing w:line="240" w:lineRule="auto"/>
+              <w:ind w:left="720"/>
+              <w:rPr>
+                <w:rFonts w:ascii="Times New Roman" w:eastAsia="Times New Roman" w:hAnsi="Times New Roman" w:cs="Times New Roman"/>
+                <w:color w:val="auto"/>
+                <w:sz w:val="24"/>
+                <w:szCs w:val="22"/>
+              </w:rPr>
+            </w:pPr>
             <w:proofErr w:type="spellStart"/>
             <w:r>
               <w:rPr>
@@ -614,7 +1046,7 @@
                 <w:sz w:val="24"/>
                 <w:szCs w:val="22"/>
               </w:rPr>
-              <w:t>datastore</w:t>
+              <w:t>i</w:t>
             </w:r>
             <w:proofErr w:type="spellEnd"/>
             <w:r>
@@ -624,7 +1056,7 @@
                 <w:sz w:val="24"/>
                 <w:szCs w:val="22"/>
               </w:rPr>
-              <w:t xml:space="preserve"> saves information and</w:t>
+              <w:t>)</w:t>
             </w:r>
             <w:r>
               <w:rPr>
@@ -642,35 +1074,21 @@
                 <w:sz w:val="24"/>
                 <w:szCs w:val="22"/>
               </w:rPr>
-              <w:t>StudyBear</w:t>
-            </w:r>
-            <w:r>
-              <w:rPr>
-                <w:rFonts w:ascii="Times New Roman" w:eastAsia="Times New Roman" w:hAnsi="Times New Roman" w:cs="Times New Roman"/>
-                <w:color w:val="auto"/>
-                <w:sz w:val="24"/>
-                <w:szCs w:val="22"/>
-              </w:rPr>
-              <w:t xml:space="preserve"> closes registration</w:t>
-            </w:r>
-            <w:r>
-              <w:rPr>
-                <w:rFonts w:ascii="Times New Roman" w:eastAsia="Times New Roman" w:hAnsi="Times New Roman" w:cs="Times New Roman"/>
-                <w:color w:val="auto"/>
-                <w:sz w:val="24"/>
-                <w:szCs w:val="22"/>
-              </w:rPr>
-              <w:t xml:space="preserve"> screen and displays the main </w:t>
-            </w:r>
-            <w:r>
-              <w:rPr>
-                <w:rFonts w:ascii="Times New Roman" w:eastAsia="Times New Roman" w:hAnsi="Times New Roman" w:cs="Times New Roman"/>
-                <w:color w:val="auto"/>
-                <w:sz w:val="24"/>
-                <w:szCs w:val="22"/>
-              </w:rPr>
-              <w:t>screen</w:t>
-            </w:r>
+              <w:t xml:space="preserve">No information is stored. StudyBear closes Create/Update Profile Screen and displays Login Screen </w:t>
+            </w:r>
+          </w:p>
+          <w:p>
+            <w:pPr>
+              <w:pStyle w:val="normal0"/>
+              <w:widowControl w:val="0"/>
+              <w:spacing w:line="240" w:lineRule="auto"/>
+              <w:rPr>
+                <w:rFonts w:ascii="Times New Roman" w:eastAsia="Times New Roman" w:hAnsi="Times New Roman" w:cs="Times New Roman"/>
+                <w:color w:val="auto"/>
+                <w:sz w:val="24"/>
+                <w:szCs w:val="22"/>
+              </w:rPr>
+            </w:pPr>
           </w:p>
           <w:p>
             <w:pPr>
@@ -755,36 +1173,7 @@
                 <w:szCs w:val="22"/>
                 <w:lang w:eastAsia="ja-JP"/>
               </w:rPr>
-              <w:t xml:space="preserve">User opens </w:t>
-            </w:r>
-            <w:proofErr w:type="spellStart"/>
-            <w:r>
-              <w:rPr>
-                <w:rFonts w:ascii="Times New Roman" w:hAnsi="Times New Roman"/>
-                <w:sz w:val="24"/>
-                <w:szCs w:val="22"/>
-                <w:lang w:eastAsia="ja-JP"/>
-              </w:rPr>
-              <w:t>ap</w:t>
-            </w:r>
-            <w:proofErr w:type="spellEnd"/>
-            <w:r>
-              <w:rPr>
-                <w:rFonts w:ascii="Times New Roman" w:hAnsi="Times New Roman"/>
-                <w:sz w:val="24"/>
-                <w:szCs w:val="22"/>
-                <w:lang w:eastAsia="ja-JP"/>
-              </w:rPr>
-              <w:t xml:space="preserve"> to</w:t>
-            </w:r>
-            <w:r>
-              <w:rPr>
-                <w:rFonts w:ascii="Times New Roman" w:hAnsi="Times New Roman"/>
-                <w:sz w:val="24"/>
-                <w:szCs w:val="22"/>
-                <w:lang w:eastAsia="ja-JP"/>
-              </w:rPr>
-              <w:t xml:space="preserve"> startup screen</w:t>
+              <w:t>Login Screen is displayed</w:t>
             </w:r>
           </w:p>
         </w:tc>
@@ -852,8 +1241,9 @@
                 <w:rFonts w:ascii="Times New Roman" w:hAnsi="Times New Roman"/>
                 <w:sz w:val="24"/>
                 <w:szCs w:val="22"/>
-              </w:rPr>
-              <w:t>Account is created and main screen is displayed</w:t>
+                <w:lang w:eastAsia="ja-JP"/>
+              </w:rPr>
+              <w:t>Login Screen is displayed</w:t>
             </w:r>
           </w:p>
         </w:tc>
@@ -942,9 +1332,11 @@
         </w:tc>
       </w:tr>
     </w:tbl>
-    <w:p/>
-    <w:p/>
-    <w:p/>
+    <w:p>
+      <w:r>
+        <w:br w:type="page"/>
+      </w:r>
+    </w:p>
     <w:tbl>
       <w:tblPr>
         <w:tblW w:w="9846" w:type="dxa"/>
@@ -990,6 +1382,7 @@
                 <w:sz w:val="24"/>
                 <w:szCs w:val="22"/>
               </w:rPr>
+              <w:lastRenderedPageBreak/>
               <w:t>Use case name</w:t>
             </w:r>
           </w:p>
@@ -1019,7 +1412,23 @@
                 <w:sz w:val="24"/>
                 <w:szCs w:val="22"/>
               </w:rPr>
-              <w:t>Update Personal Info</w:t>
+              <w:t xml:space="preserve">Update </w:t>
+            </w:r>
+            <w:r>
+              <w:rPr>
+                <w:rFonts w:ascii="Times New Roman" w:hAnsi="Times New Roman"/>
+                <w:sz w:val="24"/>
+                <w:szCs w:val="22"/>
+              </w:rPr>
+              <w:t xml:space="preserve">User </w:t>
+            </w:r>
+            <w:r>
+              <w:rPr>
+                <w:rFonts w:ascii="Times New Roman" w:hAnsi="Times New Roman"/>
+                <w:sz w:val="24"/>
+                <w:szCs w:val="22"/>
+              </w:rPr>
+              <w:t>Profile</w:t>
             </w:r>
           </w:p>
         </w:tc>
@@ -1161,31 +1570,84 @@
               <w:pStyle w:val="normal0"/>
               <w:widowControl w:val="0"/>
               <w:spacing w:line="240" w:lineRule="auto"/>
-              <w:ind w:left="720"/>
-              <w:rPr>
-                <w:rFonts w:ascii="Times New Roman" w:eastAsia="Times New Roman" w:hAnsi="Times New Roman" w:cs="Times New Roman"/>
-                <w:color w:val="auto"/>
-                <w:sz w:val="24"/>
-                <w:szCs w:val="22"/>
-              </w:rPr>
-            </w:pPr>
-            <w:r>
-              <w:rPr>
-                <w:rFonts w:ascii="Times New Roman" w:eastAsia="Times New Roman" w:hAnsi="Times New Roman" w:cs="Times New Roman"/>
-                <w:color w:val="auto"/>
-                <w:sz w:val="24"/>
-                <w:szCs w:val="22"/>
-              </w:rPr>
-              <w:t xml:space="preserve">1.  CDJ Scheduler displays </w:t>
-            </w:r>
-            <w:r>
-              <w:rPr>
-                <w:rFonts w:ascii="Times New Roman" w:eastAsia="Times New Roman" w:hAnsi="Times New Roman" w:cs="Times New Roman"/>
-                <w:color w:val="auto"/>
-                <w:sz w:val="24"/>
-                <w:szCs w:val="22"/>
-              </w:rPr>
-              <w:t>main screen</w:t>
+              <w:rPr>
+                <w:rFonts w:ascii="Times New Roman" w:eastAsia="Times New Roman" w:hAnsi="Times New Roman" w:cs="Times New Roman"/>
+                <w:color w:val="auto"/>
+                <w:sz w:val="24"/>
+                <w:szCs w:val="22"/>
+              </w:rPr>
+            </w:pPr>
+            <w:r>
+              <w:rPr>
+                <w:rFonts w:ascii="Times New Roman" w:eastAsia="Times New Roman" w:hAnsi="Times New Roman" w:cs="Times New Roman"/>
+                <w:color w:val="auto"/>
+                <w:sz w:val="24"/>
+                <w:szCs w:val="22"/>
+              </w:rPr>
+              <w:t>1</w:t>
+            </w:r>
+            <w:r>
+              <w:rPr>
+                <w:rFonts w:ascii="Times New Roman" w:eastAsia="Times New Roman" w:hAnsi="Times New Roman" w:cs="Times New Roman"/>
+                <w:color w:val="auto"/>
+                <w:sz w:val="24"/>
+                <w:szCs w:val="22"/>
+              </w:rPr>
+              <w:t xml:space="preserve">. </w:t>
+            </w:r>
+            <w:r>
+              <w:rPr>
+                <w:rFonts w:ascii="Times New Roman" w:eastAsia="Times New Roman" w:hAnsi="Times New Roman" w:cs="Times New Roman"/>
+                <w:color w:val="auto"/>
+                <w:sz w:val="24"/>
+                <w:szCs w:val="22"/>
+              </w:rPr>
+              <w:t>User</w:t>
+            </w:r>
+            <w:r>
+              <w:rPr>
+                <w:rFonts w:ascii="Times New Roman" w:eastAsia="Times New Roman" w:hAnsi="Times New Roman" w:cs="Times New Roman"/>
+                <w:color w:val="auto"/>
+                <w:sz w:val="24"/>
+                <w:szCs w:val="22"/>
+              </w:rPr>
+              <w:t xml:space="preserve"> is logged in to StudyBear and</w:t>
+            </w:r>
+            <w:r>
+              <w:rPr>
+                <w:rFonts w:ascii="Times New Roman" w:eastAsia="Times New Roman" w:hAnsi="Times New Roman" w:cs="Times New Roman"/>
+                <w:color w:val="auto"/>
+                <w:sz w:val="24"/>
+                <w:szCs w:val="22"/>
+              </w:rPr>
+              <w:t xml:space="preserve"> </w:t>
+            </w:r>
+            <w:r>
+              <w:rPr>
+                <w:rFonts w:ascii="Times New Roman" w:eastAsia="Times New Roman" w:hAnsi="Times New Roman" w:cs="Times New Roman"/>
+                <w:color w:val="auto"/>
+                <w:sz w:val="24"/>
+                <w:szCs w:val="22"/>
+              </w:rPr>
+              <w:t>clicks the s</w:t>
+            </w:r>
+            <w:r>
+              <w:rPr>
+                <w:rFonts w:ascii="Times New Roman" w:eastAsia="Times New Roman" w:hAnsi="Times New Roman" w:cs="Times New Roman"/>
+                <w:color w:val="auto"/>
+                <w:sz w:val="24"/>
+                <w:szCs w:val="22"/>
+              </w:rPr>
+              <w:t>ettings button (gear)</w:t>
+            </w:r>
+            <w:r>
+              <w:rPr>
+                <w:rFonts w:ascii="Times New Roman" w:eastAsia="Times New Roman" w:hAnsi="Times New Roman" w:cs="Times New Roman"/>
+                <w:color w:val="auto"/>
+                <w:sz w:val="24"/>
+                <w:szCs w:val="22"/>
+              </w:rPr>
+              <w:t>. Drop-down menu appears.</w:t>
             </w:r>
           </w:p>
           <w:p>
@@ -1207,7 +1669,34 @@
                 <w:sz w:val="24"/>
                 <w:szCs w:val="22"/>
               </w:rPr>
-              <w:t xml:space="preserve">2. </w:t>
+              <w:t>2</w:t>
+            </w:r>
+            <w:r>
+              <w:rPr>
+                <w:rFonts w:ascii="Times New Roman" w:eastAsia="Times New Roman" w:hAnsi="Times New Roman" w:cs="Times New Roman"/>
+                <w:color w:val="auto"/>
+                <w:sz w:val="24"/>
+                <w:szCs w:val="22"/>
+              </w:rPr>
+              <w:t xml:space="preserve">. User clicks </w:t>
+            </w:r>
+            <w:r>
+              <w:rPr>
+                <w:rFonts w:ascii="Times New Roman" w:eastAsia="Times New Roman" w:hAnsi="Times New Roman" w:cs="Times New Roman"/>
+                <w:color w:val="auto"/>
+                <w:sz w:val="24"/>
+                <w:szCs w:val="22"/>
+              </w:rPr>
+              <w:t xml:space="preserve">the </w:t>
+            </w:r>
+            <w:r>
+              <w:rPr>
+                <w:rFonts w:ascii="Times New Roman" w:eastAsia="Times New Roman" w:hAnsi="Times New Roman" w:cs="Times New Roman"/>
+                <w:color w:val="auto"/>
+                <w:sz w:val="24"/>
+                <w:szCs w:val="22"/>
+              </w:rPr>
+              <w:t xml:space="preserve">Update </w:t>
             </w:r>
             <w:r>
               <w:rPr>
@@ -1225,29 +1714,16 @@
                 <w:sz w:val="24"/>
                 <w:szCs w:val="22"/>
               </w:rPr>
-              <w:t>clicks the settings button (gear)</w:t>
-            </w:r>
-          </w:p>
-          <w:p>
-            <w:pPr>
-              <w:pStyle w:val="normal0"/>
-              <w:widowControl w:val="0"/>
-              <w:spacing w:line="240" w:lineRule="auto"/>
-              <w:rPr>
-                <w:rFonts w:ascii="Times New Roman" w:eastAsia="Times New Roman" w:hAnsi="Times New Roman" w:cs="Times New Roman"/>
-                <w:color w:val="auto"/>
-                <w:sz w:val="24"/>
-                <w:szCs w:val="22"/>
-              </w:rPr>
-            </w:pPr>
-            <w:r>
-              <w:rPr>
-                <w:rFonts w:ascii="Times New Roman" w:eastAsia="Times New Roman" w:hAnsi="Times New Roman" w:cs="Times New Roman"/>
-                <w:color w:val="auto"/>
-                <w:sz w:val="24"/>
-                <w:szCs w:val="22"/>
-              </w:rPr>
-              <w:t>3. User clicks Update Personal Info</w:t>
+              <w:t>Profile link</w:t>
+            </w:r>
+            <w:r>
+              <w:rPr>
+                <w:rFonts w:ascii="Times New Roman" w:eastAsia="Times New Roman" w:hAnsi="Times New Roman" w:cs="Times New Roman"/>
+                <w:color w:val="auto"/>
+                <w:sz w:val="24"/>
+                <w:szCs w:val="22"/>
+              </w:rPr>
+              <w:t>.</w:t>
             </w:r>
           </w:p>
           <w:p>
@@ -1279,27 +1755,97 @@
                 <w:sz w:val="24"/>
                 <w:szCs w:val="22"/>
               </w:rPr>
-              <w:t xml:space="preserve">StudyBear displays add/update personal info screen: text boxes to enter email, password, photo (optional) name (optional), and bio (optional). </w:t>
-            </w:r>
-            <w:proofErr w:type="spellStart"/>
-            <w:r>
-              <w:rPr>
-                <w:rFonts w:ascii="Times New Roman" w:eastAsia="Times New Roman" w:hAnsi="Times New Roman" w:cs="Times New Roman"/>
-                <w:color w:val="auto"/>
-                <w:sz w:val="24"/>
-                <w:szCs w:val="22"/>
-              </w:rPr>
-              <w:t>Datastore</w:t>
-            </w:r>
-            <w:proofErr w:type="spellEnd"/>
-            <w:r>
-              <w:rPr>
-                <w:rFonts w:ascii="Times New Roman" w:eastAsia="Times New Roman" w:hAnsi="Times New Roman" w:cs="Times New Roman"/>
-                <w:color w:val="auto"/>
-                <w:sz w:val="24"/>
-                <w:szCs w:val="22"/>
-              </w:rPr>
-              <w:t xml:space="preserve"> queries and displays current info</w:t>
+              <w:t>StudyBear displays Create/Update Profile Screen: text boxes to enter email, password, confirm password, name (optional), and bio (optional), an area to uploa</w:t>
+            </w:r>
+            <w:r>
+              <w:rPr>
+                <w:rFonts w:ascii="Times New Roman" w:eastAsia="Times New Roman" w:hAnsi="Times New Roman" w:cs="Times New Roman"/>
+                <w:color w:val="auto"/>
+                <w:sz w:val="24"/>
+                <w:szCs w:val="22"/>
+              </w:rPr>
+              <w:t xml:space="preserve">d a photo (optional), </w:t>
+            </w:r>
+            <w:r>
+              <w:rPr>
+                <w:rFonts w:ascii="Times New Roman" w:eastAsia="Times New Roman" w:hAnsi="Times New Roman" w:cs="Times New Roman"/>
+                <w:color w:val="auto"/>
+                <w:sz w:val="24"/>
+                <w:szCs w:val="22"/>
+              </w:rPr>
+              <w:t>a save button</w:t>
+            </w:r>
+            <w:r>
+              <w:rPr>
+                <w:rFonts w:ascii="Times New Roman" w:eastAsia="Times New Roman" w:hAnsi="Times New Roman" w:cs="Times New Roman"/>
+                <w:color w:val="auto"/>
+                <w:sz w:val="24"/>
+                <w:szCs w:val="22"/>
+              </w:rPr>
+              <w:t>, and a back button</w:t>
+            </w:r>
+            <w:r>
+              <w:rPr>
+                <w:rFonts w:ascii="Times New Roman" w:eastAsia="Times New Roman" w:hAnsi="Times New Roman" w:cs="Times New Roman"/>
+                <w:color w:val="auto"/>
+                <w:sz w:val="24"/>
+                <w:szCs w:val="22"/>
+              </w:rPr>
+              <w:t>. If User has already saved information in the d</w:t>
+            </w:r>
+            <w:r>
+              <w:rPr>
+                <w:rFonts w:ascii="Times New Roman" w:eastAsia="Times New Roman" w:hAnsi="Times New Roman" w:cs="Times New Roman"/>
+                <w:color w:val="auto"/>
+                <w:sz w:val="24"/>
+                <w:szCs w:val="22"/>
+              </w:rPr>
+              <w:t>ata</w:t>
+            </w:r>
+            <w:r>
+              <w:rPr>
+                <w:rFonts w:ascii="Times New Roman" w:eastAsia="Times New Roman" w:hAnsi="Times New Roman" w:cs="Times New Roman"/>
+                <w:color w:val="auto"/>
+                <w:sz w:val="24"/>
+                <w:szCs w:val="22"/>
+              </w:rPr>
+              <w:t xml:space="preserve"> </w:t>
+            </w:r>
+            <w:r>
+              <w:rPr>
+                <w:rFonts w:ascii="Times New Roman" w:eastAsia="Times New Roman" w:hAnsi="Times New Roman" w:cs="Times New Roman"/>
+                <w:color w:val="auto"/>
+                <w:sz w:val="24"/>
+                <w:szCs w:val="22"/>
+              </w:rPr>
+              <w:t>store</w:t>
+            </w:r>
+            <w:r>
+              <w:rPr>
+                <w:rFonts w:ascii="Times New Roman" w:eastAsia="Times New Roman" w:hAnsi="Times New Roman" w:cs="Times New Roman"/>
+                <w:color w:val="auto"/>
+                <w:sz w:val="24"/>
+                <w:szCs w:val="22"/>
+              </w:rPr>
+              <w:t>, that</w:t>
+            </w:r>
+            <w:r>
+              <w:rPr>
+                <w:rFonts w:ascii="Times New Roman" w:eastAsia="Times New Roman" w:hAnsi="Times New Roman" w:cs="Times New Roman"/>
+                <w:color w:val="auto"/>
+                <w:sz w:val="24"/>
+                <w:szCs w:val="22"/>
+              </w:rPr>
+              <w:t xml:space="preserve"> </w:t>
+            </w:r>
+            <w:r>
+              <w:rPr>
+                <w:rFonts w:ascii="Times New Roman" w:eastAsia="Times New Roman" w:hAnsi="Times New Roman" w:cs="Times New Roman"/>
+                <w:color w:val="auto"/>
+                <w:sz w:val="24"/>
+                <w:szCs w:val="22"/>
+              </w:rPr>
+              <w:t>information is loaded to the form.</w:t>
             </w:r>
           </w:p>
           <w:p>
@@ -1321,29 +1867,7 @@
                 <w:sz w:val="24"/>
                 <w:szCs w:val="22"/>
               </w:rPr>
-              <w:t>4. User updates info and clicks save</w:t>
-            </w:r>
-          </w:p>
-          <w:p>
-            <w:pPr>
-              <w:pStyle w:val="normal0"/>
-              <w:widowControl w:val="0"/>
-              <w:spacing w:line="240" w:lineRule="auto"/>
-              <w:rPr>
-                <w:rFonts w:ascii="Times New Roman" w:eastAsia="Times New Roman" w:hAnsi="Times New Roman" w:cs="Times New Roman"/>
-                <w:color w:val="auto"/>
-                <w:sz w:val="24"/>
-                <w:szCs w:val="22"/>
-              </w:rPr>
-            </w:pPr>
-            <w:r>
-              <w:rPr>
-                <w:rFonts w:ascii="Times New Roman" w:eastAsia="Times New Roman" w:hAnsi="Times New Roman" w:cs="Times New Roman"/>
-                <w:color w:val="auto"/>
-                <w:sz w:val="24"/>
-                <w:szCs w:val="22"/>
-              </w:rPr>
-              <w:t xml:space="preserve">            5. </w:t>
+              <w:t xml:space="preserve">4. </w:t>
             </w:r>
             <w:proofErr w:type="gramStart"/>
             <w:r>
@@ -1363,34 +1887,7 @@
                 <w:sz w:val="24"/>
                 <w:szCs w:val="22"/>
               </w:rPr>
-              <w:t xml:space="preserve">.  If invalid information has been submitted, </w:t>
-            </w:r>
-            <w:r>
-              <w:rPr>
-                <w:rFonts w:ascii="Times New Roman" w:eastAsia="Times New Roman" w:hAnsi="Times New Roman" w:cs="Times New Roman"/>
-                <w:color w:val="auto"/>
-                <w:sz w:val="24"/>
-                <w:szCs w:val="22"/>
-              </w:rPr>
-              <w:t>StudyBear</w:t>
-            </w:r>
-            <w:r>
-              <w:rPr>
-                <w:rFonts w:ascii="Times New Roman" w:eastAsia="Times New Roman" w:hAnsi="Times New Roman" w:cs="Times New Roman"/>
-                <w:color w:val="auto"/>
-                <w:sz w:val="24"/>
-                <w:szCs w:val="22"/>
-              </w:rPr>
-              <w:t xml:space="preserve"> shows </w:t>
-            </w:r>
-            <w:r>
-              <w:rPr>
-                <w:rFonts w:ascii="Times New Roman" w:eastAsia="Times New Roman" w:hAnsi="Times New Roman" w:cs="Times New Roman"/>
-                <w:color w:val="auto"/>
-                <w:sz w:val="24"/>
-                <w:szCs w:val="22"/>
-              </w:rPr>
-              <w:t xml:space="preserve">        highlighted fields with errors and User can try again</w:t>
+              <w:t>) User enters information and clicks save button.</w:t>
             </w:r>
           </w:p>
           <w:p>
@@ -1406,42 +1903,16 @@
                 <w:szCs w:val="22"/>
               </w:rPr>
             </w:pPr>
-            <w:r>
-              <w:rPr>
-                <w:rFonts w:ascii="Times New Roman" w:eastAsia="Times New Roman" w:hAnsi="Times New Roman" w:cs="Times New Roman"/>
-                <w:color w:val="auto"/>
-                <w:sz w:val="24"/>
-                <w:szCs w:val="22"/>
-              </w:rPr>
-              <w:t xml:space="preserve">b.  Once valid </w:t>
-            </w:r>
-            <w:r>
-              <w:rPr>
-                <w:rFonts w:ascii="Times New Roman" w:eastAsia="Times New Roman" w:hAnsi="Times New Roman" w:cs="Times New Roman"/>
-                <w:color w:val="auto"/>
-                <w:sz w:val="24"/>
-                <w:szCs w:val="22"/>
-              </w:rPr>
-              <w:t>information is submitted and verified,</w:t>
-            </w:r>
-            <w:r>
-              <w:rPr>
-                <w:rFonts w:ascii="Times New Roman" w:eastAsia="Times New Roman" w:hAnsi="Times New Roman" w:cs="Times New Roman"/>
-                <w:color w:val="auto"/>
-                <w:sz w:val="24"/>
-                <w:szCs w:val="22"/>
-              </w:rPr>
-              <w:t xml:space="preserve"> the </w:t>
-            </w:r>
             <w:proofErr w:type="spellStart"/>
-            <w:r>
-              <w:rPr>
-                <w:rFonts w:ascii="Times New Roman" w:eastAsia="Times New Roman" w:hAnsi="Times New Roman" w:cs="Times New Roman"/>
-                <w:color w:val="auto"/>
-                <w:sz w:val="24"/>
-                <w:szCs w:val="22"/>
-              </w:rPr>
-              <w:t>datastore</w:t>
+            <w:proofErr w:type="gramStart"/>
+            <w:r>
+              <w:rPr>
+                <w:rFonts w:ascii="Times New Roman" w:eastAsia="Times New Roman" w:hAnsi="Times New Roman" w:cs="Times New Roman"/>
+                <w:color w:val="auto"/>
+                <w:sz w:val="24"/>
+                <w:szCs w:val="22"/>
+              </w:rPr>
+              <w:t>i</w:t>
             </w:r>
             <w:proofErr w:type="spellEnd"/>
             <w:r>
@@ -1451,7 +1922,114 @@
                 <w:sz w:val="24"/>
                 <w:szCs w:val="22"/>
               </w:rPr>
-              <w:t xml:space="preserve"> saves information and</w:t>
+              <w:t xml:space="preserve">)  </w:t>
+            </w:r>
+            <w:r>
+              <w:rPr>
+                <w:rFonts w:ascii="Times New Roman" w:eastAsia="Times New Roman" w:hAnsi="Times New Roman" w:cs="Times New Roman"/>
+                <w:color w:val="auto"/>
+                <w:sz w:val="24"/>
+                <w:szCs w:val="22"/>
+              </w:rPr>
+              <w:t>If</w:t>
+            </w:r>
+            <w:proofErr w:type="gramEnd"/>
+            <w:r>
+              <w:rPr>
+                <w:rFonts w:ascii="Times New Roman" w:eastAsia="Times New Roman" w:hAnsi="Times New Roman" w:cs="Times New Roman"/>
+                <w:color w:val="auto"/>
+                <w:sz w:val="24"/>
+                <w:szCs w:val="22"/>
+              </w:rPr>
+              <w:t xml:space="preserve"> invalid information has been submitted, </w:t>
+            </w:r>
+            <w:r>
+              <w:rPr>
+                <w:rFonts w:ascii="Times New Roman" w:eastAsia="Times New Roman" w:hAnsi="Times New Roman" w:cs="Times New Roman"/>
+                <w:color w:val="auto"/>
+                <w:sz w:val="24"/>
+                <w:szCs w:val="22"/>
+              </w:rPr>
+              <w:t>StudyBear</w:t>
+            </w:r>
+            <w:r>
+              <w:rPr>
+                <w:rFonts w:ascii="Times New Roman" w:eastAsia="Times New Roman" w:hAnsi="Times New Roman" w:cs="Times New Roman"/>
+                <w:color w:val="auto"/>
+                <w:sz w:val="24"/>
+                <w:szCs w:val="22"/>
+              </w:rPr>
+              <w:t xml:space="preserve"> shows </w:t>
+            </w:r>
+            <w:r>
+              <w:rPr>
+                <w:rFonts w:ascii="Times New Roman" w:eastAsia="Times New Roman" w:hAnsi="Times New Roman" w:cs="Times New Roman"/>
+                <w:color w:val="auto"/>
+                <w:sz w:val="24"/>
+                <w:szCs w:val="22"/>
+              </w:rPr>
+              <w:t>highlighted fields with errors and User can try again.</w:t>
+            </w:r>
+          </w:p>
+          <w:p>
+            <w:pPr>
+              <w:pStyle w:val="normal0"/>
+              <w:widowControl w:val="0"/>
+              <w:spacing w:line="240" w:lineRule="auto"/>
+              <w:ind w:left="1440"/>
+              <w:rPr>
+                <w:rFonts w:ascii="Times New Roman" w:eastAsia="Times New Roman" w:hAnsi="Times New Roman" w:cs="Times New Roman"/>
+                <w:color w:val="auto"/>
+                <w:sz w:val="24"/>
+                <w:szCs w:val="22"/>
+              </w:rPr>
+            </w:pPr>
+            <w:r>
+              <w:rPr>
+                <w:rFonts w:ascii="Times New Roman" w:eastAsia="Times New Roman" w:hAnsi="Times New Roman" w:cs="Times New Roman"/>
+                <w:color w:val="auto"/>
+                <w:sz w:val="24"/>
+                <w:szCs w:val="22"/>
+              </w:rPr>
+              <w:t>ii</w:t>
+            </w:r>
+            <w:proofErr w:type="gramStart"/>
+            <w:r>
+              <w:rPr>
+                <w:rFonts w:ascii="Times New Roman" w:eastAsia="Times New Roman" w:hAnsi="Times New Roman" w:cs="Times New Roman"/>
+                <w:color w:val="auto"/>
+                <w:sz w:val="24"/>
+                <w:szCs w:val="22"/>
+              </w:rPr>
+              <w:t>)  Once</w:t>
+            </w:r>
+            <w:proofErr w:type="gramEnd"/>
+            <w:r>
+              <w:rPr>
+                <w:rFonts w:ascii="Times New Roman" w:eastAsia="Times New Roman" w:hAnsi="Times New Roman" w:cs="Times New Roman"/>
+                <w:color w:val="auto"/>
+                <w:sz w:val="24"/>
+                <w:szCs w:val="22"/>
+              </w:rPr>
+              <w:t xml:space="preserve"> valid i</w:t>
+            </w:r>
+            <w:r>
+              <w:rPr>
+                <w:rFonts w:ascii="Times New Roman" w:eastAsia="Times New Roman" w:hAnsi="Times New Roman" w:cs="Times New Roman"/>
+                <w:color w:val="auto"/>
+                <w:sz w:val="24"/>
+                <w:szCs w:val="22"/>
+              </w:rPr>
+              <w:t>nformation is submitted and verified,</w:t>
+            </w:r>
+            <w:r>
+              <w:rPr>
+                <w:rFonts w:ascii="Times New Roman" w:eastAsia="Times New Roman" w:hAnsi="Times New Roman" w:cs="Times New Roman"/>
+                <w:color w:val="auto"/>
+                <w:sz w:val="24"/>
+                <w:szCs w:val="22"/>
+              </w:rPr>
+              <w:t xml:space="preserve"> the data store saves information and</w:t>
             </w:r>
             <w:r>
               <w:rPr>
@@ -1469,25 +2047,99 @@
                 <w:sz w:val="24"/>
                 <w:szCs w:val="22"/>
               </w:rPr>
-              <w:t>StudyBear closes registration</w:t>
-            </w:r>
-            <w:r>
-              <w:rPr>
-                <w:rFonts w:ascii="Times New Roman" w:eastAsia="Times New Roman" w:hAnsi="Times New Roman" w:cs="Times New Roman"/>
-                <w:color w:val="auto"/>
-                <w:sz w:val="24"/>
-                <w:szCs w:val="22"/>
-              </w:rPr>
-              <w:t xml:space="preserve"> screen and displays the main </w:t>
-            </w:r>
-            <w:r>
-              <w:rPr>
-                <w:rFonts w:ascii="Times New Roman" w:eastAsia="Times New Roman" w:hAnsi="Times New Roman" w:cs="Times New Roman"/>
-                <w:color w:val="auto"/>
-                <w:sz w:val="24"/>
-                <w:szCs w:val="22"/>
-              </w:rPr>
-              <w:t>screen</w:t>
+              <w:t>StudyBear closes the Create/Update Profile Screen</w:t>
+            </w:r>
+            <w:r>
+              <w:rPr>
+                <w:rFonts w:ascii="Times New Roman" w:eastAsia="Times New Roman" w:hAnsi="Times New Roman" w:cs="Times New Roman"/>
+                <w:color w:val="auto"/>
+                <w:sz w:val="24"/>
+                <w:szCs w:val="22"/>
+              </w:rPr>
+              <w:t xml:space="preserve"> and displays the </w:t>
+            </w:r>
+            <w:r>
+              <w:rPr>
+                <w:rFonts w:ascii="Times New Roman" w:eastAsia="Times New Roman" w:hAnsi="Times New Roman" w:cs="Times New Roman"/>
+                <w:color w:val="auto"/>
+                <w:sz w:val="24"/>
+                <w:szCs w:val="22"/>
+              </w:rPr>
+              <w:t>User Profile Screen.</w:t>
+            </w:r>
+          </w:p>
+          <w:p>
+            <w:pPr>
+              <w:pStyle w:val="normal0"/>
+              <w:widowControl w:val="0"/>
+              <w:spacing w:line="240" w:lineRule="auto"/>
+              <w:rPr>
+                <w:rFonts w:ascii="Times New Roman" w:eastAsia="Times New Roman" w:hAnsi="Times New Roman" w:cs="Times New Roman"/>
+                <w:color w:val="auto"/>
+                <w:sz w:val="24"/>
+                <w:szCs w:val="22"/>
+              </w:rPr>
+            </w:pPr>
+            <w:r>
+              <w:rPr>
+                <w:rFonts w:ascii="Times New Roman" w:eastAsia="Times New Roman" w:hAnsi="Times New Roman" w:cs="Times New Roman"/>
+                <w:color w:val="auto"/>
+                <w:sz w:val="24"/>
+                <w:szCs w:val="22"/>
+              </w:rPr>
+              <w:t xml:space="preserve">     b) User clicks back button</w:t>
+            </w:r>
+          </w:p>
+          <w:p>
+            <w:pPr>
+              <w:pStyle w:val="normal0"/>
+              <w:widowControl w:val="0"/>
+              <w:spacing w:line="240" w:lineRule="auto"/>
+              <w:ind w:left="720"/>
+              <w:rPr>
+                <w:rFonts w:ascii="Times New Roman" w:eastAsia="Times New Roman" w:hAnsi="Times New Roman" w:cs="Times New Roman"/>
+                <w:color w:val="auto"/>
+                <w:sz w:val="24"/>
+                <w:szCs w:val="22"/>
+              </w:rPr>
+            </w:pPr>
+            <w:proofErr w:type="spellStart"/>
+            <w:r>
+              <w:rPr>
+                <w:rFonts w:ascii="Times New Roman" w:eastAsia="Times New Roman" w:hAnsi="Times New Roman" w:cs="Times New Roman"/>
+                <w:color w:val="auto"/>
+                <w:sz w:val="24"/>
+                <w:szCs w:val="22"/>
+              </w:rPr>
+              <w:t>i</w:t>
+            </w:r>
+            <w:proofErr w:type="spellEnd"/>
+            <w:r>
+              <w:rPr>
+                <w:rFonts w:ascii="Times New Roman" w:eastAsia="Times New Roman" w:hAnsi="Times New Roman" w:cs="Times New Roman"/>
+                <w:color w:val="auto"/>
+                <w:sz w:val="24"/>
+                <w:szCs w:val="22"/>
+              </w:rPr>
+              <w:t>)</w:t>
+            </w:r>
+            <w:r>
+              <w:rPr>
+                <w:rFonts w:ascii="Times New Roman" w:eastAsia="Times New Roman" w:hAnsi="Times New Roman" w:cs="Times New Roman"/>
+                <w:color w:val="auto"/>
+                <w:sz w:val="24"/>
+                <w:szCs w:val="22"/>
+              </w:rPr>
+              <w:t xml:space="preserve"> </w:t>
+            </w:r>
+            <w:r>
+              <w:rPr>
+                <w:rFonts w:ascii="Times New Roman" w:eastAsia="Times New Roman" w:hAnsi="Times New Roman" w:cs="Times New Roman"/>
+                <w:color w:val="auto"/>
+                <w:sz w:val="24"/>
+                <w:szCs w:val="22"/>
+              </w:rPr>
+              <w:t>No information is stored. StudyBear closes Create/Update Profile Screen and displays User Profile Screen</w:t>
             </w:r>
           </w:p>
           <w:p>
@@ -1567,7 +2219,16 @@
                 <w:szCs w:val="22"/>
                 <w:lang w:eastAsia="ja-JP"/>
               </w:rPr>
-              <w:t>User is on main screen</w:t>
+              <w:t xml:space="preserve">User is </w:t>
+            </w:r>
+            <w:r>
+              <w:rPr>
+                <w:rFonts w:ascii="Times New Roman" w:hAnsi="Times New Roman"/>
+                <w:sz w:val="24"/>
+                <w:szCs w:val="22"/>
+                <w:lang w:eastAsia="ja-JP"/>
+              </w:rPr>
+              <w:t>logged in to StudyBear</w:t>
             </w:r>
           </w:p>
         </w:tc>
@@ -1636,15 +2297,7 @@
                 <w:sz w:val="24"/>
                 <w:szCs w:val="22"/>
               </w:rPr>
-              <w:t xml:space="preserve">The main menu </w:t>
-            </w:r>
-            <w:r>
-              <w:rPr>
-                <w:rFonts w:ascii="Times New Roman" w:hAnsi="Times New Roman"/>
-                <w:sz w:val="24"/>
-                <w:szCs w:val="22"/>
-              </w:rPr>
-              <w:t>screen is displayed in regular mode</w:t>
+              <w:t>User Profile Screen is displayed (in Display Mode)</w:t>
             </w:r>
           </w:p>
         </w:tc>
@@ -1733,11 +2386,11 @@
         </w:tc>
       </w:tr>
     </w:tbl>
-    <w:p/>
-    <w:p/>
-    <w:p/>
-    <w:p/>
-    <w:p/>
+    <w:p>
+      <w:r>
+        <w:br w:type="page"/>
+      </w:r>
+    </w:p>
     <w:tbl>
       <w:tblPr>
         <w:tblW w:w="9846" w:type="dxa"/>
@@ -1812,7 +2465,7 @@
                 <w:sz w:val="24"/>
                 <w:szCs w:val="22"/>
               </w:rPr>
-              <w:t>Add/Update classes</w:t>
+              <w:t>Manage Block List</w:t>
             </w:r>
           </w:p>
         </w:tc>
@@ -1899,25 +2552,7 @@
                 <w:sz w:val="24"/>
                 <w:szCs w:val="22"/>
               </w:rPr>
-              <w:t xml:space="preserve">Employee or </w:t>
-            </w:r>
-            <w:proofErr w:type="spellStart"/>
-            <w:r>
-              <w:rPr>
-                <w:rFonts w:ascii="Times New Roman" w:hAnsi="Times New Roman"/>
-                <w:sz w:val="24"/>
-                <w:szCs w:val="22"/>
-              </w:rPr>
-              <w:t>ScheduleManager</w:t>
-            </w:r>
-            <w:proofErr w:type="spellEnd"/>
-            <w:r>
-              <w:rPr>
-                <w:rFonts w:ascii="Times New Roman" w:hAnsi="Times New Roman"/>
-                <w:sz w:val="24"/>
-                <w:szCs w:val="22"/>
-              </w:rPr>
-              <w:t xml:space="preserve"> (User)</w:t>
+              <w:t>User</w:t>
             </w:r>
           </w:p>
         </w:tc>
@@ -1986,25 +2621,83 @@
                 <w:sz w:val="24"/>
                 <w:szCs w:val="22"/>
               </w:rPr>
-              <w:t xml:space="preserve">2.  User </w:t>
-            </w:r>
-            <w:r>
-              <w:rPr>
-                <w:rFonts w:ascii="Times New Roman" w:eastAsia="Times New Roman" w:hAnsi="Times New Roman" w:cs="Times New Roman"/>
-                <w:color w:val="auto"/>
-                <w:sz w:val="24"/>
-                <w:szCs w:val="22"/>
-              </w:rPr>
-              <w:t xml:space="preserve">clicks </w:t>
-            </w:r>
-            <w:r>
-              <w:rPr>
-                <w:rFonts w:ascii="Times New Roman" w:eastAsia="Times New Roman" w:hAnsi="Times New Roman" w:cs="Times New Roman"/>
-                <w:color w:val="auto"/>
-                <w:sz w:val="24"/>
-                <w:szCs w:val="22"/>
-              </w:rPr>
-              <w:t>edit button on main screen (pencil)</w:t>
+              <w:t xml:space="preserve">1. </w:t>
+            </w:r>
+            <w:r>
+              <w:rPr>
+                <w:rFonts w:ascii="Times New Roman" w:eastAsia="Times New Roman" w:hAnsi="Times New Roman" w:cs="Times New Roman"/>
+                <w:color w:val="auto"/>
+                <w:sz w:val="24"/>
+                <w:szCs w:val="22"/>
+              </w:rPr>
+              <w:t>User</w:t>
+            </w:r>
+            <w:r>
+              <w:rPr>
+                <w:rFonts w:ascii="Times New Roman" w:eastAsia="Times New Roman" w:hAnsi="Times New Roman" w:cs="Times New Roman"/>
+                <w:color w:val="auto"/>
+                <w:sz w:val="24"/>
+                <w:szCs w:val="22"/>
+              </w:rPr>
+              <w:t xml:space="preserve"> is logged in to StudyBear and</w:t>
+            </w:r>
+            <w:r>
+              <w:rPr>
+                <w:rFonts w:ascii="Times New Roman" w:eastAsia="Times New Roman" w:hAnsi="Times New Roman" w:cs="Times New Roman"/>
+                <w:color w:val="auto"/>
+                <w:sz w:val="24"/>
+                <w:szCs w:val="22"/>
+              </w:rPr>
+              <w:t xml:space="preserve"> </w:t>
+            </w:r>
+            <w:r>
+              <w:rPr>
+                <w:rFonts w:ascii="Times New Roman" w:eastAsia="Times New Roman" w:hAnsi="Times New Roman" w:cs="Times New Roman"/>
+                <w:color w:val="auto"/>
+                <w:sz w:val="24"/>
+                <w:szCs w:val="22"/>
+              </w:rPr>
+              <w:t>clicks the settings button (gear). Drop-down menu appears.</w:t>
+            </w:r>
+          </w:p>
+          <w:p>
+            <w:pPr>
+              <w:pStyle w:val="normal0"/>
+              <w:widowControl w:val="0"/>
+              <w:spacing w:line="240" w:lineRule="auto"/>
+              <w:rPr>
+                <w:rFonts w:ascii="Times New Roman" w:eastAsia="Times New Roman" w:hAnsi="Times New Roman" w:cs="Times New Roman"/>
+                <w:color w:val="auto"/>
+                <w:sz w:val="24"/>
+                <w:szCs w:val="22"/>
+              </w:rPr>
+            </w:pPr>
+            <w:r>
+              <w:rPr>
+                <w:rFonts w:ascii="Times New Roman" w:eastAsia="Times New Roman" w:hAnsi="Times New Roman" w:cs="Times New Roman"/>
+                <w:color w:val="auto"/>
+                <w:sz w:val="24"/>
+                <w:szCs w:val="22"/>
+              </w:rPr>
+              <w:t xml:space="preserve">2. User clicks the </w:t>
+            </w:r>
+            <w:r>
+              <w:rPr>
+                <w:rFonts w:ascii="Times New Roman" w:eastAsia="Times New Roman" w:hAnsi="Times New Roman" w:cs="Times New Roman"/>
+                <w:color w:val="auto"/>
+                <w:sz w:val="24"/>
+                <w:szCs w:val="22"/>
+              </w:rPr>
+              <w:t>Manage Block List</w:t>
+            </w:r>
+            <w:r>
+              <w:rPr>
+                <w:rFonts w:ascii="Times New Roman" w:eastAsia="Times New Roman" w:hAnsi="Times New Roman" w:cs="Times New Roman"/>
+                <w:color w:val="auto"/>
+                <w:sz w:val="24"/>
+                <w:szCs w:val="22"/>
+              </w:rPr>
+              <w:t xml:space="preserve"> link.</w:t>
             </w:r>
           </w:p>
           <w:p>
@@ -2027,7 +2720,16 @@
                 <w:sz w:val="24"/>
                 <w:szCs w:val="22"/>
               </w:rPr>
-              <w:t xml:space="preserve">3.  </w:t>
+              <w:t>3</w:t>
+            </w:r>
+            <w:r>
+              <w:rPr>
+                <w:rFonts w:ascii="Times New Roman" w:eastAsia="Times New Roman" w:hAnsi="Times New Roman" w:cs="Times New Roman"/>
+                <w:color w:val="auto"/>
+                <w:sz w:val="24"/>
+                <w:szCs w:val="22"/>
+              </w:rPr>
+              <w:t xml:space="preserve">.  </w:t>
             </w:r>
             <w:r>
               <w:rPr>
@@ -2045,7 +2747,16 @@
                 <w:sz w:val="24"/>
                 <w:szCs w:val="22"/>
               </w:rPr>
-              <w:t xml:space="preserve"> queries </w:t>
+              <w:t xml:space="preserve"> displays </w:t>
+            </w:r>
+            <w:r>
+              <w:rPr>
+                <w:rFonts w:ascii="Times New Roman" w:eastAsia="Times New Roman" w:hAnsi="Times New Roman" w:cs="Times New Roman"/>
+                <w:color w:val="auto"/>
+                <w:sz w:val="24"/>
+                <w:szCs w:val="22"/>
+              </w:rPr>
+              <w:t xml:space="preserve">Manage Block List Screen: </w:t>
             </w:r>
             <w:proofErr w:type="spellStart"/>
             <w:r>
@@ -2055,16 +2766,7 @@
                 <w:sz w:val="24"/>
                 <w:szCs w:val="22"/>
               </w:rPr>
-              <w:t>data</w:t>
-            </w:r>
-            <w:r>
-              <w:rPr>
-                <w:rFonts w:ascii="Times New Roman" w:eastAsia="Times New Roman" w:hAnsi="Times New Roman" w:cs="Times New Roman"/>
-                <w:color w:val="auto"/>
-                <w:sz w:val="24"/>
-                <w:szCs w:val="22"/>
-              </w:rPr>
-              <w:t>store</w:t>
+              <w:t>Listbox</w:t>
             </w:r>
             <w:proofErr w:type="spellEnd"/>
             <w:r>
@@ -2074,16 +2776,7 @@
                 <w:sz w:val="24"/>
                 <w:szCs w:val="22"/>
               </w:rPr>
-              <w:t xml:space="preserve"> </w:t>
-            </w:r>
-            <w:r>
-              <w:rPr>
-                <w:rFonts w:ascii="Times New Roman" w:eastAsia="Times New Roman" w:hAnsi="Times New Roman" w:cs="Times New Roman"/>
-                <w:color w:val="auto"/>
-                <w:sz w:val="24"/>
-                <w:szCs w:val="22"/>
-              </w:rPr>
-              <w:t>of valid classes and times for user’s school. StudyBear displays main screen in edit mode with dropdown menus for user to chose valid classes and times</w:t>
+              <w:t xml:space="preserve"> of blocked users, textbox to enter usernames, an add button, a remove button, a save button, and a back button</w:t>
             </w:r>
           </w:p>
           <w:p>
@@ -2105,7 +2798,116 @@
                 <w:sz w:val="24"/>
                 <w:szCs w:val="22"/>
               </w:rPr>
-              <w:t>4. User clicks save</w:t>
+              <w:t>4.</w:t>
+            </w:r>
+            <w:r>
+              <w:rPr>
+                <w:rFonts w:ascii="Times New Roman" w:eastAsia="Times New Roman" w:hAnsi="Times New Roman" w:cs="Times New Roman"/>
+                <w:color w:val="auto"/>
+                <w:sz w:val="24"/>
+                <w:szCs w:val="22"/>
+              </w:rPr>
+              <w:t xml:space="preserve"> </w:t>
+            </w:r>
+            <w:proofErr w:type="gramStart"/>
+            <w:r>
+              <w:rPr>
+                <w:rFonts w:ascii="Times New Roman" w:eastAsia="Times New Roman" w:hAnsi="Times New Roman" w:cs="Times New Roman"/>
+                <w:color w:val="auto"/>
+                <w:sz w:val="24"/>
+                <w:szCs w:val="22"/>
+              </w:rPr>
+              <w:t>a</w:t>
+            </w:r>
+            <w:proofErr w:type="gramEnd"/>
+            <w:r>
+              <w:rPr>
+                <w:rFonts w:ascii="Times New Roman" w:eastAsia="Times New Roman" w:hAnsi="Times New Roman" w:cs="Times New Roman"/>
+                <w:color w:val="auto"/>
+                <w:sz w:val="24"/>
+                <w:szCs w:val="22"/>
+              </w:rPr>
+              <w:t xml:space="preserve">) User implements Add User to </w:t>
+            </w:r>
+            <w:r>
+              <w:rPr>
+                <w:rFonts w:ascii="Times New Roman" w:eastAsia="Times New Roman" w:hAnsi="Times New Roman" w:cs="Times New Roman"/>
+                <w:color w:val="auto"/>
+                <w:sz w:val="24"/>
+                <w:szCs w:val="22"/>
+              </w:rPr>
+              <w:t>Block List use c</w:t>
+            </w:r>
+            <w:r>
+              <w:rPr>
+                <w:rFonts w:ascii="Times New Roman" w:eastAsia="Times New Roman" w:hAnsi="Times New Roman" w:cs="Times New Roman"/>
+                <w:color w:val="auto"/>
+                <w:sz w:val="24"/>
+                <w:szCs w:val="22"/>
+              </w:rPr>
+              <w:t>ase</w:t>
+            </w:r>
+          </w:p>
+          <w:p>
+            <w:pPr>
+              <w:pStyle w:val="normal0"/>
+              <w:widowControl w:val="0"/>
+              <w:spacing w:line="240" w:lineRule="auto"/>
+              <w:rPr>
+                <w:rFonts w:ascii="Times New Roman" w:eastAsia="Times New Roman" w:hAnsi="Times New Roman" w:cs="Times New Roman"/>
+                <w:color w:val="auto"/>
+                <w:sz w:val="24"/>
+                <w:szCs w:val="22"/>
+              </w:rPr>
+            </w:pPr>
+            <w:r>
+              <w:rPr>
+                <w:rFonts w:ascii="Times New Roman" w:eastAsia="Times New Roman" w:hAnsi="Times New Roman" w:cs="Times New Roman"/>
+                <w:color w:val="auto"/>
+                <w:sz w:val="24"/>
+                <w:szCs w:val="22"/>
+              </w:rPr>
+              <w:t xml:space="preserve">    b) User implements Remove User</w:t>
+            </w:r>
+            <w:r>
+              <w:rPr>
+                <w:rFonts w:ascii="Times New Roman" w:eastAsia="Times New Roman" w:hAnsi="Times New Roman" w:cs="Times New Roman"/>
+                <w:color w:val="auto"/>
+                <w:sz w:val="24"/>
+                <w:szCs w:val="22"/>
+              </w:rPr>
+              <w:t xml:space="preserve"> from Block List use c</w:t>
+            </w:r>
+            <w:r>
+              <w:rPr>
+                <w:rFonts w:ascii="Times New Roman" w:eastAsia="Times New Roman" w:hAnsi="Times New Roman" w:cs="Times New Roman"/>
+                <w:color w:val="auto"/>
+                <w:sz w:val="24"/>
+                <w:szCs w:val="22"/>
+              </w:rPr>
+              <w:t>ase</w:t>
+            </w:r>
+          </w:p>
+          <w:p>
+            <w:pPr>
+              <w:pStyle w:val="normal0"/>
+              <w:widowControl w:val="0"/>
+              <w:spacing w:line="240" w:lineRule="auto"/>
+              <w:rPr>
+                <w:rFonts w:ascii="Times New Roman" w:eastAsia="Times New Roman" w:hAnsi="Times New Roman" w:cs="Times New Roman"/>
+                <w:color w:val="auto"/>
+                <w:sz w:val="24"/>
+                <w:szCs w:val="22"/>
+              </w:rPr>
+            </w:pPr>
+            <w:r>
+              <w:rPr>
+                <w:rFonts w:ascii="Times New Roman" w:eastAsia="Times New Roman" w:hAnsi="Times New Roman" w:cs="Times New Roman"/>
+                <w:color w:val="auto"/>
+                <w:sz w:val="24"/>
+                <w:szCs w:val="22"/>
+              </w:rPr>
+              <w:t xml:space="preserve">    c) User clicks Save button</w:t>
             </w:r>
           </w:p>
           <w:p>
@@ -2121,23 +2923,74 @@
                 <w:szCs w:val="22"/>
               </w:rPr>
             </w:pPr>
-            <w:r>
-              <w:rPr>
-                <w:rFonts w:ascii="Times New Roman" w:eastAsia="Times New Roman" w:hAnsi="Times New Roman" w:cs="Times New Roman"/>
-                <w:color w:val="auto"/>
-                <w:sz w:val="24"/>
-                <w:szCs w:val="22"/>
-              </w:rPr>
-              <w:t xml:space="preserve">           5. StudyBear displays main screen in regular </w:t>
-            </w:r>
-            <w:r>
-              <w:rPr>
-                <w:rFonts w:ascii="Times New Roman" w:eastAsia="Times New Roman" w:hAnsi="Times New Roman" w:cs="Times New Roman"/>
-                <w:color w:val="auto"/>
-                <w:sz w:val="24"/>
-                <w:szCs w:val="22"/>
-              </w:rPr>
-              <w:t>mode</w:t>
+            <w:proofErr w:type="spellStart"/>
+            <w:r>
+              <w:rPr>
+                <w:rFonts w:ascii="Times New Roman" w:eastAsia="Times New Roman" w:hAnsi="Times New Roman" w:cs="Times New Roman"/>
+                <w:color w:val="auto"/>
+                <w:sz w:val="24"/>
+                <w:szCs w:val="22"/>
+              </w:rPr>
+              <w:t>i</w:t>
+            </w:r>
+            <w:proofErr w:type="spellEnd"/>
+            <w:r>
+              <w:rPr>
+                <w:rFonts w:ascii="Times New Roman" w:eastAsia="Times New Roman" w:hAnsi="Times New Roman" w:cs="Times New Roman"/>
+                <w:color w:val="auto"/>
+                <w:sz w:val="24"/>
+                <w:szCs w:val="22"/>
+              </w:rPr>
+              <w:t>)</w:t>
+            </w:r>
+            <w:r>
+              <w:rPr>
+                <w:rFonts w:ascii="Times New Roman" w:eastAsia="Times New Roman" w:hAnsi="Times New Roman" w:cs="Times New Roman"/>
+                <w:color w:val="auto"/>
+                <w:sz w:val="24"/>
+                <w:szCs w:val="22"/>
+              </w:rPr>
+              <w:t xml:space="preserve"> </w:t>
+            </w:r>
+            <w:r>
+              <w:rPr>
+                <w:rFonts w:ascii="Times New Roman" w:eastAsia="Times New Roman" w:hAnsi="Times New Roman" w:cs="Times New Roman"/>
+                <w:color w:val="auto"/>
+                <w:sz w:val="24"/>
+                <w:szCs w:val="22"/>
+              </w:rPr>
+              <w:t>Data store</w:t>
+            </w:r>
+            <w:r>
+              <w:rPr>
+                <w:rFonts w:ascii="Times New Roman" w:eastAsia="Times New Roman" w:hAnsi="Times New Roman" w:cs="Times New Roman"/>
+                <w:color w:val="auto"/>
+                <w:sz w:val="24"/>
+                <w:szCs w:val="22"/>
+              </w:rPr>
+              <w:t xml:space="preserve"> saves information and StudyBear closes Manage Block List Screen and opens User Profile Screen</w:t>
+            </w:r>
+          </w:p>
+          <w:p>
+            <w:pPr>
+              <w:pStyle w:val="normal0"/>
+              <w:widowControl w:val="0"/>
+              <w:spacing w:line="240" w:lineRule="auto"/>
+              <w:rPr>
+                <w:rFonts w:ascii="Times New Roman" w:eastAsia="Times New Roman" w:hAnsi="Times New Roman" w:cs="Times New Roman"/>
+                <w:color w:val="auto"/>
+                <w:sz w:val="24"/>
+                <w:szCs w:val="22"/>
+              </w:rPr>
+            </w:pPr>
+            <w:r>
+              <w:rPr>
+                <w:rFonts w:ascii="Times New Roman" w:eastAsia="Times New Roman" w:hAnsi="Times New Roman" w:cs="Times New Roman"/>
+                <w:color w:val="auto"/>
+                <w:sz w:val="24"/>
+                <w:szCs w:val="22"/>
+              </w:rPr>
+              <w:t xml:space="preserve">    d) User clicks Back button</w:t>
             </w:r>
           </w:p>
           <w:p>
@@ -2153,19 +3006,55 @@
                 <w:szCs w:val="22"/>
               </w:rPr>
             </w:pPr>
+            <w:proofErr w:type="spellStart"/>
+            <w:r>
+              <w:rPr>
+                <w:rFonts w:ascii="Times New Roman" w:eastAsia="Times New Roman" w:hAnsi="Times New Roman" w:cs="Times New Roman"/>
+                <w:color w:val="auto"/>
+                <w:sz w:val="24"/>
+                <w:szCs w:val="22"/>
+              </w:rPr>
+              <w:t>i</w:t>
+            </w:r>
+            <w:proofErr w:type="spellEnd"/>
+            <w:r>
+              <w:rPr>
+                <w:rFonts w:ascii="Times New Roman" w:eastAsia="Times New Roman" w:hAnsi="Times New Roman" w:cs="Times New Roman"/>
+                <w:color w:val="auto"/>
+                <w:sz w:val="24"/>
+                <w:szCs w:val="22"/>
+              </w:rPr>
+              <w:t>)</w:t>
+            </w:r>
+            <w:r>
+              <w:rPr>
+                <w:rFonts w:ascii="Times New Roman" w:eastAsia="Times New Roman" w:hAnsi="Times New Roman" w:cs="Times New Roman"/>
+                <w:color w:val="auto"/>
+                <w:sz w:val="24"/>
+                <w:szCs w:val="22"/>
+              </w:rPr>
+              <w:t xml:space="preserve"> </w:t>
+            </w:r>
+            <w:r>
+              <w:rPr>
+                <w:rFonts w:ascii="Times New Roman" w:eastAsia="Times New Roman" w:hAnsi="Times New Roman" w:cs="Times New Roman"/>
+                <w:color w:val="auto"/>
+                <w:sz w:val="24"/>
+                <w:szCs w:val="22"/>
+              </w:rPr>
+              <w:t>No information is stored. StudyBear closes Manage Block List Screen and opens User Profile Screen</w:t>
+            </w:r>
           </w:p>
           <w:p>
             <w:pPr>
               <w:pStyle w:val="normal0"/>
               <w:widowControl w:val="0"/>
               <w:spacing w:line="240" w:lineRule="auto"/>
-              <w:ind w:left="1440"/>
-              <w:rPr>
-                <w:sz w:val="24"/>
-              </w:rPr>
-            </w:pPr>
-            <w:bookmarkStart w:id="0" w:name="_GoBack"/>
-            <w:bookmarkEnd w:id="0"/>
+              <w:ind w:left="720"/>
+              <w:rPr>
+                <w:sz w:val="24"/>
+              </w:rPr>
+            </w:pPr>
           </w:p>
         </w:tc>
       </w:tr>
@@ -2234,7 +3123,7 @@
                 <w:szCs w:val="22"/>
                 <w:lang w:eastAsia="ja-JP"/>
               </w:rPr>
-              <w:t>User is on main screen</w:t>
+              <w:t>User is logged in to StudyBear</w:t>
             </w:r>
           </w:p>
         </w:tc>
@@ -2303,7 +3192,7 @@
                 <w:sz w:val="24"/>
                 <w:szCs w:val="22"/>
               </w:rPr>
-              <w:t>User is on main screen</w:t>
+              <w:t>User Profile Screen is displayed (in Display Mode)</w:t>
             </w:r>
           </w:p>
         </w:tc>
@@ -2392,10 +3281,2557 @@
         </w:tc>
       </w:tr>
     </w:tbl>
+    <w:p>
+      <w:r>
+        <w:br w:type="page"/>
+      </w:r>
+    </w:p>
+    <w:tbl>
+      <w:tblPr>
+        <w:tblW w:w="9846" w:type="dxa"/>
+        <w:tblBorders>
+          <w:top w:val="single" w:sz="4" w:space="0" w:color="auto"/>
+          <w:bottom w:val="single" w:sz="4" w:space="0" w:color="auto"/>
+          <w:insideH w:val="single" w:sz="4" w:space="0" w:color="auto"/>
+        </w:tblBorders>
+        <w:tblLook w:val="01E0" w:firstRow="1" w:lastRow="1" w:firstColumn="1" w:lastColumn="1" w:noHBand="0" w:noVBand="0"/>
+      </w:tblPr>
+      <w:tblGrid>
+        <w:gridCol w:w="2121"/>
+        <w:gridCol w:w="7725"/>
+      </w:tblGrid>
+      <w:tr>
+        <w:trPr>
+          <w:trHeight w:val="252"/>
+        </w:trPr>
+        <w:tc>
+          <w:tcPr>
+            <w:tcW w:w="2121" w:type="dxa"/>
+            <w:tcBorders>
+              <w:top w:val="single" w:sz="4" w:space="0" w:color="auto"/>
+              <w:left w:val="nil"/>
+              <w:bottom w:val="single" w:sz="4" w:space="0" w:color="auto"/>
+              <w:right w:val="nil"/>
+            </w:tcBorders>
+          </w:tcPr>
+          <w:p>
+            <w:pPr>
+              <w:rPr>
+                <w:rFonts w:ascii="Times New Roman" w:hAnsi="Times New Roman"/>
+                <w:i/>
+                <w:sz w:val="24"/>
+                <w:szCs w:val="22"/>
+                <w:lang w:eastAsia="ja-JP"/>
+              </w:rPr>
+            </w:pPr>
+            <w:r>
+              <w:rPr>
+                <w:rFonts w:ascii="Times New Roman" w:hAnsi="Times New Roman"/>
+                <w:i/>
+                <w:sz w:val="24"/>
+                <w:szCs w:val="22"/>
+              </w:rPr>
+              <w:t>Use case name</w:t>
+            </w:r>
+          </w:p>
+        </w:tc>
+        <w:tc>
+          <w:tcPr>
+            <w:tcW w:w="7725" w:type="dxa"/>
+            <w:tcBorders>
+              <w:top w:val="single" w:sz="4" w:space="0" w:color="auto"/>
+              <w:left w:val="nil"/>
+              <w:bottom w:val="single" w:sz="4" w:space="0" w:color="auto"/>
+              <w:right w:val="nil"/>
+            </w:tcBorders>
+          </w:tcPr>
+          <w:p>
+            <w:pPr>
+              <w:rPr>
+                <w:rFonts w:ascii="Times New Roman" w:hAnsi="Times New Roman"/>
+                <w:sz w:val="24"/>
+                <w:szCs w:val="22"/>
+                <w:lang w:eastAsia="ja-JP"/>
+              </w:rPr>
+            </w:pPr>
+            <w:r>
+              <w:rPr>
+                <w:rFonts w:ascii="Times New Roman" w:hAnsi="Times New Roman"/>
+                <w:sz w:val="24"/>
+                <w:szCs w:val="22"/>
+              </w:rPr>
+              <w:t>Add User to Block List</w:t>
+            </w:r>
+          </w:p>
+        </w:tc>
+      </w:tr>
+      <w:tr>
+        <w:trPr>
+          <w:trHeight w:val="505"/>
+        </w:trPr>
+        <w:tc>
+          <w:tcPr>
+            <w:tcW w:w="2121" w:type="dxa"/>
+            <w:tcBorders>
+              <w:top w:val="single" w:sz="4" w:space="0" w:color="auto"/>
+              <w:left w:val="nil"/>
+              <w:bottom w:val="single" w:sz="4" w:space="0" w:color="auto"/>
+              <w:right w:val="nil"/>
+            </w:tcBorders>
+          </w:tcPr>
+          <w:p>
+            <w:pPr>
+              <w:rPr>
+                <w:rFonts w:ascii="Times New Roman" w:hAnsi="Times New Roman"/>
+                <w:i/>
+                <w:sz w:val="24"/>
+                <w:szCs w:val="22"/>
+                <w:lang w:eastAsia="ja-JP"/>
+              </w:rPr>
+            </w:pPr>
+            <w:r>
+              <w:rPr>
+                <w:rFonts w:ascii="Times New Roman" w:hAnsi="Times New Roman"/>
+                <w:i/>
+                <w:sz w:val="24"/>
+                <w:szCs w:val="22"/>
+              </w:rPr>
+              <w:t xml:space="preserve">Participating </w:t>
+            </w:r>
+          </w:p>
+          <w:p>
+            <w:pPr>
+              <w:rPr>
+                <w:rFonts w:ascii="Times New Roman" w:hAnsi="Times New Roman"/>
+                <w:i/>
+                <w:sz w:val="24"/>
+                <w:szCs w:val="22"/>
+                <w:lang w:eastAsia="ja-JP"/>
+              </w:rPr>
+            </w:pPr>
+            <w:proofErr w:type="gramStart"/>
+            <w:r>
+              <w:rPr>
+                <w:rFonts w:ascii="Times New Roman" w:hAnsi="Times New Roman"/>
+                <w:i/>
+                <w:sz w:val="24"/>
+                <w:szCs w:val="22"/>
+              </w:rPr>
+              <w:t>actors</w:t>
+            </w:r>
+            <w:proofErr w:type="gramEnd"/>
+          </w:p>
+        </w:tc>
+        <w:tc>
+          <w:tcPr>
+            <w:tcW w:w="7725" w:type="dxa"/>
+            <w:tcBorders>
+              <w:top w:val="single" w:sz="4" w:space="0" w:color="auto"/>
+              <w:left w:val="nil"/>
+              <w:bottom w:val="single" w:sz="4" w:space="0" w:color="auto"/>
+              <w:right w:val="nil"/>
+            </w:tcBorders>
+          </w:tcPr>
+          <w:p>
+            <w:pPr>
+              <w:rPr>
+                <w:rFonts w:ascii="Times New Roman" w:hAnsi="Times New Roman"/>
+                <w:sz w:val="24"/>
+                <w:szCs w:val="22"/>
+                <w:lang w:eastAsia="ja-JP"/>
+              </w:rPr>
+            </w:pPr>
+            <w:r>
+              <w:rPr>
+                <w:rFonts w:ascii="Times New Roman" w:hAnsi="Times New Roman"/>
+                <w:sz w:val="24"/>
+                <w:szCs w:val="22"/>
+              </w:rPr>
+              <w:t>User</w:t>
+            </w:r>
+          </w:p>
+        </w:tc>
+      </w:tr>
+      <w:tr>
+        <w:trPr>
+          <w:trHeight w:val="2810"/>
+        </w:trPr>
+        <w:tc>
+          <w:tcPr>
+            <w:tcW w:w="2121" w:type="dxa"/>
+            <w:tcBorders>
+              <w:top w:val="single" w:sz="4" w:space="0" w:color="auto"/>
+              <w:left w:val="nil"/>
+              <w:bottom w:val="single" w:sz="4" w:space="0" w:color="auto"/>
+              <w:right w:val="nil"/>
+            </w:tcBorders>
+          </w:tcPr>
+          <w:p>
+            <w:pPr>
+              <w:rPr>
+                <w:rFonts w:ascii="Times New Roman" w:hAnsi="Times New Roman"/>
+                <w:i/>
+                <w:sz w:val="24"/>
+                <w:szCs w:val="22"/>
+                <w:lang w:eastAsia="ja-JP"/>
+              </w:rPr>
+            </w:pPr>
+            <w:r>
+              <w:rPr>
+                <w:rFonts w:ascii="Times New Roman" w:hAnsi="Times New Roman"/>
+                <w:i/>
+                <w:sz w:val="24"/>
+                <w:szCs w:val="22"/>
+              </w:rPr>
+              <w:t>Flow of events</w:t>
+            </w:r>
+          </w:p>
+        </w:tc>
+        <w:tc>
+          <w:tcPr>
+            <w:tcW w:w="7725" w:type="dxa"/>
+            <w:tcBorders>
+              <w:top w:val="single" w:sz="4" w:space="0" w:color="auto"/>
+              <w:left w:val="nil"/>
+              <w:bottom w:val="single" w:sz="4" w:space="0" w:color="auto"/>
+              <w:right w:val="nil"/>
+            </w:tcBorders>
+          </w:tcPr>
+          <w:p>
+            <w:pPr>
+              <w:pStyle w:val="normal0"/>
+              <w:widowControl w:val="0"/>
+              <w:spacing w:line="240" w:lineRule="auto"/>
+              <w:ind w:left="720"/>
+              <w:rPr>
+                <w:rFonts w:ascii="Times New Roman" w:eastAsia="Times New Roman" w:hAnsi="Times New Roman" w:cs="Times New Roman"/>
+                <w:color w:val="auto"/>
+                <w:sz w:val="24"/>
+                <w:szCs w:val="22"/>
+              </w:rPr>
+            </w:pPr>
+            <w:r>
+              <w:rPr>
+                <w:rFonts w:ascii="Times New Roman" w:eastAsia="Times New Roman" w:hAnsi="Times New Roman" w:cs="Times New Roman"/>
+                <w:color w:val="auto"/>
+                <w:sz w:val="24"/>
+                <w:szCs w:val="22"/>
+              </w:rPr>
+              <w:t xml:space="preserve">1.  </w:t>
+            </w:r>
+            <w:r>
+              <w:rPr>
+                <w:rFonts w:ascii="Times New Roman" w:eastAsia="Times New Roman" w:hAnsi="Times New Roman" w:cs="Times New Roman"/>
+                <w:color w:val="auto"/>
+                <w:sz w:val="24"/>
+                <w:szCs w:val="22"/>
+              </w:rPr>
+              <w:t>StudyBear</w:t>
+            </w:r>
+            <w:r>
+              <w:rPr>
+                <w:rFonts w:ascii="Times New Roman" w:eastAsia="Times New Roman" w:hAnsi="Times New Roman" w:cs="Times New Roman"/>
+                <w:color w:val="auto"/>
+                <w:sz w:val="24"/>
+                <w:szCs w:val="22"/>
+              </w:rPr>
+              <w:t xml:space="preserve"> displays </w:t>
+            </w:r>
+            <w:r>
+              <w:rPr>
+                <w:rFonts w:ascii="Times New Roman" w:eastAsia="Times New Roman" w:hAnsi="Times New Roman" w:cs="Times New Roman"/>
+                <w:color w:val="auto"/>
+                <w:sz w:val="24"/>
+                <w:szCs w:val="22"/>
+              </w:rPr>
+              <w:t xml:space="preserve">Manage Block List Screen: </w:t>
+            </w:r>
+            <w:proofErr w:type="spellStart"/>
+            <w:r>
+              <w:rPr>
+                <w:rFonts w:ascii="Times New Roman" w:eastAsia="Times New Roman" w:hAnsi="Times New Roman" w:cs="Times New Roman"/>
+                <w:color w:val="auto"/>
+                <w:sz w:val="24"/>
+                <w:szCs w:val="22"/>
+              </w:rPr>
+              <w:t>Listbox</w:t>
+            </w:r>
+            <w:proofErr w:type="spellEnd"/>
+            <w:r>
+              <w:rPr>
+                <w:rFonts w:ascii="Times New Roman" w:eastAsia="Times New Roman" w:hAnsi="Times New Roman" w:cs="Times New Roman"/>
+                <w:color w:val="auto"/>
+                <w:sz w:val="24"/>
+                <w:szCs w:val="22"/>
+              </w:rPr>
+              <w:t xml:space="preserve"> of blocked users, textbox to enter usernames, an add button, a remove button, a save button, and a back button</w:t>
+            </w:r>
+          </w:p>
+          <w:p>
+            <w:pPr>
+              <w:pStyle w:val="normal0"/>
+              <w:widowControl w:val="0"/>
+              <w:spacing w:line="240" w:lineRule="auto"/>
+              <w:rPr>
+                <w:rFonts w:ascii="Times New Roman" w:eastAsia="Times New Roman" w:hAnsi="Times New Roman" w:cs="Times New Roman"/>
+                <w:color w:val="auto"/>
+                <w:sz w:val="24"/>
+                <w:szCs w:val="22"/>
+              </w:rPr>
+            </w:pPr>
+            <w:r>
+              <w:rPr>
+                <w:rFonts w:ascii="Times New Roman" w:eastAsia="Times New Roman" w:hAnsi="Times New Roman" w:cs="Times New Roman"/>
+                <w:color w:val="auto"/>
+                <w:sz w:val="24"/>
+                <w:szCs w:val="22"/>
+              </w:rPr>
+              <w:t>2. User enters a username in the “</w:t>
+            </w:r>
+            <w:r>
+              <w:rPr>
+                <w:rFonts w:ascii="Times New Roman" w:eastAsia="Times New Roman" w:hAnsi="Times New Roman" w:cs="Times New Roman"/>
+                <w:color w:val="auto"/>
+                <w:sz w:val="24"/>
+                <w:szCs w:val="22"/>
+              </w:rPr>
+              <w:t>Username to Block</w:t>
+            </w:r>
+            <w:r>
+              <w:rPr>
+                <w:rFonts w:ascii="Times New Roman" w:eastAsia="Times New Roman" w:hAnsi="Times New Roman" w:cs="Times New Roman"/>
+                <w:color w:val="auto"/>
+                <w:sz w:val="24"/>
+                <w:szCs w:val="22"/>
+              </w:rPr>
+              <w:t xml:space="preserve">” textbox and clicks the add button. </w:t>
+            </w:r>
+          </w:p>
+          <w:p>
+            <w:pPr>
+              <w:pStyle w:val="normal0"/>
+              <w:widowControl w:val="0"/>
+              <w:spacing w:line="240" w:lineRule="auto"/>
+              <w:ind w:left="720"/>
+              <w:rPr>
+                <w:rFonts w:ascii="Times New Roman" w:eastAsia="Times New Roman" w:hAnsi="Times New Roman" w:cs="Times New Roman"/>
+                <w:color w:val="auto"/>
+                <w:sz w:val="24"/>
+                <w:szCs w:val="22"/>
+              </w:rPr>
+            </w:pPr>
+            <w:r>
+              <w:rPr>
+                <w:rFonts w:ascii="Times New Roman" w:eastAsia="Times New Roman" w:hAnsi="Times New Roman" w:cs="Times New Roman"/>
+                <w:color w:val="auto"/>
+                <w:sz w:val="24"/>
+                <w:szCs w:val="22"/>
+              </w:rPr>
+              <w:t xml:space="preserve">3. </w:t>
+            </w:r>
+            <w:r>
+              <w:rPr>
+                <w:rFonts w:ascii="Times New Roman" w:eastAsia="Times New Roman" w:hAnsi="Times New Roman" w:cs="Times New Roman"/>
+                <w:color w:val="auto"/>
+                <w:sz w:val="24"/>
+                <w:szCs w:val="22"/>
+              </w:rPr>
+              <w:t xml:space="preserve">StudyBear </w:t>
+            </w:r>
+            <w:r>
+              <w:rPr>
+                <w:rFonts w:ascii="Times New Roman" w:eastAsia="Times New Roman" w:hAnsi="Times New Roman" w:cs="Times New Roman"/>
+                <w:color w:val="auto"/>
+                <w:sz w:val="24"/>
+                <w:szCs w:val="22"/>
+              </w:rPr>
+              <w:t xml:space="preserve">adds username to </w:t>
+            </w:r>
+            <w:proofErr w:type="spellStart"/>
+            <w:r>
+              <w:rPr>
+                <w:rFonts w:ascii="Times New Roman" w:eastAsia="Times New Roman" w:hAnsi="Times New Roman" w:cs="Times New Roman"/>
+                <w:color w:val="auto"/>
+                <w:sz w:val="24"/>
+                <w:szCs w:val="22"/>
+              </w:rPr>
+              <w:t>list</w:t>
+            </w:r>
+            <w:r>
+              <w:rPr>
+                <w:rFonts w:ascii="Times New Roman" w:eastAsia="Times New Roman" w:hAnsi="Times New Roman" w:cs="Times New Roman"/>
+                <w:color w:val="auto"/>
+                <w:sz w:val="24"/>
+                <w:szCs w:val="22"/>
+              </w:rPr>
+              <w:t>box</w:t>
+            </w:r>
+            <w:proofErr w:type="spellEnd"/>
+            <w:r>
+              <w:rPr>
+                <w:rFonts w:ascii="Times New Roman" w:eastAsia="Times New Roman" w:hAnsi="Times New Roman" w:cs="Times New Roman"/>
+                <w:color w:val="auto"/>
+                <w:sz w:val="24"/>
+                <w:szCs w:val="22"/>
+              </w:rPr>
+              <w:t xml:space="preserve"> and clears </w:t>
+            </w:r>
+            <w:r>
+              <w:rPr>
+                <w:rFonts w:ascii="Times New Roman" w:eastAsia="Times New Roman" w:hAnsi="Times New Roman" w:cs="Times New Roman"/>
+                <w:color w:val="auto"/>
+                <w:sz w:val="24"/>
+                <w:szCs w:val="22"/>
+              </w:rPr>
+              <w:t xml:space="preserve">“Username to Block” </w:t>
+            </w:r>
+            <w:r>
+              <w:rPr>
+                <w:rFonts w:ascii="Times New Roman" w:eastAsia="Times New Roman" w:hAnsi="Times New Roman" w:cs="Times New Roman"/>
+                <w:color w:val="auto"/>
+                <w:sz w:val="24"/>
+                <w:szCs w:val="22"/>
+              </w:rPr>
+              <w:t>textbox.</w:t>
+            </w:r>
+          </w:p>
+          <w:p>
+            <w:pPr>
+              <w:pStyle w:val="normal0"/>
+              <w:widowControl w:val="0"/>
+              <w:spacing w:line="240" w:lineRule="auto"/>
+              <w:rPr>
+                <w:rFonts w:ascii="Times New Roman" w:eastAsia="Times New Roman" w:hAnsi="Times New Roman" w:cs="Times New Roman"/>
+                <w:color w:val="auto"/>
+                <w:sz w:val="24"/>
+                <w:szCs w:val="22"/>
+              </w:rPr>
+            </w:pPr>
+            <w:r>
+              <w:rPr>
+                <w:rFonts w:ascii="Times New Roman" w:eastAsia="Times New Roman" w:hAnsi="Times New Roman" w:cs="Times New Roman"/>
+                <w:color w:val="auto"/>
+                <w:sz w:val="24"/>
+                <w:szCs w:val="22"/>
+              </w:rPr>
+              <w:t xml:space="preserve">4. </w:t>
+            </w:r>
+            <w:proofErr w:type="gramStart"/>
+            <w:r>
+              <w:rPr>
+                <w:rFonts w:ascii="Times New Roman" w:eastAsia="Times New Roman" w:hAnsi="Times New Roman" w:cs="Times New Roman"/>
+                <w:color w:val="auto"/>
+                <w:sz w:val="24"/>
+                <w:szCs w:val="22"/>
+              </w:rPr>
+              <w:t>a</w:t>
+            </w:r>
+            <w:proofErr w:type="gramEnd"/>
+            <w:r>
+              <w:rPr>
+                <w:rFonts w:ascii="Times New Roman" w:eastAsia="Times New Roman" w:hAnsi="Times New Roman" w:cs="Times New Roman"/>
+                <w:color w:val="auto"/>
+                <w:sz w:val="24"/>
+                <w:szCs w:val="22"/>
+              </w:rPr>
+              <w:t>) User repeats step 2</w:t>
+            </w:r>
+          </w:p>
+          <w:p>
+            <w:pPr>
+              <w:pStyle w:val="normal0"/>
+              <w:widowControl w:val="0"/>
+              <w:spacing w:line="240" w:lineRule="auto"/>
+              <w:rPr>
+                <w:rFonts w:ascii="Times New Roman" w:eastAsia="Times New Roman" w:hAnsi="Times New Roman" w:cs="Times New Roman"/>
+                <w:color w:val="auto"/>
+                <w:sz w:val="24"/>
+                <w:szCs w:val="22"/>
+              </w:rPr>
+            </w:pPr>
+            <w:r>
+              <w:rPr>
+                <w:rFonts w:ascii="Times New Roman" w:eastAsia="Times New Roman" w:hAnsi="Times New Roman" w:cs="Times New Roman"/>
+                <w:color w:val="auto"/>
+                <w:sz w:val="24"/>
+                <w:szCs w:val="22"/>
+              </w:rPr>
+              <w:t xml:space="preserve">   </w:t>
+            </w:r>
+            <w:r>
+              <w:rPr>
+                <w:rFonts w:ascii="Times New Roman" w:eastAsia="Times New Roman" w:hAnsi="Times New Roman" w:cs="Times New Roman"/>
+                <w:color w:val="auto"/>
+                <w:sz w:val="24"/>
+                <w:szCs w:val="22"/>
+              </w:rPr>
+              <w:t xml:space="preserve"> b) </w:t>
+            </w:r>
+            <w:r>
+              <w:rPr>
+                <w:rFonts w:ascii="Times New Roman" w:eastAsia="Times New Roman" w:hAnsi="Times New Roman" w:cs="Times New Roman"/>
+                <w:color w:val="auto"/>
+                <w:sz w:val="24"/>
+                <w:szCs w:val="22"/>
+              </w:rPr>
+              <w:t xml:space="preserve">User clicks save </w:t>
+            </w:r>
+            <w:r>
+              <w:rPr>
+                <w:rFonts w:ascii="Times New Roman" w:eastAsia="Times New Roman" w:hAnsi="Times New Roman" w:cs="Times New Roman"/>
+                <w:color w:val="auto"/>
+                <w:sz w:val="24"/>
+                <w:szCs w:val="22"/>
+              </w:rPr>
+              <w:t>button</w:t>
+            </w:r>
+          </w:p>
+          <w:p>
+            <w:pPr>
+              <w:pStyle w:val="normal0"/>
+              <w:widowControl w:val="0"/>
+              <w:spacing w:line="240" w:lineRule="auto"/>
+              <w:ind w:left="720"/>
+              <w:rPr>
+                <w:rFonts w:ascii="Times New Roman" w:eastAsia="Times New Roman" w:hAnsi="Times New Roman" w:cs="Times New Roman"/>
+                <w:color w:val="auto"/>
+                <w:sz w:val="24"/>
+                <w:szCs w:val="22"/>
+              </w:rPr>
+            </w:pPr>
+            <w:proofErr w:type="spellStart"/>
+            <w:r>
+              <w:rPr>
+                <w:rFonts w:ascii="Times New Roman" w:eastAsia="Times New Roman" w:hAnsi="Times New Roman" w:cs="Times New Roman"/>
+                <w:color w:val="auto"/>
+                <w:sz w:val="24"/>
+                <w:szCs w:val="22"/>
+              </w:rPr>
+              <w:t>i</w:t>
+            </w:r>
+            <w:proofErr w:type="spellEnd"/>
+            <w:r>
+              <w:rPr>
+                <w:rFonts w:ascii="Times New Roman" w:eastAsia="Times New Roman" w:hAnsi="Times New Roman" w:cs="Times New Roman"/>
+                <w:color w:val="auto"/>
+                <w:sz w:val="24"/>
+                <w:szCs w:val="22"/>
+              </w:rPr>
+              <w:t>)</w:t>
+            </w:r>
+            <w:r>
+              <w:rPr>
+                <w:rFonts w:ascii="Times New Roman" w:eastAsia="Times New Roman" w:hAnsi="Times New Roman" w:cs="Times New Roman"/>
+                <w:color w:val="auto"/>
+                <w:sz w:val="24"/>
+                <w:szCs w:val="22"/>
+              </w:rPr>
+              <w:t xml:space="preserve"> </w:t>
+            </w:r>
+            <w:r>
+              <w:rPr>
+                <w:rFonts w:ascii="Times New Roman" w:eastAsia="Times New Roman" w:hAnsi="Times New Roman" w:cs="Times New Roman"/>
+                <w:color w:val="auto"/>
+                <w:sz w:val="24"/>
+                <w:szCs w:val="22"/>
+              </w:rPr>
+              <w:t>Data store saves information and StudyBear closes Manage Block List Screen and opens User Profile Screen</w:t>
+            </w:r>
+          </w:p>
+          <w:p>
+            <w:pPr>
+              <w:pStyle w:val="normal0"/>
+              <w:widowControl w:val="0"/>
+              <w:spacing w:line="240" w:lineRule="auto"/>
+              <w:rPr>
+                <w:rFonts w:ascii="Times New Roman" w:eastAsia="Times New Roman" w:hAnsi="Times New Roman" w:cs="Times New Roman"/>
+                <w:color w:val="auto"/>
+                <w:sz w:val="24"/>
+                <w:szCs w:val="22"/>
+              </w:rPr>
+            </w:pPr>
+            <w:r>
+              <w:rPr>
+                <w:rFonts w:ascii="Times New Roman" w:eastAsia="Times New Roman" w:hAnsi="Times New Roman" w:cs="Times New Roman"/>
+                <w:color w:val="auto"/>
+                <w:sz w:val="24"/>
+                <w:szCs w:val="22"/>
+              </w:rPr>
+              <w:t>d) User clicks Back button</w:t>
+            </w:r>
+          </w:p>
+          <w:p>
+            <w:pPr>
+              <w:pStyle w:val="normal0"/>
+              <w:widowControl w:val="0"/>
+              <w:spacing w:line="240" w:lineRule="auto"/>
+              <w:ind w:left="720"/>
+              <w:rPr>
+                <w:rFonts w:ascii="Times New Roman" w:eastAsia="Times New Roman" w:hAnsi="Times New Roman" w:cs="Times New Roman"/>
+                <w:color w:val="auto"/>
+                <w:sz w:val="24"/>
+                <w:szCs w:val="22"/>
+              </w:rPr>
+            </w:pPr>
+            <w:proofErr w:type="spellStart"/>
+            <w:r>
+              <w:rPr>
+                <w:rFonts w:ascii="Times New Roman" w:eastAsia="Times New Roman" w:hAnsi="Times New Roman" w:cs="Times New Roman"/>
+                <w:color w:val="auto"/>
+                <w:sz w:val="24"/>
+                <w:szCs w:val="22"/>
+              </w:rPr>
+              <w:t>i</w:t>
+            </w:r>
+            <w:proofErr w:type="spellEnd"/>
+            <w:r>
+              <w:rPr>
+                <w:rFonts w:ascii="Times New Roman" w:eastAsia="Times New Roman" w:hAnsi="Times New Roman" w:cs="Times New Roman"/>
+                <w:color w:val="auto"/>
+                <w:sz w:val="24"/>
+                <w:szCs w:val="22"/>
+              </w:rPr>
+              <w:t>)</w:t>
+            </w:r>
+            <w:r>
+              <w:rPr>
+                <w:rFonts w:ascii="Times New Roman" w:eastAsia="Times New Roman" w:hAnsi="Times New Roman" w:cs="Times New Roman"/>
+                <w:color w:val="auto"/>
+                <w:sz w:val="24"/>
+                <w:szCs w:val="22"/>
+              </w:rPr>
+              <w:t xml:space="preserve"> </w:t>
+            </w:r>
+            <w:r>
+              <w:rPr>
+                <w:rFonts w:ascii="Times New Roman" w:eastAsia="Times New Roman" w:hAnsi="Times New Roman" w:cs="Times New Roman"/>
+                <w:color w:val="auto"/>
+                <w:sz w:val="24"/>
+                <w:szCs w:val="22"/>
+              </w:rPr>
+              <w:t>No information is stored. StudyBear closes Manage Block List Screen and opens User Profile Screen</w:t>
+            </w:r>
+          </w:p>
+          <w:p>
+            <w:pPr>
+              <w:pStyle w:val="normal0"/>
+              <w:widowControl w:val="0"/>
+              <w:spacing w:line="240" w:lineRule="auto"/>
+              <w:ind w:left="720"/>
+              <w:rPr>
+                <w:sz w:val="24"/>
+              </w:rPr>
+            </w:pPr>
+          </w:p>
+        </w:tc>
+      </w:tr>
+      <w:tr>
+        <w:trPr>
+          <w:trHeight w:val="252"/>
+        </w:trPr>
+        <w:tc>
+          <w:tcPr>
+            <w:tcW w:w="2121" w:type="dxa"/>
+            <w:tcBorders>
+              <w:top w:val="single" w:sz="4" w:space="0" w:color="auto"/>
+              <w:left w:val="nil"/>
+              <w:bottom w:val="single" w:sz="4" w:space="0" w:color="auto"/>
+              <w:right w:val="nil"/>
+            </w:tcBorders>
+          </w:tcPr>
+          <w:p>
+            <w:pPr>
+              <w:rPr>
+                <w:rFonts w:ascii="Times New Roman" w:hAnsi="Times New Roman"/>
+                <w:i/>
+                <w:sz w:val="24"/>
+                <w:szCs w:val="22"/>
+                <w:lang w:eastAsia="ja-JP"/>
+              </w:rPr>
+            </w:pPr>
+          </w:p>
+        </w:tc>
+        <w:tc>
+          <w:tcPr>
+            <w:tcW w:w="7725" w:type="dxa"/>
+            <w:tcBorders>
+              <w:top w:val="single" w:sz="4" w:space="0" w:color="auto"/>
+              <w:left w:val="nil"/>
+              <w:bottom w:val="single" w:sz="4" w:space="0" w:color="auto"/>
+              <w:right w:val="nil"/>
+            </w:tcBorders>
+          </w:tcPr>
+          <w:p>
+            <w:pPr>
+              <w:numPr>
+                <w:ilvl w:val="0"/>
+                <w:numId w:val="1"/>
+              </w:numPr>
+              <w:rPr>
+                <w:rFonts w:ascii="Times New Roman" w:hAnsi="Times New Roman"/>
+                <w:sz w:val="24"/>
+                <w:szCs w:val="22"/>
+                <w:lang w:eastAsia="ja-JP"/>
+              </w:rPr>
+            </w:pPr>
+            <w:r>
+              <w:rPr>
+                <w:rFonts w:ascii="Times New Roman" w:hAnsi="Times New Roman"/>
+                <w:sz w:val="24"/>
+                <w:szCs w:val="22"/>
+                <w:lang w:eastAsia="ja-JP"/>
+              </w:rPr>
+              <w:t>Manage Block List Screen is Displayed</w:t>
+            </w:r>
+          </w:p>
+        </w:tc>
+      </w:tr>
+      <w:tr>
+        <w:trPr>
+          <w:trHeight w:val="252"/>
+        </w:trPr>
+        <w:tc>
+          <w:tcPr>
+            <w:tcW w:w="2121" w:type="dxa"/>
+            <w:tcBorders>
+              <w:top w:val="single" w:sz="4" w:space="0" w:color="auto"/>
+              <w:left w:val="nil"/>
+              <w:bottom w:val="single" w:sz="4" w:space="0" w:color="auto"/>
+              <w:right w:val="nil"/>
+            </w:tcBorders>
+          </w:tcPr>
+          <w:p>
+            <w:pPr>
+              <w:rPr>
+                <w:rFonts w:ascii="Times New Roman" w:hAnsi="Times New Roman"/>
+                <w:i/>
+                <w:sz w:val="24"/>
+                <w:szCs w:val="22"/>
+                <w:lang w:eastAsia="ja-JP"/>
+              </w:rPr>
+            </w:pPr>
+            <w:r>
+              <w:rPr>
+                <w:rFonts w:ascii="Times New Roman" w:hAnsi="Times New Roman"/>
+                <w:i/>
+                <w:sz w:val="24"/>
+                <w:szCs w:val="22"/>
+              </w:rPr>
+              <w:t>Exit condition</w:t>
+            </w:r>
+          </w:p>
+        </w:tc>
+        <w:tc>
+          <w:tcPr>
+            <w:tcW w:w="7725" w:type="dxa"/>
+            <w:tcBorders>
+              <w:top w:val="single" w:sz="4" w:space="0" w:color="auto"/>
+              <w:left w:val="nil"/>
+              <w:bottom w:val="single" w:sz="4" w:space="0" w:color="auto"/>
+              <w:right w:val="nil"/>
+            </w:tcBorders>
+          </w:tcPr>
+          <w:p>
+            <w:pPr>
+              <w:numPr>
+                <w:ilvl w:val="0"/>
+                <w:numId w:val="2"/>
+              </w:numPr>
+              <w:rPr>
+                <w:rFonts w:ascii="Times New Roman" w:hAnsi="Times New Roman"/>
+                <w:sz w:val="24"/>
+                <w:szCs w:val="22"/>
+                <w:lang w:eastAsia="ja-JP"/>
+              </w:rPr>
+            </w:pPr>
+            <w:r>
+              <w:rPr>
+                <w:rFonts w:ascii="Times New Roman" w:hAnsi="Times New Roman"/>
+                <w:sz w:val="24"/>
+                <w:szCs w:val="22"/>
+              </w:rPr>
+              <w:t>User Profile Screen is displayed (in Display Mode)</w:t>
+            </w:r>
+          </w:p>
+        </w:tc>
+      </w:tr>
+      <w:tr>
+        <w:trPr>
+          <w:trHeight w:val="505"/>
+        </w:trPr>
+        <w:tc>
+          <w:tcPr>
+            <w:tcW w:w="2121" w:type="dxa"/>
+            <w:tcBorders>
+              <w:top w:val="single" w:sz="4" w:space="0" w:color="auto"/>
+              <w:left w:val="nil"/>
+              <w:bottom w:val="single" w:sz="4" w:space="0" w:color="auto"/>
+              <w:right w:val="nil"/>
+            </w:tcBorders>
+          </w:tcPr>
+          <w:p>
+            <w:pPr>
+              <w:rPr>
+                <w:rFonts w:ascii="Times New Roman" w:hAnsi="Times New Roman"/>
+                <w:i/>
+                <w:sz w:val="24"/>
+                <w:szCs w:val="22"/>
+                <w:lang w:eastAsia="ja-JP"/>
+              </w:rPr>
+            </w:pPr>
+            <w:r>
+              <w:rPr>
+                <w:rFonts w:ascii="Times New Roman" w:hAnsi="Times New Roman"/>
+                <w:i/>
+                <w:sz w:val="24"/>
+                <w:szCs w:val="22"/>
+              </w:rPr>
+              <w:t>Quality</w:t>
+            </w:r>
+          </w:p>
+          <w:p>
+            <w:pPr>
+              <w:rPr>
+                <w:rFonts w:ascii="Times New Roman" w:hAnsi="Times New Roman"/>
+                <w:i/>
+                <w:sz w:val="24"/>
+                <w:szCs w:val="22"/>
+                <w:lang w:eastAsia="ja-JP"/>
+              </w:rPr>
+            </w:pPr>
+            <w:proofErr w:type="gramStart"/>
+            <w:r>
+              <w:rPr>
+                <w:rFonts w:ascii="Times New Roman" w:hAnsi="Times New Roman"/>
+                <w:i/>
+                <w:sz w:val="24"/>
+                <w:szCs w:val="22"/>
+              </w:rPr>
+              <w:t>requirements</w:t>
+            </w:r>
+            <w:proofErr w:type="gramEnd"/>
+          </w:p>
+        </w:tc>
+        <w:tc>
+          <w:tcPr>
+            <w:tcW w:w="7725" w:type="dxa"/>
+            <w:tcBorders>
+              <w:top w:val="single" w:sz="4" w:space="0" w:color="auto"/>
+              <w:left w:val="nil"/>
+              <w:bottom w:val="single" w:sz="4" w:space="0" w:color="auto"/>
+              <w:right w:val="nil"/>
+            </w:tcBorders>
+          </w:tcPr>
+          <w:p>
+            <w:pPr>
+              <w:numPr>
+                <w:ilvl w:val="0"/>
+                <w:numId w:val="3"/>
+              </w:numPr>
+              <w:rPr>
+                <w:rFonts w:ascii="Times New Roman" w:hAnsi="Times New Roman"/>
+                <w:sz w:val="24"/>
+                <w:szCs w:val="22"/>
+                <w:lang w:eastAsia="ja-JP"/>
+              </w:rPr>
+            </w:pPr>
+          </w:p>
+        </w:tc>
+      </w:tr>
+    </w:tbl>
+    <w:p>
+      <w:r>
+        <w:br w:type="page"/>
+      </w:r>
+    </w:p>
+    <w:tbl>
+      <w:tblPr>
+        <w:tblW w:w="9846" w:type="dxa"/>
+        <w:tblBorders>
+          <w:top w:val="single" w:sz="4" w:space="0" w:color="auto"/>
+          <w:bottom w:val="single" w:sz="4" w:space="0" w:color="auto"/>
+          <w:insideH w:val="single" w:sz="4" w:space="0" w:color="auto"/>
+        </w:tblBorders>
+        <w:tblLook w:val="01E0" w:firstRow="1" w:lastRow="1" w:firstColumn="1" w:lastColumn="1" w:noHBand="0" w:noVBand="0"/>
+      </w:tblPr>
+      <w:tblGrid>
+        <w:gridCol w:w="2121"/>
+        <w:gridCol w:w="7725"/>
+      </w:tblGrid>
+      <w:tr>
+        <w:trPr>
+          <w:trHeight w:val="252"/>
+        </w:trPr>
+        <w:tc>
+          <w:tcPr>
+            <w:tcW w:w="2121" w:type="dxa"/>
+            <w:tcBorders>
+              <w:top w:val="single" w:sz="4" w:space="0" w:color="auto"/>
+              <w:left w:val="nil"/>
+              <w:bottom w:val="single" w:sz="4" w:space="0" w:color="auto"/>
+              <w:right w:val="nil"/>
+            </w:tcBorders>
+          </w:tcPr>
+          <w:p>
+            <w:pPr>
+              <w:rPr>
+                <w:rFonts w:ascii="Times New Roman" w:hAnsi="Times New Roman"/>
+                <w:i/>
+                <w:sz w:val="24"/>
+                <w:szCs w:val="22"/>
+                <w:lang w:eastAsia="ja-JP"/>
+              </w:rPr>
+            </w:pPr>
+            <w:r>
+              <w:rPr>
+                <w:rFonts w:ascii="Times New Roman" w:hAnsi="Times New Roman"/>
+                <w:i/>
+                <w:sz w:val="24"/>
+                <w:szCs w:val="22"/>
+              </w:rPr>
+              <w:t>Use case name</w:t>
+            </w:r>
+          </w:p>
+        </w:tc>
+        <w:tc>
+          <w:tcPr>
+            <w:tcW w:w="7725" w:type="dxa"/>
+            <w:tcBorders>
+              <w:top w:val="single" w:sz="4" w:space="0" w:color="auto"/>
+              <w:left w:val="nil"/>
+              <w:bottom w:val="single" w:sz="4" w:space="0" w:color="auto"/>
+              <w:right w:val="nil"/>
+            </w:tcBorders>
+          </w:tcPr>
+          <w:p>
+            <w:pPr>
+              <w:rPr>
+                <w:rFonts w:ascii="Times New Roman" w:hAnsi="Times New Roman"/>
+                <w:sz w:val="24"/>
+                <w:szCs w:val="22"/>
+                <w:lang w:eastAsia="ja-JP"/>
+              </w:rPr>
+            </w:pPr>
+            <w:r>
+              <w:rPr>
+                <w:rFonts w:ascii="Times New Roman" w:hAnsi="Times New Roman"/>
+                <w:sz w:val="24"/>
+                <w:szCs w:val="22"/>
+              </w:rPr>
+              <w:t>Remove User to Block List</w:t>
+            </w:r>
+          </w:p>
+        </w:tc>
+      </w:tr>
+      <w:tr>
+        <w:trPr>
+          <w:trHeight w:val="505"/>
+        </w:trPr>
+        <w:tc>
+          <w:tcPr>
+            <w:tcW w:w="2121" w:type="dxa"/>
+            <w:tcBorders>
+              <w:top w:val="single" w:sz="4" w:space="0" w:color="auto"/>
+              <w:left w:val="nil"/>
+              <w:bottom w:val="single" w:sz="4" w:space="0" w:color="auto"/>
+              <w:right w:val="nil"/>
+            </w:tcBorders>
+          </w:tcPr>
+          <w:p>
+            <w:pPr>
+              <w:rPr>
+                <w:rFonts w:ascii="Times New Roman" w:hAnsi="Times New Roman"/>
+                <w:i/>
+                <w:sz w:val="24"/>
+                <w:szCs w:val="22"/>
+                <w:lang w:eastAsia="ja-JP"/>
+              </w:rPr>
+            </w:pPr>
+            <w:r>
+              <w:rPr>
+                <w:rFonts w:ascii="Times New Roman" w:hAnsi="Times New Roman"/>
+                <w:i/>
+                <w:sz w:val="24"/>
+                <w:szCs w:val="22"/>
+              </w:rPr>
+              <w:t xml:space="preserve">Participating </w:t>
+            </w:r>
+          </w:p>
+          <w:p>
+            <w:pPr>
+              <w:rPr>
+                <w:rFonts w:ascii="Times New Roman" w:hAnsi="Times New Roman"/>
+                <w:i/>
+                <w:sz w:val="24"/>
+                <w:szCs w:val="22"/>
+                <w:lang w:eastAsia="ja-JP"/>
+              </w:rPr>
+            </w:pPr>
+            <w:proofErr w:type="gramStart"/>
+            <w:r>
+              <w:rPr>
+                <w:rFonts w:ascii="Times New Roman" w:hAnsi="Times New Roman"/>
+                <w:i/>
+                <w:sz w:val="24"/>
+                <w:szCs w:val="22"/>
+              </w:rPr>
+              <w:t>actors</w:t>
+            </w:r>
+            <w:proofErr w:type="gramEnd"/>
+          </w:p>
+        </w:tc>
+        <w:tc>
+          <w:tcPr>
+            <w:tcW w:w="7725" w:type="dxa"/>
+            <w:tcBorders>
+              <w:top w:val="single" w:sz="4" w:space="0" w:color="auto"/>
+              <w:left w:val="nil"/>
+              <w:bottom w:val="single" w:sz="4" w:space="0" w:color="auto"/>
+              <w:right w:val="nil"/>
+            </w:tcBorders>
+          </w:tcPr>
+          <w:p>
+            <w:pPr>
+              <w:rPr>
+                <w:rFonts w:ascii="Times New Roman" w:hAnsi="Times New Roman"/>
+                <w:sz w:val="24"/>
+                <w:szCs w:val="22"/>
+                <w:lang w:eastAsia="ja-JP"/>
+              </w:rPr>
+            </w:pPr>
+            <w:r>
+              <w:rPr>
+                <w:rFonts w:ascii="Times New Roman" w:hAnsi="Times New Roman"/>
+                <w:sz w:val="24"/>
+                <w:szCs w:val="22"/>
+              </w:rPr>
+              <w:t>User</w:t>
+            </w:r>
+          </w:p>
+        </w:tc>
+      </w:tr>
+      <w:tr>
+        <w:trPr>
+          <w:trHeight w:val="2810"/>
+        </w:trPr>
+        <w:tc>
+          <w:tcPr>
+            <w:tcW w:w="2121" w:type="dxa"/>
+            <w:tcBorders>
+              <w:top w:val="single" w:sz="4" w:space="0" w:color="auto"/>
+              <w:left w:val="nil"/>
+              <w:bottom w:val="single" w:sz="4" w:space="0" w:color="auto"/>
+              <w:right w:val="nil"/>
+            </w:tcBorders>
+          </w:tcPr>
+          <w:p>
+            <w:pPr>
+              <w:rPr>
+                <w:rFonts w:ascii="Times New Roman" w:hAnsi="Times New Roman"/>
+                <w:i/>
+                <w:sz w:val="24"/>
+                <w:szCs w:val="22"/>
+                <w:lang w:eastAsia="ja-JP"/>
+              </w:rPr>
+            </w:pPr>
+            <w:r>
+              <w:rPr>
+                <w:rFonts w:ascii="Times New Roman" w:hAnsi="Times New Roman"/>
+                <w:i/>
+                <w:sz w:val="24"/>
+                <w:szCs w:val="22"/>
+              </w:rPr>
+              <w:t>Flow of events</w:t>
+            </w:r>
+          </w:p>
+        </w:tc>
+        <w:tc>
+          <w:tcPr>
+            <w:tcW w:w="7725" w:type="dxa"/>
+            <w:tcBorders>
+              <w:top w:val="single" w:sz="4" w:space="0" w:color="auto"/>
+              <w:left w:val="nil"/>
+              <w:bottom w:val="single" w:sz="4" w:space="0" w:color="auto"/>
+              <w:right w:val="nil"/>
+            </w:tcBorders>
+          </w:tcPr>
+          <w:p>
+            <w:pPr>
+              <w:pStyle w:val="normal0"/>
+              <w:widowControl w:val="0"/>
+              <w:spacing w:line="240" w:lineRule="auto"/>
+              <w:ind w:left="720"/>
+              <w:rPr>
+                <w:rFonts w:ascii="Times New Roman" w:eastAsia="Times New Roman" w:hAnsi="Times New Roman" w:cs="Times New Roman"/>
+                <w:color w:val="auto"/>
+                <w:sz w:val="24"/>
+                <w:szCs w:val="22"/>
+              </w:rPr>
+            </w:pPr>
+            <w:r>
+              <w:rPr>
+                <w:rFonts w:ascii="Times New Roman" w:eastAsia="Times New Roman" w:hAnsi="Times New Roman" w:cs="Times New Roman"/>
+                <w:color w:val="auto"/>
+                <w:sz w:val="24"/>
+                <w:szCs w:val="22"/>
+              </w:rPr>
+              <w:t xml:space="preserve">1.  </w:t>
+            </w:r>
+            <w:r>
+              <w:rPr>
+                <w:rFonts w:ascii="Times New Roman" w:eastAsia="Times New Roman" w:hAnsi="Times New Roman" w:cs="Times New Roman"/>
+                <w:color w:val="auto"/>
+                <w:sz w:val="24"/>
+                <w:szCs w:val="22"/>
+              </w:rPr>
+              <w:t>StudyBear</w:t>
+            </w:r>
+            <w:r>
+              <w:rPr>
+                <w:rFonts w:ascii="Times New Roman" w:eastAsia="Times New Roman" w:hAnsi="Times New Roman" w:cs="Times New Roman"/>
+                <w:color w:val="auto"/>
+                <w:sz w:val="24"/>
+                <w:szCs w:val="22"/>
+              </w:rPr>
+              <w:t xml:space="preserve"> displays </w:t>
+            </w:r>
+            <w:r>
+              <w:rPr>
+                <w:rFonts w:ascii="Times New Roman" w:eastAsia="Times New Roman" w:hAnsi="Times New Roman" w:cs="Times New Roman"/>
+                <w:color w:val="auto"/>
+                <w:sz w:val="24"/>
+                <w:szCs w:val="22"/>
+              </w:rPr>
+              <w:t xml:space="preserve">Manage Block List Screen: </w:t>
+            </w:r>
+            <w:proofErr w:type="spellStart"/>
+            <w:r>
+              <w:rPr>
+                <w:rFonts w:ascii="Times New Roman" w:eastAsia="Times New Roman" w:hAnsi="Times New Roman" w:cs="Times New Roman"/>
+                <w:color w:val="auto"/>
+                <w:sz w:val="24"/>
+                <w:szCs w:val="22"/>
+              </w:rPr>
+              <w:t>Listbox</w:t>
+            </w:r>
+            <w:proofErr w:type="spellEnd"/>
+            <w:r>
+              <w:rPr>
+                <w:rFonts w:ascii="Times New Roman" w:eastAsia="Times New Roman" w:hAnsi="Times New Roman" w:cs="Times New Roman"/>
+                <w:color w:val="auto"/>
+                <w:sz w:val="24"/>
+                <w:szCs w:val="22"/>
+              </w:rPr>
+              <w:t xml:space="preserve"> of blocked users, textbox to enter usernames, an add button, a remove button, a save button, and a back button</w:t>
+            </w:r>
+          </w:p>
+          <w:p>
+            <w:pPr>
+              <w:pStyle w:val="normal0"/>
+              <w:widowControl w:val="0"/>
+              <w:spacing w:line="240" w:lineRule="auto"/>
+              <w:rPr>
+                <w:rFonts w:ascii="Times New Roman" w:eastAsia="Times New Roman" w:hAnsi="Times New Roman" w:cs="Times New Roman"/>
+                <w:color w:val="auto"/>
+                <w:sz w:val="24"/>
+                <w:szCs w:val="22"/>
+              </w:rPr>
+            </w:pPr>
+            <w:r>
+              <w:rPr>
+                <w:rFonts w:ascii="Times New Roman" w:eastAsia="Times New Roman" w:hAnsi="Times New Roman" w:cs="Times New Roman"/>
+                <w:color w:val="auto"/>
+                <w:sz w:val="24"/>
+                <w:szCs w:val="22"/>
+              </w:rPr>
+              <w:t xml:space="preserve">2. User clicks username(s) in </w:t>
+            </w:r>
+            <w:proofErr w:type="spellStart"/>
+            <w:r>
+              <w:rPr>
+                <w:rFonts w:ascii="Times New Roman" w:eastAsia="Times New Roman" w:hAnsi="Times New Roman" w:cs="Times New Roman"/>
+                <w:color w:val="auto"/>
+                <w:sz w:val="24"/>
+                <w:szCs w:val="22"/>
+              </w:rPr>
+              <w:t>listbo</w:t>
+            </w:r>
+            <w:r>
+              <w:rPr>
+                <w:rFonts w:ascii="Times New Roman" w:eastAsia="Times New Roman" w:hAnsi="Times New Roman" w:cs="Times New Roman"/>
+                <w:color w:val="auto"/>
+                <w:sz w:val="24"/>
+                <w:szCs w:val="22"/>
+              </w:rPr>
+              <w:t>x</w:t>
+            </w:r>
+            <w:proofErr w:type="spellEnd"/>
+            <w:r>
+              <w:rPr>
+                <w:rFonts w:ascii="Times New Roman" w:eastAsia="Times New Roman" w:hAnsi="Times New Roman" w:cs="Times New Roman"/>
+                <w:color w:val="auto"/>
+                <w:sz w:val="24"/>
+                <w:szCs w:val="22"/>
+              </w:rPr>
+              <w:t xml:space="preserve"> to highlight username (</w:t>
+            </w:r>
+            <w:r>
+              <w:rPr>
+                <w:rFonts w:ascii="Times New Roman" w:eastAsia="Times New Roman" w:hAnsi="Times New Roman" w:cs="Times New Roman"/>
+                <w:color w:val="auto"/>
+                <w:sz w:val="24"/>
+                <w:szCs w:val="22"/>
+              </w:rPr>
+              <w:t>User can click username(s) again to un-</w:t>
+            </w:r>
+            <w:proofErr w:type="gramStart"/>
+            <w:r>
+              <w:rPr>
+                <w:rFonts w:ascii="Times New Roman" w:eastAsia="Times New Roman" w:hAnsi="Times New Roman" w:cs="Times New Roman"/>
+                <w:color w:val="auto"/>
+                <w:sz w:val="24"/>
+                <w:szCs w:val="22"/>
+              </w:rPr>
+              <w:t xml:space="preserve">highlight </w:t>
+            </w:r>
+            <w:r>
+              <w:rPr>
+                <w:rFonts w:ascii="Times New Roman" w:eastAsia="Times New Roman" w:hAnsi="Times New Roman" w:cs="Times New Roman"/>
+                <w:color w:val="auto"/>
+                <w:sz w:val="24"/>
+                <w:szCs w:val="22"/>
+              </w:rPr>
+              <w:t>)</w:t>
+            </w:r>
+            <w:proofErr w:type="gramEnd"/>
+            <w:r>
+              <w:rPr>
+                <w:rFonts w:ascii="Times New Roman" w:eastAsia="Times New Roman" w:hAnsi="Times New Roman" w:cs="Times New Roman"/>
+                <w:color w:val="auto"/>
+                <w:sz w:val="24"/>
+                <w:szCs w:val="22"/>
+              </w:rPr>
+              <w:t xml:space="preserve"> then clicks the remove button</w:t>
+            </w:r>
+          </w:p>
+          <w:p>
+            <w:pPr>
+              <w:pStyle w:val="normal0"/>
+              <w:widowControl w:val="0"/>
+              <w:spacing w:line="240" w:lineRule="auto"/>
+              <w:ind w:left="720"/>
+              <w:rPr>
+                <w:rFonts w:ascii="Times New Roman" w:eastAsia="Times New Roman" w:hAnsi="Times New Roman" w:cs="Times New Roman"/>
+                <w:color w:val="auto"/>
+                <w:sz w:val="24"/>
+                <w:szCs w:val="22"/>
+              </w:rPr>
+            </w:pPr>
+            <w:r>
+              <w:rPr>
+                <w:rFonts w:ascii="Times New Roman" w:eastAsia="Times New Roman" w:hAnsi="Times New Roman" w:cs="Times New Roman"/>
+                <w:color w:val="auto"/>
+                <w:sz w:val="24"/>
+                <w:szCs w:val="22"/>
+              </w:rPr>
+              <w:t xml:space="preserve">3. </w:t>
+            </w:r>
+            <w:r>
+              <w:rPr>
+                <w:rFonts w:ascii="Times New Roman" w:eastAsia="Times New Roman" w:hAnsi="Times New Roman" w:cs="Times New Roman"/>
+                <w:color w:val="auto"/>
+                <w:sz w:val="24"/>
+                <w:szCs w:val="22"/>
+              </w:rPr>
+              <w:t>StudyBear removes</w:t>
+            </w:r>
+            <w:r>
+              <w:rPr>
+                <w:rFonts w:ascii="Times New Roman" w:eastAsia="Times New Roman" w:hAnsi="Times New Roman" w:cs="Times New Roman"/>
+                <w:color w:val="auto"/>
+                <w:sz w:val="24"/>
+                <w:szCs w:val="22"/>
+              </w:rPr>
+              <w:t xml:space="preserve"> </w:t>
+            </w:r>
+            <w:r>
+              <w:rPr>
+                <w:rFonts w:ascii="Times New Roman" w:eastAsia="Times New Roman" w:hAnsi="Times New Roman" w:cs="Times New Roman"/>
+                <w:color w:val="auto"/>
+                <w:sz w:val="24"/>
+                <w:szCs w:val="22"/>
+              </w:rPr>
+              <w:t>selected u</w:t>
+            </w:r>
+            <w:r>
+              <w:rPr>
+                <w:rFonts w:ascii="Times New Roman" w:eastAsia="Times New Roman" w:hAnsi="Times New Roman" w:cs="Times New Roman"/>
+                <w:color w:val="auto"/>
+                <w:sz w:val="24"/>
+                <w:szCs w:val="22"/>
+              </w:rPr>
+              <w:t>sername</w:t>
+            </w:r>
+            <w:r>
+              <w:rPr>
+                <w:rFonts w:ascii="Times New Roman" w:eastAsia="Times New Roman" w:hAnsi="Times New Roman" w:cs="Times New Roman"/>
+                <w:color w:val="auto"/>
+                <w:sz w:val="24"/>
+                <w:szCs w:val="22"/>
+              </w:rPr>
+              <w:t xml:space="preserve">s from </w:t>
+            </w:r>
+            <w:proofErr w:type="spellStart"/>
+            <w:r>
+              <w:rPr>
+                <w:rFonts w:ascii="Times New Roman" w:eastAsia="Times New Roman" w:hAnsi="Times New Roman" w:cs="Times New Roman"/>
+                <w:color w:val="auto"/>
+                <w:sz w:val="24"/>
+                <w:szCs w:val="22"/>
+              </w:rPr>
+              <w:t>listbox</w:t>
+            </w:r>
+            <w:proofErr w:type="spellEnd"/>
+          </w:p>
+          <w:p>
+            <w:pPr>
+              <w:pStyle w:val="normal0"/>
+              <w:widowControl w:val="0"/>
+              <w:spacing w:line="240" w:lineRule="auto"/>
+              <w:rPr>
+                <w:rFonts w:ascii="Times New Roman" w:eastAsia="Times New Roman" w:hAnsi="Times New Roman" w:cs="Times New Roman"/>
+                <w:color w:val="auto"/>
+                <w:sz w:val="24"/>
+                <w:szCs w:val="22"/>
+              </w:rPr>
+            </w:pPr>
+            <w:r>
+              <w:rPr>
+                <w:rFonts w:ascii="Times New Roman" w:eastAsia="Times New Roman" w:hAnsi="Times New Roman" w:cs="Times New Roman"/>
+                <w:color w:val="auto"/>
+                <w:sz w:val="24"/>
+                <w:szCs w:val="22"/>
+              </w:rPr>
+              <w:t xml:space="preserve">4. </w:t>
+            </w:r>
+            <w:proofErr w:type="gramStart"/>
+            <w:r>
+              <w:rPr>
+                <w:rFonts w:ascii="Times New Roman" w:eastAsia="Times New Roman" w:hAnsi="Times New Roman" w:cs="Times New Roman"/>
+                <w:color w:val="auto"/>
+                <w:sz w:val="24"/>
+                <w:szCs w:val="22"/>
+              </w:rPr>
+              <w:t>a</w:t>
+            </w:r>
+            <w:proofErr w:type="gramEnd"/>
+            <w:r>
+              <w:rPr>
+                <w:rFonts w:ascii="Times New Roman" w:eastAsia="Times New Roman" w:hAnsi="Times New Roman" w:cs="Times New Roman"/>
+                <w:color w:val="auto"/>
+                <w:sz w:val="24"/>
+                <w:szCs w:val="22"/>
+              </w:rPr>
+              <w:t>) User repeats step 2</w:t>
+            </w:r>
+            <w:bookmarkStart w:id="0" w:name="_GoBack"/>
+            <w:bookmarkEnd w:id="0"/>
+          </w:p>
+          <w:p>
+            <w:pPr>
+              <w:pStyle w:val="normal0"/>
+              <w:widowControl w:val="0"/>
+              <w:spacing w:line="240" w:lineRule="auto"/>
+              <w:rPr>
+                <w:rFonts w:ascii="Times New Roman" w:eastAsia="Times New Roman" w:hAnsi="Times New Roman" w:cs="Times New Roman"/>
+                <w:color w:val="auto"/>
+                <w:sz w:val="24"/>
+                <w:szCs w:val="22"/>
+              </w:rPr>
+            </w:pPr>
+            <w:r>
+              <w:rPr>
+                <w:rFonts w:ascii="Times New Roman" w:eastAsia="Times New Roman" w:hAnsi="Times New Roman" w:cs="Times New Roman"/>
+                <w:color w:val="auto"/>
+                <w:sz w:val="24"/>
+                <w:szCs w:val="22"/>
+              </w:rPr>
+              <w:t xml:space="preserve">    b) User clicks save button</w:t>
+            </w:r>
+          </w:p>
+          <w:p>
+            <w:pPr>
+              <w:pStyle w:val="normal0"/>
+              <w:widowControl w:val="0"/>
+              <w:spacing w:line="240" w:lineRule="auto"/>
+              <w:ind w:left="720"/>
+              <w:rPr>
+                <w:rFonts w:ascii="Times New Roman" w:eastAsia="Times New Roman" w:hAnsi="Times New Roman" w:cs="Times New Roman"/>
+                <w:color w:val="auto"/>
+                <w:sz w:val="24"/>
+                <w:szCs w:val="22"/>
+              </w:rPr>
+            </w:pPr>
+            <w:proofErr w:type="spellStart"/>
+            <w:r>
+              <w:rPr>
+                <w:rFonts w:ascii="Times New Roman" w:eastAsia="Times New Roman" w:hAnsi="Times New Roman" w:cs="Times New Roman"/>
+                <w:color w:val="auto"/>
+                <w:sz w:val="24"/>
+                <w:szCs w:val="22"/>
+              </w:rPr>
+              <w:t>i</w:t>
+            </w:r>
+            <w:proofErr w:type="spellEnd"/>
+            <w:r>
+              <w:rPr>
+                <w:rFonts w:ascii="Times New Roman" w:eastAsia="Times New Roman" w:hAnsi="Times New Roman" w:cs="Times New Roman"/>
+                <w:color w:val="auto"/>
+                <w:sz w:val="24"/>
+                <w:szCs w:val="22"/>
+              </w:rPr>
+              <w:t>)</w:t>
+            </w:r>
+            <w:r>
+              <w:rPr>
+                <w:rFonts w:ascii="Times New Roman" w:eastAsia="Times New Roman" w:hAnsi="Times New Roman" w:cs="Times New Roman"/>
+                <w:color w:val="auto"/>
+                <w:sz w:val="24"/>
+                <w:szCs w:val="22"/>
+              </w:rPr>
+              <w:t xml:space="preserve"> </w:t>
+            </w:r>
+            <w:r>
+              <w:rPr>
+                <w:rFonts w:ascii="Times New Roman" w:eastAsia="Times New Roman" w:hAnsi="Times New Roman" w:cs="Times New Roman"/>
+                <w:color w:val="auto"/>
+                <w:sz w:val="24"/>
+                <w:szCs w:val="22"/>
+              </w:rPr>
+              <w:t>Data store saves information and StudyBear closes Manage Block List Screen and opens User Profile Screen</w:t>
+            </w:r>
+          </w:p>
+          <w:p>
+            <w:pPr>
+              <w:pStyle w:val="normal0"/>
+              <w:widowControl w:val="0"/>
+              <w:spacing w:line="240" w:lineRule="auto"/>
+              <w:rPr>
+                <w:rFonts w:ascii="Times New Roman" w:eastAsia="Times New Roman" w:hAnsi="Times New Roman" w:cs="Times New Roman"/>
+                <w:color w:val="auto"/>
+                <w:sz w:val="24"/>
+                <w:szCs w:val="22"/>
+              </w:rPr>
+            </w:pPr>
+            <w:r>
+              <w:rPr>
+                <w:rFonts w:ascii="Times New Roman" w:eastAsia="Times New Roman" w:hAnsi="Times New Roman" w:cs="Times New Roman"/>
+                <w:color w:val="auto"/>
+                <w:sz w:val="24"/>
+                <w:szCs w:val="22"/>
+              </w:rPr>
+              <w:t>d) User clicks Back button</w:t>
+            </w:r>
+          </w:p>
+          <w:p>
+            <w:pPr>
+              <w:pStyle w:val="normal0"/>
+              <w:widowControl w:val="0"/>
+              <w:spacing w:line="240" w:lineRule="auto"/>
+              <w:ind w:left="720"/>
+              <w:rPr>
+                <w:rFonts w:ascii="Times New Roman" w:eastAsia="Times New Roman" w:hAnsi="Times New Roman" w:cs="Times New Roman"/>
+                <w:color w:val="auto"/>
+                <w:sz w:val="24"/>
+                <w:szCs w:val="22"/>
+              </w:rPr>
+            </w:pPr>
+            <w:proofErr w:type="spellStart"/>
+            <w:r>
+              <w:rPr>
+                <w:rFonts w:ascii="Times New Roman" w:eastAsia="Times New Roman" w:hAnsi="Times New Roman" w:cs="Times New Roman"/>
+                <w:color w:val="auto"/>
+                <w:sz w:val="24"/>
+                <w:szCs w:val="22"/>
+              </w:rPr>
+              <w:t>i</w:t>
+            </w:r>
+            <w:proofErr w:type="spellEnd"/>
+            <w:r>
+              <w:rPr>
+                <w:rFonts w:ascii="Times New Roman" w:eastAsia="Times New Roman" w:hAnsi="Times New Roman" w:cs="Times New Roman"/>
+                <w:color w:val="auto"/>
+                <w:sz w:val="24"/>
+                <w:szCs w:val="22"/>
+              </w:rPr>
+              <w:t>)</w:t>
+            </w:r>
+            <w:r>
+              <w:rPr>
+                <w:rFonts w:ascii="Times New Roman" w:eastAsia="Times New Roman" w:hAnsi="Times New Roman" w:cs="Times New Roman"/>
+                <w:color w:val="auto"/>
+                <w:sz w:val="24"/>
+                <w:szCs w:val="22"/>
+              </w:rPr>
+              <w:t xml:space="preserve"> </w:t>
+            </w:r>
+            <w:r>
+              <w:rPr>
+                <w:rFonts w:ascii="Times New Roman" w:eastAsia="Times New Roman" w:hAnsi="Times New Roman" w:cs="Times New Roman"/>
+                <w:color w:val="auto"/>
+                <w:sz w:val="24"/>
+                <w:szCs w:val="22"/>
+              </w:rPr>
+              <w:t>No information is stored. StudyBear closes Manage Block List Screen and opens User Profile Screen</w:t>
+            </w:r>
+          </w:p>
+          <w:p>
+            <w:pPr>
+              <w:pStyle w:val="normal0"/>
+              <w:widowControl w:val="0"/>
+              <w:spacing w:line="240" w:lineRule="auto"/>
+              <w:ind w:left="720"/>
+              <w:rPr>
+                <w:sz w:val="24"/>
+              </w:rPr>
+            </w:pPr>
+          </w:p>
+        </w:tc>
+      </w:tr>
+      <w:tr>
+        <w:trPr>
+          <w:trHeight w:val="252"/>
+        </w:trPr>
+        <w:tc>
+          <w:tcPr>
+            <w:tcW w:w="2121" w:type="dxa"/>
+            <w:tcBorders>
+              <w:top w:val="single" w:sz="4" w:space="0" w:color="auto"/>
+              <w:left w:val="nil"/>
+              <w:bottom w:val="single" w:sz="4" w:space="0" w:color="auto"/>
+              <w:right w:val="nil"/>
+            </w:tcBorders>
+          </w:tcPr>
+          <w:p>
+            <w:pPr>
+              <w:rPr>
+                <w:rFonts w:ascii="Times New Roman" w:hAnsi="Times New Roman"/>
+                <w:i/>
+                <w:sz w:val="24"/>
+                <w:szCs w:val="22"/>
+                <w:lang w:eastAsia="ja-JP"/>
+              </w:rPr>
+            </w:pPr>
+          </w:p>
+        </w:tc>
+        <w:tc>
+          <w:tcPr>
+            <w:tcW w:w="7725" w:type="dxa"/>
+            <w:tcBorders>
+              <w:top w:val="single" w:sz="4" w:space="0" w:color="auto"/>
+              <w:left w:val="nil"/>
+              <w:bottom w:val="single" w:sz="4" w:space="0" w:color="auto"/>
+              <w:right w:val="nil"/>
+            </w:tcBorders>
+          </w:tcPr>
+          <w:p>
+            <w:pPr>
+              <w:numPr>
+                <w:ilvl w:val="0"/>
+                <w:numId w:val="1"/>
+              </w:numPr>
+              <w:rPr>
+                <w:rFonts w:ascii="Times New Roman" w:hAnsi="Times New Roman"/>
+                <w:sz w:val="24"/>
+                <w:szCs w:val="22"/>
+                <w:lang w:eastAsia="ja-JP"/>
+              </w:rPr>
+            </w:pPr>
+            <w:r>
+              <w:rPr>
+                <w:rFonts w:ascii="Times New Roman" w:hAnsi="Times New Roman"/>
+                <w:sz w:val="24"/>
+                <w:szCs w:val="22"/>
+                <w:lang w:eastAsia="ja-JP"/>
+              </w:rPr>
+              <w:t>Manage Block List Screen is Displayed</w:t>
+            </w:r>
+          </w:p>
+        </w:tc>
+      </w:tr>
+      <w:tr>
+        <w:trPr>
+          <w:trHeight w:val="252"/>
+        </w:trPr>
+        <w:tc>
+          <w:tcPr>
+            <w:tcW w:w="2121" w:type="dxa"/>
+            <w:tcBorders>
+              <w:top w:val="single" w:sz="4" w:space="0" w:color="auto"/>
+              <w:left w:val="nil"/>
+              <w:bottom w:val="single" w:sz="4" w:space="0" w:color="auto"/>
+              <w:right w:val="nil"/>
+            </w:tcBorders>
+          </w:tcPr>
+          <w:p>
+            <w:pPr>
+              <w:rPr>
+                <w:rFonts w:ascii="Times New Roman" w:hAnsi="Times New Roman"/>
+                <w:i/>
+                <w:sz w:val="24"/>
+                <w:szCs w:val="22"/>
+                <w:lang w:eastAsia="ja-JP"/>
+              </w:rPr>
+            </w:pPr>
+            <w:r>
+              <w:rPr>
+                <w:rFonts w:ascii="Times New Roman" w:hAnsi="Times New Roman"/>
+                <w:i/>
+                <w:sz w:val="24"/>
+                <w:szCs w:val="22"/>
+              </w:rPr>
+              <w:t>Exit condition</w:t>
+            </w:r>
+          </w:p>
+        </w:tc>
+        <w:tc>
+          <w:tcPr>
+            <w:tcW w:w="7725" w:type="dxa"/>
+            <w:tcBorders>
+              <w:top w:val="single" w:sz="4" w:space="0" w:color="auto"/>
+              <w:left w:val="nil"/>
+              <w:bottom w:val="single" w:sz="4" w:space="0" w:color="auto"/>
+              <w:right w:val="nil"/>
+            </w:tcBorders>
+          </w:tcPr>
+          <w:p>
+            <w:pPr>
+              <w:numPr>
+                <w:ilvl w:val="0"/>
+                <w:numId w:val="2"/>
+              </w:numPr>
+              <w:rPr>
+                <w:rFonts w:ascii="Times New Roman" w:hAnsi="Times New Roman"/>
+                <w:sz w:val="24"/>
+                <w:szCs w:val="22"/>
+                <w:lang w:eastAsia="ja-JP"/>
+              </w:rPr>
+            </w:pPr>
+            <w:r>
+              <w:rPr>
+                <w:rFonts w:ascii="Times New Roman" w:hAnsi="Times New Roman"/>
+                <w:sz w:val="24"/>
+                <w:szCs w:val="22"/>
+              </w:rPr>
+              <w:t>User Profile Screen is displayed (in Display Mode)</w:t>
+            </w:r>
+          </w:p>
+        </w:tc>
+      </w:tr>
+      <w:tr>
+        <w:trPr>
+          <w:trHeight w:val="505"/>
+        </w:trPr>
+        <w:tc>
+          <w:tcPr>
+            <w:tcW w:w="2121" w:type="dxa"/>
+            <w:tcBorders>
+              <w:top w:val="single" w:sz="4" w:space="0" w:color="auto"/>
+              <w:left w:val="nil"/>
+              <w:bottom w:val="single" w:sz="4" w:space="0" w:color="auto"/>
+              <w:right w:val="nil"/>
+            </w:tcBorders>
+          </w:tcPr>
+          <w:p>
+            <w:pPr>
+              <w:rPr>
+                <w:rFonts w:ascii="Times New Roman" w:hAnsi="Times New Roman"/>
+                <w:i/>
+                <w:sz w:val="24"/>
+                <w:szCs w:val="22"/>
+                <w:lang w:eastAsia="ja-JP"/>
+              </w:rPr>
+            </w:pPr>
+            <w:r>
+              <w:rPr>
+                <w:rFonts w:ascii="Times New Roman" w:hAnsi="Times New Roman"/>
+                <w:i/>
+                <w:sz w:val="24"/>
+                <w:szCs w:val="22"/>
+              </w:rPr>
+              <w:t>Quality</w:t>
+            </w:r>
+          </w:p>
+          <w:p>
+            <w:pPr>
+              <w:rPr>
+                <w:rFonts w:ascii="Times New Roman" w:hAnsi="Times New Roman"/>
+                <w:i/>
+                <w:sz w:val="24"/>
+                <w:szCs w:val="22"/>
+                <w:lang w:eastAsia="ja-JP"/>
+              </w:rPr>
+            </w:pPr>
+            <w:proofErr w:type="gramStart"/>
+            <w:r>
+              <w:rPr>
+                <w:rFonts w:ascii="Times New Roman" w:hAnsi="Times New Roman"/>
+                <w:i/>
+                <w:sz w:val="24"/>
+                <w:szCs w:val="22"/>
+              </w:rPr>
+              <w:t>requirements</w:t>
+            </w:r>
+            <w:proofErr w:type="gramEnd"/>
+          </w:p>
+        </w:tc>
+        <w:tc>
+          <w:tcPr>
+            <w:tcW w:w="7725" w:type="dxa"/>
+            <w:tcBorders>
+              <w:top w:val="single" w:sz="4" w:space="0" w:color="auto"/>
+              <w:left w:val="nil"/>
+              <w:bottom w:val="single" w:sz="4" w:space="0" w:color="auto"/>
+              <w:right w:val="nil"/>
+            </w:tcBorders>
+          </w:tcPr>
+          <w:p>
+            <w:pPr>
+              <w:numPr>
+                <w:ilvl w:val="0"/>
+                <w:numId w:val="3"/>
+              </w:numPr>
+              <w:rPr>
+                <w:rFonts w:ascii="Times New Roman" w:hAnsi="Times New Roman"/>
+                <w:sz w:val="24"/>
+                <w:szCs w:val="22"/>
+                <w:lang w:eastAsia="ja-JP"/>
+              </w:rPr>
+            </w:pPr>
+          </w:p>
+        </w:tc>
+      </w:tr>
+    </w:tbl>
+    <w:p>
+      <w:r>
+        <w:br w:type="page"/>
+      </w:r>
+    </w:p>
+    <w:tbl>
+      <w:tblPr>
+        <w:tblW w:w="9846" w:type="dxa"/>
+        <w:tblBorders>
+          <w:top w:val="single" w:sz="4" w:space="0" w:color="auto"/>
+          <w:bottom w:val="single" w:sz="4" w:space="0" w:color="auto"/>
+          <w:insideH w:val="single" w:sz="4" w:space="0" w:color="auto"/>
+        </w:tblBorders>
+        <w:tblLook w:val="01E0" w:firstRow="1" w:lastRow="1" w:firstColumn="1" w:lastColumn="1" w:noHBand="0" w:noVBand="0"/>
+      </w:tblPr>
+      <w:tblGrid>
+        <w:gridCol w:w="2121"/>
+        <w:gridCol w:w="7725"/>
+      </w:tblGrid>
+      <w:tr>
+        <w:trPr>
+          <w:trHeight w:val="252"/>
+        </w:trPr>
+        <w:tc>
+          <w:tcPr>
+            <w:tcW w:w="2121" w:type="dxa"/>
+            <w:tcBorders>
+              <w:top w:val="single" w:sz="4" w:space="0" w:color="auto"/>
+              <w:left w:val="nil"/>
+              <w:bottom w:val="single" w:sz="4" w:space="0" w:color="auto"/>
+              <w:right w:val="nil"/>
+            </w:tcBorders>
+          </w:tcPr>
+          <w:p>
+            <w:pPr>
+              <w:rPr>
+                <w:rFonts w:ascii="Times New Roman" w:hAnsi="Times New Roman"/>
+                <w:i/>
+                <w:sz w:val="24"/>
+                <w:szCs w:val="22"/>
+                <w:lang w:eastAsia="ja-JP"/>
+              </w:rPr>
+            </w:pPr>
+            <w:r>
+              <w:rPr>
+                <w:rFonts w:ascii="Times New Roman" w:hAnsi="Times New Roman"/>
+                <w:i/>
+                <w:sz w:val="24"/>
+                <w:szCs w:val="22"/>
+              </w:rPr>
+              <w:t>Use case name</w:t>
+            </w:r>
+          </w:p>
+        </w:tc>
+        <w:tc>
+          <w:tcPr>
+            <w:tcW w:w="7725" w:type="dxa"/>
+            <w:tcBorders>
+              <w:top w:val="single" w:sz="4" w:space="0" w:color="auto"/>
+              <w:left w:val="nil"/>
+              <w:bottom w:val="single" w:sz="4" w:space="0" w:color="auto"/>
+              <w:right w:val="nil"/>
+            </w:tcBorders>
+          </w:tcPr>
+          <w:p>
+            <w:pPr>
+              <w:rPr>
+                <w:rFonts w:ascii="Times New Roman" w:hAnsi="Times New Roman"/>
+                <w:sz w:val="24"/>
+                <w:szCs w:val="22"/>
+                <w:lang w:eastAsia="ja-JP"/>
+              </w:rPr>
+            </w:pPr>
+            <w:r>
+              <w:rPr>
+                <w:rFonts w:ascii="Times New Roman" w:hAnsi="Times New Roman"/>
+                <w:sz w:val="24"/>
+                <w:szCs w:val="22"/>
+              </w:rPr>
+              <w:t>Add/Update C</w:t>
+            </w:r>
+            <w:r>
+              <w:rPr>
+                <w:rFonts w:ascii="Times New Roman" w:hAnsi="Times New Roman"/>
+                <w:sz w:val="24"/>
+                <w:szCs w:val="22"/>
+              </w:rPr>
+              <w:t>lasses</w:t>
+            </w:r>
+          </w:p>
+        </w:tc>
+      </w:tr>
+      <w:tr>
+        <w:trPr>
+          <w:trHeight w:val="505"/>
+        </w:trPr>
+        <w:tc>
+          <w:tcPr>
+            <w:tcW w:w="2121" w:type="dxa"/>
+            <w:tcBorders>
+              <w:top w:val="single" w:sz="4" w:space="0" w:color="auto"/>
+              <w:left w:val="nil"/>
+              <w:bottom w:val="single" w:sz="4" w:space="0" w:color="auto"/>
+              <w:right w:val="nil"/>
+            </w:tcBorders>
+          </w:tcPr>
+          <w:p>
+            <w:pPr>
+              <w:rPr>
+                <w:rFonts w:ascii="Times New Roman" w:hAnsi="Times New Roman"/>
+                <w:i/>
+                <w:sz w:val="24"/>
+                <w:szCs w:val="22"/>
+                <w:lang w:eastAsia="ja-JP"/>
+              </w:rPr>
+            </w:pPr>
+            <w:r>
+              <w:rPr>
+                <w:rFonts w:ascii="Times New Roman" w:hAnsi="Times New Roman"/>
+                <w:i/>
+                <w:sz w:val="24"/>
+                <w:szCs w:val="22"/>
+              </w:rPr>
+              <w:t xml:space="preserve">Participating </w:t>
+            </w:r>
+          </w:p>
+          <w:p>
+            <w:pPr>
+              <w:rPr>
+                <w:rFonts w:ascii="Times New Roman" w:hAnsi="Times New Roman"/>
+                <w:i/>
+                <w:sz w:val="24"/>
+                <w:szCs w:val="22"/>
+                <w:lang w:eastAsia="ja-JP"/>
+              </w:rPr>
+            </w:pPr>
+            <w:proofErr w:type="gramStart"/>
+            <w:r>
+              <w:rPr>
+                <w:rFonts w:ascii="Times New Roman" w:hAnsi="Times New Roman"/>
+                <w:i/>
+                <w:sz w:val="24"/>
+                <w:szCs w:val="22"/>
+              </w:rPr>
+              <w:t>actors</w:t>
+            </w:r>
+            <w:proofErr w:type="gramEnd"/>
+          </w:p>
+        </w:tc>
+        <w:tc>
+          <w:tcPr>
+            <w:tcW w:w="7725" w:type="dxa"/>
+            <w:tcBorders>
+              <w:top w:val="single" w:sz="4" w:space="0" w:color="auto"/>
+              <w:left w:val="nil"/>
+              <w:bottom w:val="single" w:sz="4" w:space="0" w:color="auto"/>
+              <w:right w:val="nil"/>
+            </w:tcBorders>
+          </w:tcPr>
+          <w:p>
+            <w:pPr>
+              <w:rPr>
+                <w:rFonts w:ascii="Times New Roman" w:hAnsi="Times New Roman"/>
+                <w:sz w:val="24"/>
+                <w:szCs w:val="22"/>
+                <w:lang w:eastAsia="ja-JP"/>
+              </w:rPr>
+            </w:pPr>
+            <w:r>
+              <w:rPr>
+                <w:rFonts w:ascii="Times New Roman" w:hAnsi="Times New Roman"/>
+                <w:sz w:val="24"/>
+                <w:szCs w:val="22"/>
+              </w:rPr>
+              <w:t>Us</w:t>
+            </w:r>
+            <w:r>
+              <w:rPr>
+                <w:rFonts w:ascii="Times New Roman" w:hAnsi="Times New Roman"/>
+                <w:sz w:val="24"/>
+                <w:szCs w:val="22"/>
+              </w:rPr>
+              <w:t>er</w:t>
+            </w:r>
+          </w:p>
+        </w:tc>
+      </w:tr>
+      <w:tr>
+        <w:trPr>
+          <w:trHeight w:val="2810"/>
+        </w:trPr>
+        <w:tc>
+          <w:tcPr>
+            <w:tcW w:w="2121" w:type="dxa"/>
+            <w:tcBorders>
+              <w:top w:val="single" w:sz="4" w:space="0" w:color="auto"/>
+              <w:left w:val="nil"/>
+              <w:bottom w:val="single" w:sz="4" w:space="0" w:color="auto"/>
+              <w:right w:val="nil"/>
+            </w:tcBorders>
+          </w:tcPr>
+          <w:p>
+            <w:pPr>
+              <w:rPr>
+                <w:rFonts w:ascii="Times New Roman" w:hAnsi="Times New Roman"/>
+                <w:i/>
+                <w:sz w:val="24"/>
+                <w:szCs w:val="22"/>
+                <w:lang w:eastAsia="ja-JP"/>
+              </w:rPr>
+            </w:pPr>
+            <w:r>
+              <w:rPr>
+                <w:rFonts w:ascii="Times New Roman" w:hAnsi="Times New Roman"/>
+                <w:i/>
+                <w:sz w:val="24"/>
+                <w:szCs w:val="22"/>
+              </w:rPr>
+              <w:t>Flow of events</w:t>
+            </w:r>
+          </w:p>
+        </w:tc>
+        <w:tc>
+          <w:tcPr>
+            <w:tcW w:w="7725" w:type="dxa"/>
+            <w:tcBorders>
+              <w:top w:val="single" w:sz="4" w:space="0" w:color="auto"/>
+              <w:left w:val="nil"/>
+              <w:bottom w:val="single" w:sz="4" w:space="0" w:color="auto"/>
+              <w:right w:val="nil"/>
+            </w:tcBorders>
+          </w:tcPr>
+          <w:p>
+            <w:pPr>
+              <w:pStyle w:val="normal0"/>
+              <w:widowControl w:val="0"/>
+              <w:spacing w:line="240" w:lineRule="auto"/>
+              <w:rPr>
+                <w:rFonts w:ascii="Times New Roman" w:eastAsia="Times New Roman" w:hAnsi="Times New Roman" w:cs="Times New Roman"/>
+                <w:color w:val="auto"/>
+                <w:sz w:val="24"/>
+                <w:szCs w:val="22"/>
+              </w:rPr>
+            </w:pPr>
+            <w:r>
+              <w:rPr>
+                <w:rFonts w:ascii="Times New Roman" w:eastAsia="Times New Roman" w:hAnsi="Times New Roman" w:cs="Times New Roman"/>
+                <w:color w:val="auto"/>
+                <w:sz w:val="24"/>
+                <w:szCs w:val="22"/>
+              </w:rPr>
+              <w:t>1</w:t>
+            </w:r>
+            <w:r>
+              <w:rPr>
+                <w:rFonts w:ascii="Times New Roman" w:eastAsia="Times New Roman" w:hAnsi="Times New Roman" w:cs="Times New Roman"/>
+                <w:color w:val="auto"/>
+                <w:sz w:val="24"/>
+                <w:szCs w:val="22"/>
+              </w:rPr>
+              <w:t xml:space="preserve">.  User </w:t>
+            </w:r>
+            <w:r>
+              <w:rPr>
+                <w:rFonts w:ascii="Times New Roman" w:eastAsia="Times New Roman" w:hAnsi="Times New Roman" w:cs="Times New Roman"/>
+                <w:color w:val="auto"/>
+                <w:sz w:val="24"/>
+                <w:szCs w:val="22"/>
+              </w:rPr>
+              <w:t xml:space="preserve">clicks </w:t>
+            </w:r>
+            <w:r>
+              <w:rPr>
+                <w:rFonts w:ascii="Times New Roman" w:eastAsia="Times New Roman" w:hAnsi="Times New Roman" w:cs="Times New Roman"/>
+                <w:color w:val="auto"/>
+                <w:sz w:val="24"/>
+                <w:szCs w:val="22"/>
+              </w:rPr>
+              <w:t>edit button</w:t>
+            </w:r>
+            <w:r>
+              <w:rPr>
+                <w:rFonts w:ascii="Times New Roman" w:eastAsia="Times New Roman" w:hAnsi="Times New Roman" w:cs="Times New Roman"/>
+                <w:color w:val="auto"/>
+                <w:sz w:val="24"/>
+                <w:szCs w:val="22"/>
+              </w:rPr>
+              <w:t xml:space="preserve"> (pencil)</w:t>
+            </w:r>
+            <w:r>
+              <w:rPr>
+                <w:rFonts w:ascii="Times New Roman" w:eastAsia="Times New Roman" w:hAnsi="Times New Roman" w:cs="Times New Roman"/>
+                <w:color w:val="auto"/>
+                <w:sz w:val="24"/>
+                <w:szCs w:val="22"/>
+              </w:rPr>
+              <w:t xml:space="preserve"> on </w:t>
+            </w:r>
+            <w:r>
+              <w:rPr>
+                <w:rFonts w:ascii="Times New Roman" w:eastAsia="Times New Roman" w:hAnsi="Times New Roman" w:cs="Times New Roman"/>
+                <w:color w:val="auto"/>
+                <w:sz w:val="24"/>
+                <w:szCs w:val="22"/>
+              </w:rPr>
+              <w:t>User Profile Screen.</w:t>
+            </w:r>
+          </w:p>
+          <w:p>
+            <w:pPr>
+              <w:pStyle w:val="normal0"/>
+              <w:widowControl w:val="0"/>
+              <w:spacing w:line="240" w:lineRule="auto"/>
+              <w:ind w:left="720"/>
+              <w:rPr>
+                <w:rFonts w:ascii="Times New Roman" w:eastAsia="Times New Roman" w:hAnsi="Times New Roman" w:cs="Times New Roman"/>
+                <w:color w:val="auto"/>
+                <w:sz w:val="24"/>
+                <w:szCs w:val="22"/>
+              </w:rPr>
+            </w:pPr>
+            <w:r>
+              <w:rPr>
+                <w:rFonts w:ascii="Times New Roman" w:eastAsia="Times New Roman" w:hAnsi="Times New Roman" w:cs="Times New Roman"/>
+                <w:color w:val="auto"/>
+                <w:sz w:val="24"/>
+                <w:szCs w:val="22"/>
+              </w:rPr>
+              <w:t xml:space="preserve">3.  </w:t>
+            </w:r>
+            <w:r>
+              <w:rPr>
+                <w:rFonts w:ascii="Times New Roman" w:eastAsia="Times New Roman" w:hAnsi="Times New Roman" w:cs="Times New Roman"/>
+                <w:color w:val="auto"/>
+                <w:sz w:val="24"/>
+                <w:szCs w:val="22"/>
+              </w:rPr>
+              <w:t>StudyBear</w:t>
+            </w:r>
+            <w:r>
+              <w:rPr>
+                <w:rFonts w:ascii="Times New Roman" w:eastAsia="Times New Roman" w:hAnsi="Times New Roman" w:cs="Times New Roman"/>
+                <w:color w:val="auto"/>
+                <w:sz w:val="24"/>
+                <w:szCs w:val="22"/>
+              </w:rPr>
+              <w:t xml:space="preserve"> queries data</w:t>
+            </w:r>
+            <w:r>
+              <w:rPr>
+                <w:rFonts w:ascii="Times New Roman" w:eastAsia="Times New Roman" w:hAnsi="Times New Roman" w:cs="Times New Roman"/>
+                <w:color w:val="auto"/>
+                <w:sz w:val="24"/>
+                <w:szCs w:val="22"/>
+              </w:rPr>
+              <w:t xml:space="preserve"> </w:t>
+            </w:r>
+            <w:r>
+              <w:rPr>
+                <w:rFonts w:ascii="Times New Roman" w:eastAsia="Times New Roman" w:hAnsi="Times New Roman" w:cs="Times New Roman"/>
+                <w:color w:val="auto"/>
+                <w:sz w:val="24"/>
+                <w:szCs w:val="22"/>
+              </w:rPr>
+              <w:t xml:space="preserve">store </w:t>
+            </w:r>
+            <w:r>
+              <w:rPr>
+                <w:rFonts w:ascii="Times New Roman" w:eastAsia="Times New Roman" w:hAnsi="Times New Roman" w:cs="Times New Roman"/>
+                <w:color w:val="auto"/>
+                <w:sz w:val="24"/>
+                <w:szCs w:val="22"/>
+              </w:rPr>
+              <w:t xml:space="preserve">of valid </w:t>
+            </w:r>
+            <w:r>
+              <w:rPr>
+                <w:rFonts w:ascii="Times New Roman" w:eastAsia="Times New Roman" w:hAnsi="Times New Roman" w:cs="Times New Roman"/>
+                <w:color w:val="auto"/>
+                <w:sz w:val="24"/>
+                <w:szCs w:val="22"/>
+              </w:rPr>
+              <w:t>classes for user’s school and valid times for availability.</w:t>
+            </w:r>
+            <w:r>
+              <w:rPr>
+                <w:rFonts w:ascii="Times New Roman" w:eastAsia="Times New Roman" w:hAnsi="Times New Roman" w:cs="Times New Roman"/>
+                <w:color w:val="auto"/>
+                <w:sz w:val="24"/>
+                <w:szCs w:val="22"/>
+              </w:rPr>
+              <w:t xml:space="preserve"> StudyBear displays </w:t>
+            </w:r>
+            <w:r>
+              <w:rPr>
+                <w:rFonts w:ascii="Times New Roman" w:eastAsia="Times New Roman" w:hAnsi="Times New Roman" w:cs="Times New Roman"/>
+                <w:color w:val="auto"/>
+                <w:sz w:val="24"/>
+                <w:szCs w:val="22"/>
+              </w:rPr>
+              <w:t>User Profile Screen in Edit M</w:t>
+            </w:r>
+            <w:r>
+              <w:rPr>
+                <w:rFonts w:ascii="Times New Roman" w:eastAsia="Times New Roman" w:hAnsi="Times New Roman" w:cs="Times New Roman"/>
+                <w:color w:val="auto"/>
+                <w:sz w:val="24"/>
+                <w:szCs w:val="22"/>
+              </w:rPr>
+              <w:t xml:space="preserve">ode with dropdown menus for user to chose valid classes and </w:t>
+            </w:r>
+            <w:r>
+              <w:rPr>
+                <w:rFonts w:ascii="Times New Roman" w:eastAsia="Times New Roman" w:hAnsi="Times New Roman" w:cs="Times New Roman"/>
+                <w:color w:val="auto"/>
+                <w:sz w:val="24"/>
+                <w:szCs w:val="22"/>
+              </w:rPr>
+              <w:t xml:space="preserve">available </w:t>
+            </w:r>
+            <w:r>
+              <w:rPr>
+                <w:rFonts w:ascii="Times New Roman" w:eastAsia="Times New Roman" w:hAnsi="Times New Roman" w:cs="Times New Roman"/>
+                <w:color w:val="auto"/>
+                <w:sz w:val="24"/>
+                <w:szCs w:val="22"/>
+              </w:rPr>
+              <w:t>times</w:t>
+            </w:r>
+            <w:r>
+              <w:rPr>
+                <w:rFonts w:ascii="Times New Roman" w:eastAsia="Times New Roman" w:hAnsi="Times New Roman" w:cs="Times New Roman"/>
+                <w:color w:val="auto"/>
+                <w:sz w:val="24"/>
+                <w:szCs w:val="22"/>
+              </w:rPr>
+              <w:t>.</w:t>
+            </w:r>
+          </w:p>
+          <w:p>
+            <w:pPr>
+              <w:pStyle w:val="normal0"/>
+              <w:widowControl w:val="0"/>
+              <w:spacing w:line="240" w:lineRule="auto"/>
+              <w:rPr>
+                <w:rFonts w:ascii="Times New Roman" w:eastAsia="Times New Roman" w:hAnsi="Times New Roman" w:cs="Times New Roman"/>
+                <w:color w:val="auto"/>
+                <w:sz w:val="24"/>
+                <w:szCs w:val="22"/>
+              </w:rPr>
+            </w:pPr>
+            <w:r>
+              <w:rPr>
+                <w:rFonts w:ascii="Times New Roman" w:eastAsia="Times New Roman" w:hAnsi="Times New Roman" w:cs="Times New Roman"/>
+                <w:color w:val="auto"/>
+                <w:sz w:val="24"/>
+                <w:szCs w:val="22"/>
+              </w:rPr>
+              <w:t xml:space="preserve">4. User </w:t>
+            </w:r>
+            <w:r>
+              <w:rPr>
+                <w:rFonts w:ascii="Times New Roman" w:eastAsia="Times New Roman" w:hAnsi="Times New Roman" w:cs="Times New Roman"/>
+                <w:color w:val="auto"/>
+                <w:sz w:val="24"/>
+                <w:szCs w:val="22"/>
+              </w:rPr>
+              <w:t xml:space="preserve">choses classes and times then </w:t>
+            </w:r>
+            <w:r>
+              <w:rPr>
+                <w:rFonts w:ascii="Times New Roman" w:eastAsia="Times New Roman" w:hAnsi="Times New Roman" w:cs="Times New Roman"/>
+                <w:color w:val="auto"/>
+                <w:sz w:val="24"/>
+                <w:szCs w:val="22"/>
+              </w:rPr>
+              <w:t>clicks</w:t>
+            </w:r>
+            <w:r>
+              <w:rPr>
+                <w:rFonts w:ascii="Times New Roman" w:eastAsia="Times New Roman" w:hAnsi="Times New Roman" w:cs="Times New Roman"/>
+                <w:color w:val="auto"/>
+                <w:sz w:val="24"/>
+                <w:szCs w:val="22"/>
+              </w:rPr>
+              <w:t xml:space="preserve"> the</w:t>
+            </w:r>
+            <w:r>
+              <w:rPr>
+                <w:rFonts w:ascii="Times New Roman" w:eastAsia="Times New Roman" w:hAnsi="Times New Roman" w:cs="Times New Roman"/>
+                <w:color w:val="auto"/>
+                <w:sz w:val="24"/>
+                <w:szCs w:val="22"/>
+              </w:rPr>
+              <w:t xml:space="preserve"> save</w:t>
+            </w:r>
+            <w:r>
+              <w:rPr>
+                <w:rFonts w:ascii="Times New Roman" w:eastAsia="Times New Roman" w:hAnsi="Times New Roman" w:cs="Times New Roman"/>
+                <w:color w:val="auto"/>
+                <w:sz w:val="24"/>
+                <w:szCs w:val="22"/>
+              </w:rPr>
+              <w:t xml:space="preserve"> button.</w:t>
+            </w:r>
+          </w:p>
+          <w:p>
+            <w:pPr>
+              <w:pStyle w:val="normal0"/>
+              <w:widowControl w:val="0"/>
+              <w:spacing w:line="240" w:lineRule="auto"/>
+              <w:ind w:left="720"/>
+              <w:rPr>
+                <w:rFonts w:ascii="Times New Roman" w:eastAsia="Times New Roman" w:hAnsi="Times New Roman" w:cs="Times New Roman"/>
+                <w:color w:val="auto"/>
+                <w:sz w:val="24"/>
+                <w:szCs w:val="22"/>
+              </w:rPr>
+            </w:pPr>
+            <w:r>
+              <w:rPr>
+                <w:rFonts w:ascii="Times New Roman" w:eastAsia="Times New Roman" w:hAnsi="Times New Roman" w:cs="Times New Roman"/>
+                <w:color w:val="auto"/>
+                <w:sz w:val="24"/>
+                <w:szCs w:val="22"/>
+              </w:rPr>
+              <w:t xml:space="preserve">3.  </w:t>
+            </w:r>
+            <w:r>
+              <w:rPr>
+                <w:rFonts w:ascii="Times New Roman" w:eastAsia="Times New Roman" w:hAnsi="Times New Roman" w:cs="Times New Roman"/>
+                <w:color w:val="auto"/>
+                <w:sz w:val="24"/>
+                <w:szCs w:val="22"/>
+              </w:rPr>
+              <w:t>StudyBear saves information to the data store.</w:t>
+            </w:r>
+          </w:p>
+          <w:p>
+            <w:pPr>
+              <w:pStyle w:val="normal0"/>
+              <w:widowControl w:val="0"/>
+              <w:spacing w:line="240" w:lineRule="auto"/>
+              <w:ind w:left="720"/>
+              <w:rPr>
+                <w:rFonts w:ascii="Times New Roman" w:eastAsia="Times New Roman" w:hAnsi="Times New Roman" w:cs="Times New Roman"/>
+                <w:color w:val="auto"/>
+                <w:sz w:val="24"/>
+                <w:szCs w:val="22"/>
+              </w:rPr>
+            </w:pPr>
+            <w:r>
+              <w:rPr>
+                <w:rFonts w:ascii="Times New Roman" w:eastAsia="Times New Roman" w:hAnsi="Times New Roman" w:cs="Times New Roman"/>
+                <w:color w:val="auto"/>
+                <w:sz w:val="24"/>
+                <w:szCs w:val="22"/>
+              </w:rPr>
+              <w:t>4. StudyBear displays User Profile Screen in Display Mode and loads information from data store.</w:t>
+            </w:r>
+          </w:p>
+          <w:p>
+            <w:pPr>
+              <w:pStyle w:val="normal0"/>
+              <w:widowControl w:val="0"/>
+              <w:spacing w:line="240" w:lineRule="auto"/>
+              <w:rPr>
+                <w:rFonts w:ascii="Times New Roman" w:eastAsia="Times New Roman" w:hAnsi="Times New Roman" w:cs="Times New Roman"/>
+                <w:color w:val="auto"/>
+                <w:sz w:val="24"/>
+                <w:szCs w:val="22"/>
+              </w:rPr>
+            </w:pPr>
+            <w:r>
+              <w:rPr>
+                <w:rFonts w:ascii="Times New Roman" w:eastAsia="Times New Roman" w:hAnsi="Times New Roman" w:cs="Times New Roman"/>
+                <w:color w:val="auto"/>
+                <w:sz w:val="24"/>
+                <w:szCs w:val="22"/>
+              </w:rPr>
+              <w:t xml:space="preserve"> </w:t>
+            </w:r>
+          </w:p>
+        </w:tc>
+      </w:tr>
+      <w:tr>
+        <w:trPr>
+          <w:trHeight w:val="252"/>
+        </w:trPr>
+        <w:tc>
+          <w:tcPr>
+            <w:tcW w:w="2121" w:type="dxa"/>
+            <w:tcBorders>
+              <w:top w:val="single" w:sz="4" w:space="0" w:color="auto"/>
+              <w:left w:val="nil"/>
+              <w:bottom w:val="single" w:sz="4" w:space="0" w:color="auto"/>
+              <w:right w:val="nil"/>
+            </w:tcBorders>
+          </w:tcPr>
+          <w:p>
+            <w:pPr>
+              <w:rPr>
+                <w:rFonts w:ascii="Times New Roman" w:hAnsi="Times New Roman"/>
+                <w:i/>
+                <w:sz w:val="24"/>
+                <w:szCs w:val="22"/>
+                <w:lang w:eastAsia="ja-JP"/>
+              </w:rPr>
+            </w:pPr>
+            <w:r>
+              <w:rPr>
+                <w:rFonts w:ascii="Times New Roman" w:hAnsi="Times New Roman"/>
+                <w:i/>
+                <w:sz w:val="24"/>
+                <w:szCs w:val="22"/>
+              </w:rPr>
+              <w:t>Entry condition</w:t>
+            </w:r>
+          </w:p>
+        </w:tc>
+        <w:tc>
+          <w:tcPr>
+            <w:tcW w:w="7725" w:type="dxa"/>
+            <w:tcBorders>
+              <w:top w:val="single" w:sz="4" w:space="0" w:color="auto"/>
+              <w:left w:val="nil"/>
+              <w:bottom w:val="single" w:sz="4" w:space="0" w:color="auto"/>
+              <w:right w:val="nil"/>
+            </w:tcBorders>
+          </w:tcPr>
+          <w:p>
+            <w:pPr>
+              <w:numPr>
+                <w:ilvl w:val="0"/>
+                <w:numId w:val="1"/>
+              </w:numPr>
+              <w:rPr>
+                <w:rFonts w:ascii="Times New Roman" w:hAnsi="Times New Roman"/>
+                <w:sz w:val="24"/>
+                <w:szCs w:val="22"/>
+                <w:lang w:eastAsia="ja-JP"/>
+              </w:rPr>
+            </w:pPr>
+            <w:r>
+              <w:rPr>
+                <w:rFonts w:ascii="Times New Roman" w:hAnsi="Times New Roman"/>
+                <w:sz w:val="24"/>
+                <w:szCs w:val="22"/>
+                <w:lang w:eastAsia="ja-JP"/>
+              </w:rPr>
+              <w:t xml:space="preserve">User Profile Screen is displayed </w:t>
+            </w:r>
+            <w:r>
+              <w:rPr>
+                <w:rFonts w:ascii="Times New Roman" w:hAnsi="Times New Roman"/>
+                <w:sz w:val="24"/>
+                <w:szCs w:val="22"/>
+              </w:rPr>
+              <w:t>(in Display Mode)</w:t>
+            </w:r>
+          </w:p>
+        </w:tc>
+      </w:tr>
+      <w:tr>
+        <w:trPr>
+          <w:trHeight w:val="252"/>
+        </w:trPr>
+        <w:tc>
+          <w:tcPr>
+            <w:tcW w:w="2121" w:type="dxa"/>
+            <w:tcBorders>
+              <w:top w:val="single" w:sz="4" w:space="0" w:color="auto"/>
+              <w:left w:val="nil"/>
+              <w:bottom w:val="single" w:sz="4" w:space="0" w:color="auto"/>
+              <w:right w:val="nil"/>
+            </w:tcBorders>
+          </w:tcPr>
+          <w:p>
+            <w:pPr>
+              <w:rPr>
+                <w:rFonts w:ascii="Times New Roman" w:hAnsi="Times New Roman"/>
+                <w:i/>
+                <w:sz w:val="24"/>
+                <w:szCs w:val="22"/>
+                <w:lang w:eastAsia="ja-JP"/>
+              </w:rPr>
+            </w:pPr>
+            <w:r>
+              <w:rPr>
+                <w:rFonts w:ascii="Times New Roman" w:hAnsi="Times New Roman"/>
+                <w:i/>
+                <w:sz w:val="24"/>
+                <w:szCs w:val="22"/>
+              </w:rPr>
+              <w:t>Exit condition</w:t>
+            </w:r>
+          </w:p>
+        </w:tc>
+        <w:tc>
+          <w:tcPr>
+            <w:tcW w:w="7725" w:type="dxa"/>
+            <w:tcBorders>
+              <w:top w:val="single" w:sz="4" w:space="0" w:color="auto"/>
+              <w:left w:val="nil"/>
+              <w:bottom w:val="single" w:sz="4" w:space="0" w:color="auto"/>
+              <w:right w:val="nil"/>
+            </w:tcBorders>
+          </w:tcPr>
+          <w:p>
+            <w:pPr>
+              <w:numPr>
+                <w:ilvl w:val="0"/>
+                <w:numId w:val="2"/>
+              </w:numPr>
+              <w:rPr>
+                <w:rFonts w:ascii="Times New Roman" w:hAnsi="Times New Roman"/>
+                <w:sz w:val="24"/>
+                <w:szCs w:val="22"/>
+                <w:lang w:eastAsia="ja-JP"/>
+              </w:rPr>
+            </w:pPr>
+            <w:r>
+              <w:rPr>
+                <w:rFonts w:ascii="Times New Roman" w:hAnsi="Times New Roman"/>
+                <w:sz w:val="24"/>
+                <w:szCs w:val="22"/>
+              </w:rPr>
+              <w:t>User Profile Screen is displayed (in Display Mode)</w:t>
+            </w:r>
+          </w:p>
+        </w:tc>
+      </w:tr>
+      <w:tr>
+        <w:trPr>
+          <w:trHeight w:val="505"/>
+        </w:trPr>
+        <w:tc>
+          <w:tcPr>
+            <w:tcW w:w="2121" w:type="dxa"/>
+            <w:tcBorders>
+              <w:top w:val="single" w:sz="4" w:space="0" w:color="auto"/>
+              <w:left w:val="nil"/>
+              <w:bottom w:val="single" w:sz="4" w:space="0" w:color="auto"/>
+              <w:right w:val="nil"/>
+            </w:tcBorders>
+          </w:tcPr>
+          <w:p>
+            <w:pPr>
+              <w:rPr>
+                <w:rFonts w:ascii="Times New Roman" w:hAnsi="Times New Roman"/>
+                <w:i/>
+                <w:sz w:val="24"/>
+                <w:szCs w:val="22"/>
+                <w:lang w:eastAsia="ja-JP"/>
+              </w:rPr>
+            </w:pPr>
+            <w:r>
+              <w:rPr>
+                <w:rFonts w:ascii="Times New Roman" w:hAnsi="Times New Roman"/>
+                <w:i/>
+                <w:sz w:val="24"/>
+                <w:szCs w:val="22"/>
+              </w:rPr>
+              <w:t>Quality</w:t>
+            </w:r>
+          </w:p>
+          <w:p>
+            <w:pPr>
+              <w:rPr>
+                <w:rFonts w:ascii="Times New Roman" w:hAnsi="Times New Roman"/>
+                <w:i/>
+                <w:sz w:val="24"/>
+                <w:szCs w:val="22"/>
+                <w:lang w:eastAsia="ja-JP"/>
+              </w:rPr>
+            </w:pPr>
+            <w:proofErr w:type="gramStart"/>
+            <w:r>
+              <w:rPr>
+                <w:rFonts w:ascii="Times New Roman" w:hAnsi="Times New Roman"/>
+                <w:i/>
+                <w:sz w:val="24"/>
+                <w:szCs w:val="22"/>
+              </w:rPr>
+              <w:t>requirements</w:t>
+            </w:r>
+            <w:proofErr w:type="gramEnd"/>
+          </w:p>
+        </w:tc>
+        <w:tc>
+          <w:tcPr>
+            <w:tcW w:w="7725" w:type="dxa"/>
+            <w:tcBorders>
+              <w:top w:val="single" w:sz="4" w:space="0" w:color="auto"/>
+              <w:left w:val="nil"/>
+              <w:bottom w:val="single" w:sz="4" w:space="0" w:color="auto"/>
+              <w:right w:val="nil"/>
+            </w:tcBorders>
+          </w:tcPr>
+          <w:p>
+            <w:pPr>
+              <w:numPr>
+                <w:ilvl w:val="0"/>
+                <w:numId w:val="3"/>
+              </w:numPr>
+              <w:rPr>
+                <w:rFonts w:ascii="Times New Roman" w:hAnsi="Times New Roman"/>
+                <w:sz w:val="24"/>
+                <w:szCs w:val="22"/>
+                <w:lang w:eastAsia="ja-JP"/>
+              </w:rPr>
+            </w:pPr>
+          </w:p>
+        </w:tc>
+      </w:tr>
+    </w:tbl>
     <w:p/>
     <w:sectPr>
       <w:pgSz w:w="12240" w:h="15840"/>
-      <w:pgMar w:top="1440" w:right="1800" w:bottom="1440" w:left="1800" w:header="720" w:footer="720" w:gutter="0"/>
+      <w:pgMar w:top="1440" w:right="1440" w:bottom="1440" w:left="1440" w:header="720" w:footer="720" w:gutter="0"/>
       <w:cols w:space="720"/>
       <w:docGrid w:linePitch="360"/>
     </w:sectPr>
@@ -3018,7 +6454,6 @@
   <w:style w:type="character" w:default="1" w:styleId="DefaultParagraphFont">
     <w:name w:val="Default Paragraph Font"/>
     <w:uiPriority w:val="1"/>
-    <w:semiHidden/>
     <w:unhideWhenUsed/>
   </w:style>
   <w:style w:type="table" w:default="1" w:styleId="TableNormal">
@@ -3223,7 +6658,6 @@
   <w:style w:type="character" w:default="1" w:styleId="DefaultParagraphFont">
     <w:name w:val="Default Paragraph Font"/>
     <w:uiPriority w:val="1"/>
-    <w:semiHidden/>
     <w:unhideWhenUsed/>
   </w:style>
   <w:style w:type="table" w:default="1" w:styleId="TableNormal">

</xml_diff>

<commit_message>
Wahhhhh more updates. I swear I'm going to sleep now..
</commit_message>
<xml_diff>
--- a/docs/Class Documentation/UseCaseDraftDarcie.docx
+++ b/docs/Class Documentation/UseCaseDraftDarcie.docx
@@ -114,18 +114,6 @@
               </w:rPr>
               <w:t xml:space="preserve">Participating </w:t>
             </w:r>
-          </w:p>
-          <w:p>
-            <w:pPr>
-              <w:rPr>
-                <w:rFonts w:ascii="Times New Roman" w:hAnsi="Times New Roman"/>
-                <w:i/>
-                <w:sz w:val="24"/>
-                <w:szCs w:val="22"/>
-                <w:lang w:eastAsia="ja-JP"/>
-              </w:rPr>
-            </w:pPr>
-            <w:proofErr w:type="gramStart"/>
             <w:r>
               <w:rPr>
                 <w:rFonts w:ascii="Times New Roman" w:hAnsi="Times New Roman"/>
@@ -135,7 +123,6 @@
               </w:rPr>
               <w:t>actors</w:t>
             </w:r>
-            <w:proofErr w:type="gramEnd"/>
           </w:p>
         </w:tc>
         <w:tc>
@@ -615,36 +602,7 @@
                 <w:sz w:val="24"/>
                 <w:szCs w:val="22"/>
               </w:rPr>
-              <w:t xml:space="preserve">4. </w:t>
-            </w:r>
-            <w:proofErr w:type="gramStart"/>
-            <w:r>
-              <w:rPr>
-                <w:rFonts w:ascii="Times New Roman" w:eastAsia="Times New Roman" w:hAnsi="Times New Roman" w:cs="Times New Roman"/>
-                <w:color w:val="auto"/>
-                <w:sz w:val="24"/>
-                <w:szCs w:val="22"/>
-              </w:rPr>
-              <w:t>a</w:t>
-            </w:r>
-            <w:proofErr w:type="gramEnd"/>
-            <w:r>
-              <w:rPr>
-                <w:rFonts w:ascii="Times New Roman" w:eastAsia="Times New Roman" w:hAnsi="Times New Roman" w:cs="Times New Roman"/>
-                <w:color w:val="auto"/>
-                <w:sz w:val="24"/>
-                <w:szCs w:val="22"/>
-              </w:rPr>
-              <w:t xml:space="preserve">) </w:t>
-            </w:r>
-            <w:r>
-              <w:rPr>
-                <w:rFonts w:ascii="Times New Roman" w:eastAsia="Times New Roman" w:hAnsi="Times New Roman" w:cs="Times New Roman"/>
-                <w:color w:val="auto"/>
-                <w:sz w:val="24"/>
-                <w:szCs w:val="22"/>
-              </w:rPr>
-              <w:t>User enter</w:t>
+              <w:t>4. User enter</w:t>
             </w:r>
             <w:r>
               <w:rPr>
@@ -687,6 +645,33 @@
                 <w:szCs w:val="22"/>
               </w:rPr>
             </w:pPr>
+            <w:r>
+              <w:rPr>
+                <w:rFonts w:ascii="Times New Roman" w:eastAsia="Times New Roman" w:hAnsi="Times New Roman" w:cs="Times New Roman"/>
+                <w:color w:val="auto"/>
+                <w:sz w:val="24"/>
+                <w:szCs w:val="22"/>
+              </w:rPr>
+              <w:t>5.</w:t>
+            </w:r>
+            <w:r>
+              <w:rPr>
+                <w:rFonts w:ascii="Times New Roman" w:eastAsia="Times New Roman" w:hAnsi="Times New Roman" w:cs="Times New Roman"/>
+                <w:color w:val="auto"/>
+                <w:sz w:val="24"/>
+                <w:szCs w:val="22"/>
+              </w:rPr>
+              <w:t xml:space="preserve"> </w:t>
+            </w:r>
+            <w:r>
+              <w:rPr>
+                <w:rFonts w:ascii="Times New Roman" w:eastAsia="Times New Roman" w:hAnsi="Times New Roman" w:cs="Times New Roman"/>
+                <w:color w:val="auto"/>
+                <w:sz w:val="24"/>
+                <w:szCs w:val="22"/>
+              </w:rPr>
+              <w:t>StudyBear validates email is “</w:t>
+            </w:r>
             <w:proofErr w:type="spellStart"/>
             <w:r>
               <w:rPr>
@@ -695,7 +680,7 @@
                 <w:sz w:val="24"/>
                 <w:szCs w:val="22"/>
               </w:rPr>
-              <w:t>i</w:t>
+              <w:t>edu</w:t>
             </w:r>
             <w:proofErr w:type="spellEnd"/>
             <w:r>
@@ -705,45 +690,25 @@
                 <w:sz w:val="24"/>
                 <w:szCs w:val="22"/>
               </w:rPr>
-              <w:t>)</w:t>
-            </w:r>
-            <w:r>
-              <w:rPr>
-                <w:rFonts w:ascii="Times New Roman" w:eastAsia="Times New Roman" w:hAnsi="Times New Roman" w:cs="Times New Roman"/>
-                <w:color w:val="auto"/>
-                <w:sz w:val="24"/>
-                <w:szCs w:val="22"/>
-              </w:rPr>
-              <w:t xml:space="preserve"> </w:t>
-            </w:r>
-            <w:r>
-              <w:rPr>
-                <w:rFonts w:ascii="Times New Roman" w:eastAsia="Times New Roman" w:hAnsi="Times New Roman" w:cs="Times New Roman"/>
-                <w:color w:val="auto"/>
-                <w:sz w:val="24"/>
-                <w:szCs w:val="22"/>
-              </w:rPr>
-              <w:t>StudyBear validates email is “</w:t>
-            </w:r>
-            <w:proofErr w:type="spellStart"/>
-            <w:r>
-              <w:rPr>
-                <w:rFonts w:ascii="Times New Roman" w:eastAsia="Times New Roman" w:hAnsi="Times New Roman" w:cs="Times New Roman"/>
-                <w:color w:val="auto"/>
-                <w:sz w:val="24"/>
-                <w:szCs w:val="22"/>
-              </w:rPr>
-              <w:t>edu</w:t>
-            </w:r>
-            <w:proofErr w:type="spellEnd"/>
-            <w:r>
-              <w:rPr>
-                <w:rFonts w:ascii="Times New Roman" w:eastAsia="Times New Roman" w:hAnsi="Times New Roman" w:cs="Times New Roman"/>
-                <w:color w:val="auto"/>
-                <w:sz w:val="24"/>
-                <w:szCs w:val="22"/>
-              </w:rPr>
-              <w:t>” and doesn’t already have an associated account. StudyBear verifies that the password meets requirements and that the password and confirm password fields match.</w:t>
+              <w:t xml:space="preserve">” and doesn’t already have an associated </w:t>
+            </w:r>
+            <w:r>
+              <w:rPr>
+                <w:rFonts w:ascii="Times New Roman" w:eastAsia="Times New Roman" w:hAnsi="Times New Roman" w:cs="Times New Roman"/>
+                <w:color w:val="auto"/>
+                <w:sz w:val="24"/>
+                <w:szCs w:val="22"/>
+              </w:rPr>
+              <w:t>account. StudyBear verifies</w:t>
+            </w:r>
+            <w:r>
+              <w:rPr>
+                <w:rFonts w:ascii="Times New Roman" w:eastAsia="Times New Roman" w:hAnsi="Times New Roman" w:cs="Times New Roman"/>
+                <w:color w:val="auto"/>
+                <w:sz w:val="24"/>
+                <w:szCs w:val="22"/>
+              </w:rPr>
+              <w:t xml:space="preserve"> the password meets requirements and that the password and confirm password fields match.</w:t>
             </w:r>
             <w:r>
               <w:rPr>
@@ -768,34 +733,32 @@
                 <w:szCs w:val="22"/>
               </w:rPr>
             </w:pPr>
-            <w:proofErr w:type="gramStart"/>
-            <w:r>
-              <w:rPr>
-                <w:rFonts w:ascii="Times New Roman" w:eastAsia="Times New Roman" w:hAnsi="Times New Roman" w:cs="Times New Roman"/>
-                <w:color w:val="auto"/>
-                <w:sz w:val="24"/>
-                <w:szCs w:val="22"/>
-              </w:rPr>
-              <w:t>1)</w:t>
-            </w:r>
-            <w:r>
-              <w:rPr>
-                <w:rFonts w:ascii="Times New Roman" w:eastAsia="Times New Roman" w:hAnsi="Times New Roman" w:cs="Times New Roman"/>
-                <w:color w:val="auto"/>
-                <w:sz w:val="24"/>
-                <w:szCs w:val="22"/>
-              </w:rPr>
-              <w:t xml:space="preserve">  If</w:t>
-            </w:r>
-            <w:proofErr w:type="gramEnd"/>
-            <w:r>
-              <w:rPr>
-                <w:rFonts w:ascii="Times New Roman" w:eastAsia="Times New Roman" w:hAnsi="Times New Roman" w:cs="Times New Roman"/>
-                <w:color w:val="auto"/>
-                <w:sz w:val="24"/>
-                <w:szCs w:val="22"/>
-              </w:rPr>
-              <w:t xml:space="preserve"> invalid information has been submitted, </w:t>
+            <w:r>
+              <w:rPr>
+                <w:rFonts w:ascii="Times New Roman" w:eastAsia="Times New Roman" w:hAnsi="Times New Roman" w:cs="Times New Roman"/>
+                <w:color w:val="auto"/>
+                <w:sz w:val="24"/>
+                <w:szCs w:val="22"/>
+              </w:rPr>
+              <w:t>a.</w:t>
+            </w:r>
+            <w:r>
+              <w:rPr>
+                <w:rFonts w:ascii="Times New Roman" w:eastAsia="Times New Roman" w:hAnsi="Times New Roman" w:cs="Times New Roman"/>
+                <w:color w:val="auto"/>
+                <w:sz w:val="24"/>
+                <w:szCs w:val="22"/>
+              </w:rPr>
+              <w:t xml:space="preserve"> </w:t>
+            </w:r>
+            <w:r>
+              <w:rPr>
+                <w:rFonts w:ascii="Times New Roman" w:eastAsia="Times New Roman" w:hAnsi="Times New Roman" w:cs="Times New Roman"/>
+                <w:color w:val="auto"/>
+                <w:sz w:val="24"/>
+                <w:szCs w:val="22"/>
+              </w:rPr>
+              <w:t xml:space="preserve">If invalid information has been submitted, </w:t>
             </w:r>
             <w:r>
               <w:rPr>
@@ -856,34 +819,32 @@
                 <w:szCs w:val="22"/>
               </w:rPr>
             </w:pPr>
-            <w:proofErr w:type="gramStart"/>
-            <w:r>
-              <w:rPr>
-                <w:rFonts w:ascii="Times New Roman" w:eastAsia="Times New Roman" w:hAnsi="Times New Roman" w:cs="Times New Roman"/>
-                <w:color w:val="auto"/>
-                <w:sz w:val="24"/>
-                <w:szCs w:val="22"/>
-              </w:rPr>
-              <w:t>2)</w:t>
-            </w:r>
-            <w:r>
-              <w:rPr>
-                <w:rFonts w:ascii="Times New Roman" w:eastAsia="Times New Roman" w:hAnsi="Times New Roman" w:cs="Times New Roman"/>
-                <w:color w:val="auto"/>
-                <w:sz w:val="24"/>
-                <w:szCs w:val="22"/>
-              </w:rPr>
-              <w:t xml:space="preserve">  Once</w:t>
-            </w:r>
-            <w:proofErr w:type="gramEnd"/>
-            <w:r>
-              <w:rPr>
-                <w:rFonts w:ascii="Times New Roman" w:eastAsia="Times New Roman" w:hAnsi="Times New Roman" w:cs="Times New Roman"/>
-                <w:color w:val="auto"/>
-                <w:sz w:val="24"/>
-                <w:szCs w:val="22"/>
-              </w:rPr>
-              <w:t xml:space="preserve"> valid registration</w:t>
+            <w:r>
+              <w:rPr>
+                <w:rFonts w:ascii="Times New Roman" w:eastAsia="Times New Roman" w:hAnsi="Times New Roman" w:cs="Times New Roman"/>
+                <w:color w:val="auto"/>
+                <w:sz w:val="24"/>
+                <w:szCs w:val="22"/>
+              </w:rPr>
+              <w:t>b.</w:t>
+            </w:r>
+            <w:r>
+              <w:rPr>
+                <w:rFonts w:ascii="Times New Roman" w:eastAsia="Times New Roman" w:hAnsi="Times New Roman" w:cs="Times New Roman"/>
+                <w:color w:val="auto"/>
+                <w:sz w:val="24"/>
+                <w:szCs w:val="22"/>
+              </w:rPr>
+              <w:t xml:space="preserve"> </w:t>
+            </w:r>
+            <w:r>
+              <w:rPr>
+                <w:rFonts w:ascii="Times New Roman" w:eastAsia="Times New Roman" w:hAnsi="Times New Roman" w:cs="Times New Roman"/>
+                <w:color w:val="auto"/>
+                <w:sz w:val="24"/>
+                <w:szCs w:val="22"/>
+              </w:rPr>
+              <w:t>Once valid registration</w:t>
             </w:r>
             <w:r>
               <w:rPr>
@@ -919,7 +880,25 @@
                 <w:sz w:val="24"/>
                 <w:szCs w:val="22"/>
               </w:rPr>
-              <w:t>store saves information and</w:t>
+              <w:t xml:space="preserve">store saves information </w:t>
+            </w:r>
+            <w:r>
+              <w:rPr>
+                <w:rFonts w:ascii="Times New Roman" w:eastAsia="Times New Roman" w:hAnsi="Times New Roman" w:cs="Times New Roman"/>
+                <w:color w:val="auto"/>
+                <w:sz w:val="24"/>
+                <w:szCs w:val="22"/>
+              </w:rPr>
+              <w:t>and</w:t>
+            </w:r>
+            <w:r>
+              <w:rPr>
+                <w:rFonts w:ascii="Times New Roman" w:eastAsia="Times New Roman" w:hAnsi="Times New Roman" w:cs="Times New Roman"/>
+                <w:color w:val="auto"/>
+                <w:sz w:val="24"/>
+                <w:szCs w:val="22"/>
+              </w:rPr>
+              <w:t xml:space="preserve"> a</w:t>
             </w:r>
             <w:r>
               <w:rPr>
@@ -937,25 +916,61 @@
                 <w:sz w:val="24"/>
                 <w:szCs w:val="22"/>
               </w:rPr>
-              <w:t>StudyBear</w:t>
-            </w:r>
-            <w:r>
-              <w:rPr>
-                <w:rFonts w:ascii="Times New Roman" w:eastAsia="Times New Roman" w:hAnsi="Times New Roman" w:cs="Times New Roman"/>
-                <w:color w:val="auto"/>
-                <w:sz w:val="24"/>
-                <w:szCs w:val="22"/>
-              </w:rPr>
-              <w:t xml:space="preserve"> closes </w:t>
-            </w:r>
-            <w:r>
-              <w:rPr>
-                <w:rFonts w:ascii="Times New Roman" w:eastAsia="Times New Roman" w:hAnsi="Times New Roman" w:cs="Times New Roman"/>
-                <w:color w:val="auto"/>
-                <w:sz w:val="24"/>
-                <w:szCs w:val="22"/>
-              </w:rPr>
-              <w:t>the Create/Update Profile Screen</w:t>
+              <w:t>new account is pending.</w:t>
+            </w:r>
+            <w:r>
+              <w:rPr>
+                <w:rFonts w:ascii="Times New Roman" w:eastAsia="Times New Roman" w:hAnsi="Times New Roman" w:cs="Times New Roman"/>
+                <w:color w:val="auto"/>
+                <w:sz w:val="24"/>
+                <w:szCs w:val="22"/>
+              </w:rPr>
+              <w:t xml:space="preserve"> StudyBear displays </w:t>
+            </w:r>
+            <w:r>
+              <w:rPr>
+                <w:rFonts w:ascii="Times New Roman" w:eastAsia="Times New Roman" w:hAnsi="Times New Roman" w:cs="Times New Roman"/>
+                <w:color w:val="auto"/>
+                <w:sz w:val="24"/>
+                <w:szCs w:val="22"/>
+              </w:rPr>
+              <w:t>“Thanks” pop-up</w:t>
+            </w:r>
+            <w:r>
+              <w:rPr>
+                <w:rFonts w:ascii="Times New Roman" w:eastAsia="Times New Roman" w:hAnsi="Times New Roman" w:cs="Times New Roman"/>
+                <w:color w:val="auto"/>
+                <w:sz w:val="24"/>
+                <w:szCs w:val="22"/>
+              </w:rPr>
+              <w:t xml:space="preserve"> with</w:t>
+            </w:r>
+            <w:r>
+              <w:rPr>
+                <w:rFonts w:ascii="Times New Roman" w:eastAsia="Times New Roman" w:hAnsi="Times New Roman" w:cs="Times New Roman"/>
+                <w:color w:val="auto"/>
+                <w:sz w:val="24"/>
+                <w:szCs w:val="22"/>
+              </w:rPr>
+              <w:t xml:space="preserve"> </w:t>
+            </w:r>
+            <w:r>
+              <w:rPr>
+                <w:rFonts w:ascii="Times New Roman" w:eastAsia="Times New Roman" w:hAnsi="Times New Roman" w:cs="Times New Roman"/>
+                <w:color w:val="auto"/>
+                <w:sz w:val="24"/>
+                <w:szCs w:val="22"/>
+              </w:rPr>
+              <w:t>an OK</w:t>
+            </w:r>
+            <w:r>
+              <w:rPr>
+                <w:rFonts w:ascii="Times New Roman" w:eastAsia="Times New Roman" w:hAnsi="Times New Roman" w:cs="Times New Roman"/>
+                <w:color w:val="auto"/>
+                <w:sz w:val="24"/>
+                <w:szCs w:val="22"/>
+              </w:rPr>
+              <w:t xml:space="preserve"> button</w:t>
             </w:r>
             <w:r>
               <w:rPr>
@@ -973,34 +988,7 @@
                 <w:sz w:val="24"/>
                 <w:szCs w:val="22"/>
               </w:rPr>
-              <w:t>new account is pending.</w:t>
-            </w:r>
-            <w:r>
-              <w:rPr>
-                <w:rFonts w:ascii="Times New Roman" w:eastAsia="Times New Roman" w:hAnsi="Times New Roman" w:cs="Times New Roman"/>
-                <w:color w:val="auto"/>
-                <w:sz w:val="24"/>
-                <w:szCs w:val="22"/>
-              </w:rPr>
-              <w:t xml:space="preserve"> StudyBear displays </w:t>
-            </w:r>
-            <w:r>
-              <w:rPr>
-                <w:rFonts w:ascii="Times New Roman" w:eastAsia="Times New Roman" w:hAnsi="Times New Roman" w:cs="Times New Roman"/>
-                <w:color w:val="auto"/>
-                <w:sz w:val="24"/>
-                <w:szCs w:val="22"/>
-              </w:rPr>
-              <w:t>Login Screen</w:t>
-            </w:r>
-            <w:r>
-              <w:rPr>
-                <w:rFonts w:ascii="Times New Roman" w:eastAsia="Times New Roman" w:hAnsi="Times New Roman" w:cs="Times New Roman"/>
-                <w:color w:val="auto"/>
-                <w:sz w:val="24"/>
-                <w:szCs w:val="22"/>
-              </w:rPr>
-              <w:t xml:space="preserve"> Verify Email use case is implemented.</w:t>
+              <w:t>Verify Email use case is implemented.</w:t>
             </w:r>
           </w:p>
           <w:p>
@@ -1008,102 +996,60 @@
               <w:pStyle w:val="normal0"/>
               <w:widowControl w:val="0"/>
               <w:spacing w:line="240" w:lineRule="auto"/>
-              <w:rPr>
-                <w:rFonts w:ascii="Times New Roman" w:eastAsia="Times New Roman" w:hAnsi="Times New Roman" w:cs="Times New Roman"/>
-                <w:color w:val="auto"/>
-                <w:sz w:val="24"/>
-                <w:szCs w:val="22"/>
-              </w:rPr>
-            </w:pPr>
-            <w:r>
-              <w:rPr>
-                <w:rFonts w:ascii="Times New Roman" w:eastAsia="Times New Roman" w:hAnsi="Times New Roman" w:cs="Times New Roman"/>
-                <w:color w:val="auto"/>
-                <w:sz w:val="24"/>
-                <w:szCs w:val="22"/>
-              </w:rPr>
-              <w:t xml:space="preserve">     b) User clicks back button</w:t>
+              <w:ind w:left="759" w:hanging="810"/>
+              <w:rPr>
+                <w:rFonts w:ascii="Times New Roman" w:eastAsia="Times New Roman" w:hAnsi="Times New Roman" w:cs="Times New Roman"/>
+                <w:color w:val="auto"/>
+                <w:sz w:val="24"/>
+                <w:szCs w:val="22"/>
+              </w:rPr>
+            </w:pPr>
+            <w:r>
+              <w:rPr>
+                <w:rFonts w:ascii="Times New Roman" w:eastAsia="Times New Roman" w:hAnsi="Times New Roman" w:cs="Times New Roman"/>
+                <w:color w:val="auto"/>
+                <w:sz w:val="24"/>
+                <w:szCs w:val="22"/>
+              </w:rPr>
+              <w:t>6. User clicks OK button</w:t>
+            </w:r>
+            <w:r>
+              <w:rPr>
+                <w:rFonts w:ascii="Times New Roman" w:eastAsia="Times New Roman" w:hAnsi="Times New Roman" w:cs="Times New Roman"/>
+                <w:color w:val="auto"/>
+                <w:sz w:val="24"/>
+                <w:szCs w:val="22"/>
+              </w:rPr>
+              <w:t>.</w:t>
             </w:r>
           </w:p>
           <w:p>
             <w:pPr>
               <w:pStyle w:val="normal0"/>
               <w:widowControl w:val="0"/>
+              <w:tabs>
+                <w:tab w:val="left" w:pos="1389"/>
+              </w:tabs>
               <w:spacing w:line="240" w:lineRule="auto"/>
-              <w:ind w:left="720"/>
-              <w:rPr>
-                <w:rFonts w:ascii="Times New Roman" w:eastAsia="Times New Roman" w:hAnsi="Times New Roman" w:cs="Times New Roman"/>
-                <w:color w:val="auto"/>
-                <w:sz w:val="24"/>
-                <w:szCs w:val="22"/>
-              </w:rPr>
-            </w:pPr>
-            <w:proofErr w:type="spellStart"/>
-            <w:r>
-              <w:rPr>
-                <w:rFonts w:ascii="Times New Roman" w:eastAsia="Times New Roman" w:hAnsi="Times New Roman" w:cs="Times New Roman"/>
-                <w:color w:val="auto"/>
-                <w:sz w:val="24"/>
-                <w:szCs w:val="22"/>
-              </w:rPr>
-              <w:t>i</w:t>
-            </w:r>
-            <w:proofErr w:type="spellEnd"/>
-            <w:r>
-              <w:rPr>
-                <w:rFonts w:ascii="Times New Roman" w:eastAsia="Times New Roman" w:hAnsi="Times New Roman" w:cs="Times New Roman"/>
-                <w:color w:val="auto"/>
-                <w:sz w:val="24"/>
-                <w:szCs w:val="22"/>
-              </w:rPr>
-              <w:t>)</w:t>
-            </w:r>
-            <w:r>
-              <w:rPr>
-                <w:rFonts w:ascii="Times New Roman" w:eastAsia="Times New Roman" w:hAnsi="Times New Roman" w:cs="Times New Roman"/>
-                <w:color w:val="auto"/>
-                <w:sz w:val="24"/>
-                <w:szCs w:val="22"/>
-              </w:rPr>
-              <w:t xml:space="preserve"> </w:t>
-            </w:r>
-            <w:r>
-              <w:rPr>
-                <w:rFonts w:ascii="Times New Roman" w:eastAsia="Times New Roman" w:hAnsi="Times New Roman" w:cs="Times New Roman"/>
-                <w:color w:val="auto"/>
-                <w:sz w:val="24"/>
-                <w:szCs w:val="22"/>
-              </w:rPr>
-              <w:t xml:space="preserve">No information is stored. StudyBear closes Create/Update Profile Screen and displays Login Screen </w:t>
-            </w:r>
-          </w:p>
-          <w:p>
-            <w:pPr>
-              <w:pStyle w:val="normal0"/>
-              <w:widowControl w:val="0"/>
-              <w:spacing w:line="240" w:lineRule="auto"/>
-              <w:rPr>
-                <w:rFonts w:ascii="Times New Roman" w:eastAsia="Times New Roman" w:hAnsi="Times New Roman" w:cs="Times New Roman"/>
-                <w:color w:val="auto"/>
-                <w:sz w:val="24"/>
-                <w:szCs w:val="22"/>
-              </w:rPr>
-            </w:pPr>
-          </w:p>
-          <w:p>
-            <w:pPr>
-              <w:pStyle w:val="normal0"/>
-              <w:widowControl w:val="0"/>
-              <w:spacing w:line="240" w:lineRule="auto"/>
-              <w:rPr>
-                <w:sz w:val="24"/>
-              </w:rPr>
-            </w:pPr>
-            <w:r>
-              <w:rPr>
-                <w:sz w:val="24"/>
-              </w:rPr>
-              <w:t xml:space="preserve">        </w:t>
+              <w:ind w:left="759"/>
+              <w:rPr>
+                <w:sz w:val="24"/>
+              </w:rPr>
+            </w:pPr>
+            <w:r>
+              <w:rPr>
+                <w:rFonts w:ascii="Times New Roman" w:eastAsia="Times New Roman" w:hAnsi="Times New Roman" w:cs="Times New Roman"/>
+                <w:color w:val="auto"/>
+                <w:sz w:val="24"/>
+                <w:szCs w:val="22"/>
+              </w:rPr>
+              <w:t>7. StudyBear closes Create/Update Profile Screen and displays Login Screen</w:t>
+            </w:r>
+            <w:r>
+              <w:rPr>
+                <w:sz w:val="24"/>
+              </w:rPr>
+              <w:t>.</w:t>
             </w:r>
           </w:p>
         </w:tc>
@@ -1570,84 +1516,40 @@
               <w:pStyle w:val="normal0"/>
               <w:widowControl w:val="0"/>
               <w:spacing w:line="240" w:lineRule="auto"/>
-              <w:rPr>
-                <w:rFonts w:ascii="Times New Roman" w:eastAsia="Times New Roman" w:hAnsi="Times New Roman" w:cs="Times New Roman"/>
-                <w:color w:val="auto"/>
-                <w:sz w:val="24"/>
-                <w:szCs w:val="22"/>
-              </w:rPr>
-            </w:pPr>
-            <w:r>
-              <w:rPr>
-                <w:rFonts w:ascii="Times New Roman" w:eastAsia="Times New Roman" w:hAnsi="Times New Roman" w:cs="Times New Roman"/>
-                <w:color w:val="auto"/>
-                <w:sz w:val="24"/>
-                <w:szCs w:val="22"/>
-              </w:rPr>
-              <w:t>1</w:t>
-            </w:r>
-            <w:r>
-              <w:rPr>
-                <w:rFonts w:ascii="Times New Roman" w:eastAsia="Times New Roman" w:hAnsi="Times New Roman" w:cs="Times New Roman"/>
-                <w:color w:val="auto"/>
-                <w:sz w:val="24"/>
-                <w:szCs w:val="22"/>
-              </w:rPr>
-              <w:t xml:space="preserve">. </w:t>
-            </w:r>
-            <w:r>
-              <w:rPr>
-                <w:rFonts w:ascii="Times New Roman" w:eastAsia="Times New Roman" w:hAnsi="Times New Roman" w:cs="Times New Roman"/>
-                <w:color w:val="auto"/>
-                <w:sz w:val="24"/>
-                <w:szCs w:val="22"/>
-              </w:rPr>
-              <w:t>User</w:t>
-            </w:r>
-            <w:r>
-              <w:rPr>
-                <w:rFonts w:ascii="Times New Roman" w:eastAsia="Times New Roman" w:hAnsi="Times New Roman" w:cs="Times New Roman"/>
-                <w:color w:val="auto"/>
-                <w:sz w:val="24"/>
-                <w:szCs w:val="22"/>
-              </w:rPr>
-              <w:t xml:space="preserve"> is logged in to StudyBear and</w:t>
-            </w:r>
-            <w:r>
-              <w:rPr>
-                <w:rFonts w:ascii="Times New Roman" w:eastAsia="Times New Roman" w:hAnsi="Times New Roman" w:cs="Times New Roman"/>
-                <w:color w:val="auto"/>
-                <w:sz w:val="24"/>
-                <w:szCs w:val="22"/>
-              </w:rPr>
-              <w:t xml:space="preserve"> </w:t>
-            </w:r>
-            <w:r>
-              <w:rPr>
-                <w:rFonts w:ascii="Times New Roman" w:eastAsia="Times New Roman" w:hAnsi="Times New Roman" w:cs="Times New Roman"/>
-                <w:color w:val="auto"/>
-                <w:sz w:val="24"/>
-                <w:szCs w:val="22"/>
-              </w:rPr>
-              <w:t>clicks the s</w:t>
-            </w:r>
-            <w:r>
-              <w:rPr>
-                <w:rFonts w:ascii="Times New Roman" w:eastAsia="Times New Roman" w:hAnsi="Times New Roman" w:cs="Times New Roman"/>
-                <w:color w:val="auto"/>
-                <w:sz w:val="24"/>
-                <w:szCs w:val="22"/>
-              </w:rPr>
-              <w:t>ettings button (gear)</w:t>
-            </w:r>
-            <w:r>
-              <w:rPr>
-                <w:rFonts w:ascii="Times New Roman" w:eastAsia="Times New Roman" w:hAnsi="Times New Roman" w:cs="Times New Roman"/>
-                <w:color w:val="auto"/>
-                <w:sz w:val="24"/>
-                <w:szCs w:val="22"/>
-              </w:rPr>
-              <w:t>. Drop-down menu appears.</w:t>
+              <w:ind w:left="720"/>
+              <w:rPr>
+                <w:rFonts w:ascii="Times New Roman" w:eastAsia="Times New Roman" w:hAnsi="Times New Roman" w:cs="Times New Roman"/>
+                <w:color w:val="auto"/>
+                <w:sz w:val="24"/>
+                <w:szCs w:val="22"/>
+              </w:rPr>
+            </w:pPr>
+            <w:r>
+              <w:rPr>
+                <w:rFonts w:ascii="Times New Roman" w:eastAsia="Times New Roman" w:hAnsi="Times New Roman" w:cs="Times New Roman"/>
+                <w:color w:val="auto"/>
+                <w:sz w:val="24"/>
+                <w:szCs w:val="22"/>
+              </w:rPr>
+              <w:t xml:space="preserve">1. </w:t>
+            </w:r>
+            <w:r>
+              <w:rPr>
+                <w:rFonts w:ascii="Times New Roman" w:eastAsia="Times New Roman" w:hAnsi="Times New Roman" w:cs="Times New Roman"/>
+                <w:color w:val="auto"/>
+                <w:sz w:val="24"/>
+                <w:szCs w:val="22"/>
+              </w:rPr>
+              <w:t xml:space="preserve">StudyBear </w:t>
+            </w:r>
+            <w:r>
+              <w:rPr>
+                <w:rFonts w:ascii="Times New Roman" w:eastAsia="Times New Roman" w:hAnsi="Times New Roman" w:cs="Times New Roman"/>
+                <w:color w:val="auto"/>
+                <w:sz w:val="24"/>
+                <w:szCs w:val="22"/>
+              </w:rPr>
+              <w:t>displays screen with settings button (gear)</w:t>
             </w:r>
           </w:p>
           <w:p>
@@ -1669,7 +1571,29 @@
                 <w:sz w:val="24"/>
                 <w:szCs w:val="22"/>
               </w:rPr>
-              <w:t>2</w:t>
+              <w:t>2. User clicks settings button. Menu is displayed</w:t>
+            </w:r>
+          </w:p>
+          <w:p>
+            <w:pPr>
+              <w:pStyle w:val="normal0"/>
+              <w:widowControl w:val="0"/>
+              <w:spacing w:line="240" w:lineRule="auto"/>
+              <w:rPr>
+                <w:rFonts w:ascii="Times New Roman" w:eastAsia="Times New Roman" w:hAnsi="Times New Roman" w:cs="Times New Roman"/>
+                <w:color w:val="auto"/>
+                <w:sz w:val="24"/>
+                <w:szCs w:val="22"/>
+              </w:rPr>
+            </w:pPr>
+            <w:r>
+              <w:rPr>
+                <w:rFonts w:ascii="Times New Roman" w:eastAsia="Times New Roman" w:hAnsi="Times New Roman" w:cs="Times New Roman"/>
+                <w:color w:val="auto"/>
+                <w:sz w:val="24"/>
+                <w:szCs w:val="22"/>
+              </w:rPr>
+              <w:t>3</w:t>
             </w:r>
             <w:r>
               <w:rPr>
@@ -1746,52 +1670,34 @@
                 <w:sz w:val="24"/>
                 <w:szCs w:val="22"/>
               </w:rPr>
-              <w:t xml:space="preserve">3. </w:t>
-            </w:r>
-            <w:r>
-              <w:rPr>
-                <w:rFonts w:ascii="Times New Roman" w:eastAsia="Times New Roman" w:hAnsi="Times New Roman" w:cs="Times New Roman"/>
-                <w:color w:val="auto"/>
-                <w:sz w:val="24"/>
-                <w:szCs w:val="22"/>
-              </w:rPr>
-              <w:t>StudyBear displays Create/Update Profile Screen: text boxes to enter email, password, confirm password, name (optional), and bio (optional), an area to uploa</w:t>
-            </w:r>
-            <w:r>
-              <w:rPr>
-                <w:rFonts w:ascii="Times New Roman" w:eastAsia="Times New Roman" w:hAnsi="Times New Roman" w:cs="Times New Roman"/>
-                <w:color w:val="auto"/>
-                <w:sz w:val="24"/>
-                <w:szCs w:val="22"/>
-              </w:rPr>
-              <w:t xml:space="preserve">d a photo (optional), </w:t>
-            </w:r>
-            <w:r>
-              <w:rPr>
-                <w:rFonts w:ascii="Times New Roman" w:eastAsia="Times New Roman" w:hAnsi="Times New Roman" w:cs="Times New Roman"/>
-                <w:color w:val="auto"/>
-                <w:sz w:val="24"/>
-                <w:szCs w:val="22"/>
-              </w:rPr>
-              <w:t>a save button</w:t>
-            </w:r>
-            <w:r>
-              <w:rPr>
-                <w:rFonts w:ascii="Times New Roman" w:eastAsia="Times New Roman" w:hAnsi="Times New Roman" w:cs="Times New Roman"/>
-                <w:color w:val="auto"/>
-                <w:sz w:val="24"/>
-                <w:szCs w:val="22"/>
-              </w:rPr>
-              <w:t>, and a back button</w:t>
-            </w:r>
-            <w:r>
-              <w:rPr>
-                <w:rFonts w:ascii="Times New Roman" w:eastAsia="Times New Roman" w:hAnsi="Times New Roman" w:cs="Times New Roman"/>
-                <w:color w:val="auto"/>
-                <w:sz w:val="24"/>
-                <w:szCs w:val="22"/>
-              </w:rPr>
-              <w:t>. If User has already saved information in the d</w:t>
+              <w:t>34</w:t>
+            </w:r>
+            <w:r>
+              <w:rPr>
+                <w:rFonts w:ascii="Times New Roman" w:eastAsia="Times New Roman" w:hAnsi="Times New Roman" w:cs="Times New Roman"/>
+                <w:color w:val="auto"/>
+                <w:sz w:val="24"/>
+                <w:szCs w:val="22"/>
+              </w:rPr>
+              <w:t xml:space="preserve"> </w:t>
+            </w:r>
+            <w:r>
+              <w:rPr>
+                <w:rFonts w:ascii="Times New Roman" w:eastAsia="Times New Roman" w:hAnsi="Times New Roman" w:cs="Times New Roman"/>
+                <w:color w:val="auto"/>
+                <w:sz w:val="24"/>
+                <w:szCs w:val="22"/>
+              </w:rPr>
+              <w:t xml:space="preserve">StudyBear displays Create/Update Profile Screen: text boxes to enter email, password, confirm password, name (optional), and bio (optional), an area to upload a photo (optional), a save button, and a back button. </w:t>
+            </w:r>
+            <w:r>
+              <w:rPr>
+                <w:rFonts w:ascii="Times New Roman" w:eastAsia="Times New Roman" w:hAnsi="Times New Roman" w:cs="Times New Roman"/>
+                <w:color w:val="auto"/>
+                <w:sz w:val="24"/>
+                <w:szCs w:val="22"/>
+              </w:rPr>
+              <w:t>If User has already saved information in the d</w:t>
             </w:r>
             <w:r>
               <w:rPr>
@@ -1867,27 +1773,25 @@
                 <w:sz w:val="24"/>
                 <w:szCs w:val="22"/>
               </w:rPr>
-              <w:t xml:space="preserve">4. </w:t>
-            </w:r>
-            <w:proofErr w:type="gramStart"/>
-            <w:r>
-              <w:rPr>
-                <w:rFonts w:ascii="Times New Roman" w:eastAsia="Times New Roman" w:hAnsi="Times New Roman" w:cs="Times New Roman"/>
-                <w:color w:val="auto"/>
-                <w:sz w:val="24"/>
-                <w:szCs w:val="22"/>
-              </w:rPr>
-              <w:t>a</w:t>
-            </w:r>
-            <w:proofErr w:type="gramEnd"/>
-            <w:r>
-              <w:rPr>
-                <w:rFonts w:ascii="Times New Roman" w:eastAsia="Times New Roman" w:hAnsi="Times New Roman" w:cs="Times New Roman"/>
-                <w:color w:val="auto"/>
-                <w:sz w:val="24"/>
-                <w:szCs w:val="22"/>
-              </w:rPr>
-              <w:t>) User enters information and clicks save button.</w:t>
+              <w:t>5</w:t>
+            </w:r>
+            <w:r>
+              <w:rPr>
+                <w:rFonts w:ascii="Times New Roman" w:eastAsia="Times New Roman" w:hAnsi="Times New Roman" w:cs="Times New Roman"/>
+                <w:color w:val="auto"/>
+                <w:sz w:val="24"/>
+                <w:szCs w:val="22"/>
+              </w:rPr>
+              <w:t>.</w:t>
+            </w:r>
+            <w:r>
+              <w:rPr>
+                <w:rFonts w:ascii="Times New Roman" w:eastAsia="Times New Roman" w:hAnsi="Times New Roman" w:cs="Times New Roman"/>
+                <w:color w:val="auto"/>
+                <w:sz w:val="24"/>
+                <w:szCs w:val="22"/>
+              </w:rPr>
+              <w:t xml:space="preserve"> User enters information and clicks save button.</w:t>
             </w:r>
           </w:p>
           <w:p>
@@ -1903,45 +1807,32 @@
                 <w:szCs w:val="22"/>
               </w:rPr>
             </w:pPr>
-            <w:proofErr w:type="spellStart"/>
-            <w:proofErr w:type="gramStart"/>
-            <w:r>
-              <w:rPr>
-                <w:rFonts w:ascii="Times New Roman" w:eastAsia="Times New Roman" w:hAnsi="Times New Roman" w:cs="Times New Roman"/>
-                <w:color w:val="auto"/>
-                <w:sz w:val="24"/>
-                <w:szCs w:val="22"/>
-              </w:rPr>
-              <w:t>i</w:t>
-            </w:r>
-            <w:proofErr w:type="spellEnd"/>
-            <w:r>
-              <w:rPr>
-                <w:rFonts w:ascii="Times New Roman" w:eastAsia="Times New Roman" w:hAnsi="Times New Roman" w:cs="Times New Roman"/>
-                <w:color w:val="auto"/>
-                <w:sz w:val="24"/>
-                <w:szCs w:val="22"/>
-              </w:rPr>
-              <w:t xml:space="preserve">)  </w:t>
-            </w:r>
-            <w:r>
-              <w:rPr>
-                <w:rFonts w:ascii="Times New Roman" w:eastAsia="Times New Roman" w:hAnsi="Times New Roman" w:cs="Times New Roman"/>
-                <w:color w:val="auto"/>
-                <w:sz w:val="24"/>
-                <w:szCs w:val="22"/>
-              </w:rPr>
-              <w:t>If</w:t>
-            </w:r>
-            <w:proofErr w:type="gramEnd"/>
-            <w:r>
-              <w:rPr>
-                <w:rFonts w:ascii="Times New Roman" w:eastAsia="Times New Roman" w:hAnsi="Times New Roman" w:cs="Times New Roman"/>
-                <w:color w:val="auto"/>
-                <w:sz w:val="24"/>
-                <w:szCs w:val="22"/>
-              </w:rPr>
-              <w:t xml:space="preserve"> invalid information has been submitted, </w:t>
+            <w:r>
+              <w:rPr>
+                <w:rFonts w:ascii="Times New Roman" w:eastAsia="Times New Roman" w:hAnsi="Times New Roman" w:cs="Times New Roman"/>
+                <w:color w:val="auto"/>
+                <w:sz w:val="24"/>
+                <w:szCs w:val="22"/>
+              </w:rPr>
+              <w:t>a.</w:t>
+            </w:r>
+            <w:r>
+              <w:rPr>
+                <w:rFonts w:ascii="Times New Roman" w:eastAsia="Times New Roman" w:hAnsi="Times New Roman" w:cs="Times New Roman"/>
+                <w:color w:val="auto"/>
+                <w:sz w:val="24"/>
+                <w:szCs w:val="22"/>
+              </w:rPr>
+              <w:t xml:space="preserve"> </w:t>
+            </w:r>
+            <w:r>
+              <w:rPr>
+                <w:rFonts w:ascii="Times New Roman" w:eastAsia="Times New Roman" w:hAnsi="Times New Roman" w:cs="Times New Roman"/>
+                <w:color w:val="auto"/>
+                <w:sz w:val="24"/>
+                <w:szCs w:val="22"/>
+              </w:rPr>
+              <w:t xml:space="preserve">If invalid information has been submitted, </w:t>
             </w:r>
             <w:r>
               <w:rPr>
@@ -1978,40 +1869,26 @@
               <w:spacing w:line="240" w:lineRule="auto"/>
               <w:ind w:left="1440"/>
               <w:rPr>
-                <w:rFonts w:ascii="Times New Roman" w:eastAsia="Times New Roman" w:hAnsi="Times New Roman" w:cs="Times New Roman"/>
-                <w:color w:val="auto"/>
-                <w:sz w:val="24"/>
-                <w:szCs w:val="22"/>
-              </w:rPr>
-            </w:pPr>
-            <w:r>
-              <w:rPr>
-                <w:rFonts w:ascii="Times New Roman" w:eastAsia="Times New Roman" w:hAnsi="Times New Roman" w:cs="Times New Roman"/>
-                <w:color w:val="auto"/>
-                <w:sz w:val="24"/>
-                <w:szCs w:val="22"/>
-              </w:rPr>
-              <w:t>ii</w:t>
-            </w:r>
-            <w:proofErr w:type="gramStart"/>
-            <w:r>
-              <w:rPr>
-                <w:rFonts w:ascii="Times New Roman" w:eastAsia="Times New Roman" w:hAnsi="Times New Roman" w:cs="Times New Roman"/>
-                <w:color w:val="auto"/>
-                <w:sz w:val="24"/>
-                <w:szCs w:val="22"/>
-              </w:rPr>
-              <w:t>)  Once</w:t>
-            </w:r>
-            <w:proofErr w:type="gramEnd"/>
-            <w:r>
-              <w:rPr>
-                <w:rFonts w:ascii="Times New Roman" w:eastAsia="Times New Roman" w:hAnsi="Times New Roman" w:cs="Times New Roman"/>
-                <w:color w:val="auto"/>
-                <w:sz w:val="24"/>
-                <w:szCs w:val="22"/>
-              </w:rPr>
-              <w:t xml:space="preserve"> valid i</w:t>
+                <w:sz w:val="24"/>
+              </w:rPr>
+            </w:pPr>
+            <w:r>
+              <w:rPr>
+                <w:rFonts w:ascii="Times New Roman" w:eastAsia="Times New Roman" w:hAnsi="Times New Roman" w:cs="Times New Roman"/>
+                <w:color w:val="auto"/>
+                <w:sz w:val="24"/>
+                <w:szCs w:val="22"/>
+              </w:rPr>
+              <w:t>b.</w:t>
+            </w:r>
+            <w:r>
+              <w:rPr>
+                <w:rFonts w:ascii="Times New Roman" w:eastAsia="Times New Roman" w:hAnsi="Times New Roman" w:cs="Times New Roman"/>
+                <w:color w:val="auto"/>
+                <w:sz w:val="24"/>
+                <w:szCs w:val="22"/>
+              </w:rPr>
+              <w:t xml:space="preserve">  Once valid i</w:t>
             </w:r>
             <w:r>
               <w:rPr>
@@ -2067,90 +1944,6 @@
               </w:rPr>
               <w:t>User Profile Screen.</w:t>
             </w:r>
-          </w:p>
-          <w:p>
-            <w:pPr>
-              <w:pStyle w:val="normal0"/>
-              <w:widowControl w:val="0"/>
-              <w:spacing w:line="240" w:lineRule="auto"/>
-              <w:rPr>
-                <w:rFonts w:ascii="Times New Roman" w:eastAsia="Times New Roman" w:hAnsi="Times New Roman" w:cs="Times New Roman"/>
-                <w:color w:val="auto"/>
-                <w:sz w:val="24"/>
-                <w:szCs w:val="22"/>
-              </w:rPr>
-            </w:pPr>
-            <w:r>
-              <w:rPr>
-                <w:rFonts w:ascii="Times New Roman" w:eastAsia="Times New Roman" w:hAnsi="Times New Roman" w:cs="Times New Roman"/>
-                <w:color w:val="auto"/>
-                <w:sz w:val="24"/>
-                <w:szCs w:val="22"/>
-              </w:rPr>
-              <w:t xml:space="preserve">     b) User clicks back button</w:t>
-            </w:r>
-          </w:p>
-          <w:p>
-            <w:pPr>
-              <w:pStyle w:val="normal0"/>
-              <w:widowControl w:val="0"/>
-              <w:spacing w:line="240" w:lineRule="auto"/>
-              <w:ind w:left="720"/>
-              <w:rPr>
-                <w:rFonts w:ascii="Times New Roman" w:eastAsia="Times New Roman" w:hAnsi="Times New Roman" w:cs="Times New Roman"/>
-                <w:color w:val="auto"/>
-                <w:sz w:val="24"/>
-                <w:szCs w:val="22"/>
-              </w:rPr>
-            </w:pPr>
-            <w:proofErr w:type="spellStart"/>
-            <w:r>
-              <w:rPr>
-                <w:rFonts w:ascii="Times New Roman" w:eastAsia="Times New Roman" w:hAnsi="Times New Roman" w:cs="Times New Roman"/>
-                <w:color w:val="auto"/>
-                <w:sz w:val="24"/>
-                <w:szCs w:val="22"/>
-              </w:rPr>
-              <w:t>i</w:t>
-            </w:r>
-            <w:proofErr w:type="spellEnd"/>
-            <w:r>
-              <w:rPr>
-                <w:rFonts w:ascii="Times New Roman" w:eastAsia="Times New Roman" w:hAnsi="Times New Roman" w:cs="Times New Roman"/>
-                <w:color w:val="auto"/>
-                <w:sz w:val="24"/>
-                <w:szCs w:val="22"/>
-              </w:rPr>
-              <w:t>)</w:t>
-            </w:r>
-            <w:r>
-              <w:rPr>
-                <w:rFonts w:ascii="Times New Roman" w:eastAsia="Times New Roman" w:hAnsi="Times New Roman" w:cs="Times New Roman"/>
-                <w:color w:val="auto"/>
-                <w:sz w:val="24"/>
-                <w:szCs w:val="22"/>
-              </w:rPr>
-              <w:t xml:space="preserve"> </w:t>
-            </w:r>
-            <w:r>
-              <w:rPr>
-                <w:rFonts w:ascii="Times New Roman" w:eastAsia="Times New Roman" w:hAnsi="Times New Roman" w:cs="Times New Roman"/>
-                <w:color w:val="auto"/>
-                <w:sz w:val="24"/>
-                <w:szCs w:val="22"/>
-              </w:rPr>
-              <w:t>No information is stored. StudyBear closes Create/Update Profile Screen and displays User Profile Screen</w:t>
-            </w:r>
-          </w:p>
-          <w:p>
-            <w:pPr>
-              <w:pStyle w:val="normal0"/>
-              <w:widowControl w:val="0"/>
-              <w:spacing w:line="240" w:lineRule="auto"/>
-              <w:rPr>
-                <w:sz w:val="24"/>
-              </w:rPr>
-            </w:pPr>
           </w:p>
         </w:tc>
       </w:tr>
@@ -2219,16 +2012,7 @@
                 <w:szCs w:val="22"/>
                 <w:lang w:eastAsia="ja-JP"/>
               </w:rPr>
-              <w:t xml:space="preserve">User is </w:t>
-            </w:r>
-            <w:r>
-              <w:rPr>
-                <w:rFonts w:ascii="Times New Roman" w:hAnsi="Times New Roman"/>
-                <w:sz w:val="24"/>
-                <w:szCs w:val="22"/>
-                <w:lang w:eastAsia="ja-JP"/>
-              </w:rPr>
-              <w:t>logged in to StudyBear</w:t>
+              <w:t>Screen with Settings button is displayed</w:t>
             </w:r>
           </w:p>
         </w:tc>
@@ -2607,57 +2391,22 @@
               <w:pStyle w:val="normal0"/>
               <w:widowControl w:val="0"/>
               <w:spacing w:line="240" w:lineRule="auto"/>
-              <w:rPr>
-                <w:rFonts w:ascii="Times New Roman" w:eastAsia="Times New Roman" w:hAnsi="Times New Roman" w:cs="Times New Roman"/>
-                <w:color w:val="auto"/>
-                <w:sz w:val="24"/>
-                <w:szCs w:val="22"/>
-              </w:rPr>
-            </w:pPr>
-            <w:r>
-              <w:rPr>
-                <w:rFonts w:ascii="Times New Roman" w:eastAsia="Times New Roman" w:hAnsi="Times New Roman" w:cs="Times New Roman"/>
-                <w:color w:val="auto"/>
-                <w:sz w:val="24"/>
-                <w:szCs w:val="22"/>
-              </w:rPr>
-              <w:t xml:space="preserve">1. </w:t>
-            </w:r>
-            <w:r>
-              <w:rPr>
-                <w:rFonts w:ascii="Times New Roman" w:eastAsia="Times New Roman" w:hAnsi="Times New Roman" w:cs="Times New Roman"/>
-                <w:color w:val="auto"/>
-                <w:sz w:val="24"/>
-                <w:szCs w:val="22"/>
-              </w:rPr>
-              <w:t>User</w:t>
-            </w:r>
-            <w:r>
-              <w:rPr>
-                <w:rFonts w:ascii="Times New Roman" w:eastAsia="Times New Roman" w:hAnsi="Times New Roman" w:cs="Times New Roman"/>
-                <w:color w:val="auto"/>
-                <w:sz w:val="24"/>
-                <w:szCs w:val="22"/>
-              </w:rPr>
-              <w:t xml:space="preserve"> is logged in to StudyBear and</w:t>
-            </w:r>
-            <w:r>
-              <w:rPr>
-                <w:rFonts w:ascii="Times New Roman" w:eastAsia="Times New Roman" w:hAnsi="Times New Roman" w:cs="Times New Roman"/>
-                <w:color w:val="auto"/>
-                <w:sz w:val="24"/>
-                <w:szCs w:val="22"/>
-              </w:rPr>
-              <w:t xml:space="preserve"> </w:t>
-            </w:r>
-            <w:r>
-              <w:rPr>
-                <w:rFonts w:ascii="Times New Roman" w:eastAsia="Times New Roman" w:hAnsi="Times New Roman" w:cs="Times New Roman"/>
-                <w:color w:val="auto"/>
-                <w:sz w:val="24"/>
-                <w:szCs w:val="22"/>
-              </w:rPr>
-              <w:t>clicks the settings button (gear). Drop-down menu appears.</w:t>
+              <w:ind w:left="720"/>
+              <w:rPr>
+                <w:rFonts w:ascii="Times New Roman" w:eastAsia="Times New Roman" w:hAnsi="Times New Roman" w:cs="Times New Roman"/>
+                <w:color w:val="auto"/>
+                <w:sz w:val="24"/>
+                <w:szCs w:val="22"/>
+              </w:rPr>
+            </w:pPr>
+            <w:r>
+              <w:rPr>
+                <w:rFonts w:ascii="Times New Roman" w:eastAsia="Times New Roman" w:hAnsi="Times New Roman" w:cs="Times New Roman"/>
+                <w:color w:val="auto"/>
+                <w:sz w:val="24"/>
+                <w:szCs w:val="22"/>
+              </w:rPr>
+              <w:t>1. StudyBear displays screen with settings button (gear)</w:t>
             </w:r>
           </w:p>
           <w:p>
@@ -2679,25 +2428,38 @@
                 <w:sz w:val="24"/>
                 <w:szCs w:val="22"/>
               </w:rPr>
-              <w:t xml:space="preserve">2. User clicks the </w:t>
-            </w:r>
-            <w:r>
-              <w:rPr>
-                <w:rFonts w:ascii="Times New Roman" w:eastAsia="Times New Roman" w:hAnsi="Times New Roman" w:cs="Times New Roman"/>
-                <w:color w:val="auto"/>
-                <w:sz w:val="24"/>
-                <w:szCs w:val="22"/>
-              </w:rPr>
-              <w:t>Manage Block List</w:t>
-            </w:r>
-            <w:r>
-              <w:rPr>
-                <w:rFonts w:ascii="Times New Roman" w:eastAsia="Times New Roman" w:hAnsi="Times New Roman" w:cs="Times New Roman"/>
-                <w:color w:val="auto"/>
-                <w:sz w:val="24"/>
-                <w:szCs w:val="22"/>
-              </w:rPr>
-              <w:t xml:space="preserve"> link.</w:t>
+              <w:t>2. User clicks settings button. Menu is displayed</w:t>
+            </w:r>
+          </w:p>
+          <w:p>
+            <w:pPr>
+              <w:pStyle w:val="normal0"/>
+              <w:widowControl w:val="0"/>
+              <w:spacing w:line="240" w:lineRule="auto"/>
+              <w:rPr>
+                <w:rFonts w:ascii="Times New Roman" w:eastAsia="Times New Roman" w:hAnsi="Times New Roman" w:cs="Times New Roman"/>
+                <w:color w:val="auto"/>
+                <w:sz w:val="24"/>
+                <w:szCs w:val="22"/>
+              </w:rPr>
+            </w:pPr>
+            <w:r>
+              <w:rPr>
+                <w:rFonts w:ascii="Times New Roman" w:eastAsia="Times New Roman" w:hAnsi="Times New Roman" w:cs="Times New Roman"/>
+                <w:color w:val="auto"/>
+                <w:sz w:val="24"/>
+                <w:szCs w:val="22"/>
+              </w:rPr>
+              <w:t>3</w:t>
+            </w:r>
+            <w:r>
+              <w:rPr>
+                <w:rFonts w:ascii="Times New Roman" w:eastAsia="Times New Roman" w:hAnsi="Times New Roman" w:cs="Times New Roman"/>
+                <w:color w:val="auto"/>
+                <w:sz w:val="24"/>
+                <w:szCs w:val="22"/>
+              </w:rPr>
+              <w:t>. User clicks the Manage Block List link.</w:t>
             </w:r>
           </w:p>
           <w:p>
@@ -2720,7 +2482,7 @@
                 <w:sz w:val="24"/>
                 <w:szCs w:val="22"/>
               </w:rPr>
-              <w:t>3</w:t>
+              <w:t>4</w:t>
             </w:r>
             <w:r>
               <w:rPr>
@@ -2798,7 +2560,16 @@
                 <w:sz w:val="24"/>
                 <w:szCs w:val="22"/>
               </w:rPr>
-              <w:t>4.</w:t>
+              <w:t>5</w:t>
+            </w:r>
+            <w:r>
+              <w:rPr>
+                <w:rFonts w:ascii="Times New Roman" w:eastAsia="Times New Roman" w:hAnsi="Times New Roman" w:cs="Times New Roman"/>
+                <w:color w:val="auto"/>
+                <w:sz w:val="24"/>
+                <w:szCs w:val="22"/>
+              </w:rPr>
+              <w:t>.</w:t>
             </w:r>
             <w:r>
               <w:rPr>
@@ -2827,7 +2598,16 @@
                 <w:sz w:val="24"/>
                 <w:szCs w:val="22"/>
               </w:rPr>
-              <w:t xml:space="preserve">) User implements Add User to </w:t>
+              <w:t>.</w:t>
+            </w:r>
+            <w:r>
+              <w:rPr>
+                <w:rFonts w:ascii="Times New Roman" w:eastAsia="Times New Roman" w:hAnsi="Times New Roman" w:cs="Times New Roman"/>
+                <w:color w:val="auto"/>
+                <w:sz w:val="24"/>
+                <w:szCs w:val="22"/>
+              </w:rPr>
+              <w:t xml:space="preserve"> User implements Add User to </w:t>
             </w:r>
             <w:r>
               <w:rPr>
@@ -2867,7 +2647,16 @@
                 <w:sz w:val="24"/>
                 <w:szCs w:val="22"/>
               </w:rPr>
-              <w:t xml:space="preserve">    b) User implements Remove User</w:t>
+              <w:t xml:space="preserve">    b.</w:t>
+            </w:r>
+            <w:r>
+              <w:rPr>
+                <w:rFonts w:ascii="Times New Roman" w:eastAsia="Times New Roman" w:hAnsi="Times New Roman" w:cs="Times New Roman"/>
+                <w:color w:val="auto"/>
+                <w:sz w:val="24"/>
+                <w:szCs w:val="22"/>
+              </w:rPr>
+              <w:t xml:space="preserve"> User implements Remove User</w:t>
             </w:r>
             <w:r>
               <w:rPr>
@@ -2907,7 +2696,16 @@
                 <w:sz w:val="24"/>
                 <w:szCs w:val="22"/>
               </w:rPr>
-              <w:t xml:space="preserve">    c) User clicks Save button</w:t>
+              <w:t xml:space="preserve">    c.</w:t>
+            </w:r>
+            <w:r>
+              <w:rPr>
+                <w:rFonts w:ascii="Times New Roman" w:eastAsia="Times New Roman" w:hAnsi="Times New Roman" w:cs="Times New Roman"/>
+                <w:color w:val="auto"/>
+                <w:sz w:val="24"/>
+                <w:szCs w:val="22"/>
+              </w:rPr>
+              <w:t xml:space="preserve"> User clicks Save button</w:t>
             </w:r>
           </w:p>
           <w:p>
@@ -2941,7 +2739,7 @@
                 <w:sz w:val="24"/>
                 <w:szCs w:val="22"/>
               </w:rPr>
-              <w:t>)</w:t>
+              <w:t>.</w:t>
             </w:r>
             <w:r>
               <w:rPr>
@@ -2990,7 +2788,16 @@
                 <w:sz w:val="24"/>
                 <w:szCs w:val="22"/>
               </w:rPr>
-              <w:t xml:space="preserve">    d) User clicks Back button</w:t>
+              <w:t xml:space="preserve">    d.</w:t>
+            </w:r>
+            <w:r>
+              <w:rPr>
+                <w:rFonts w:ascii="Times New Roman" w:eastAsia="Times New Roman" w:hAnsi="Times New Roman" w:cs="Times New Roman"/>
+                <w:color w:val="auto"/>
+                <w:sz w:val="24"/>
+                <w:szCs w:val="22"/>
+              </w:rPr>
+              <w:t xml:space="preserve"> User clicks Back button</w:t>
             </w:r>
           </w:p>
           <w:p>
@@ -3024,7 +2831,7 @@
                 <w:sz w:val="24"/>
                 <w:szCs w:val="22"/>
               </w:rPr>
-              <w:t>)</w:t>
+              <w:t>.</w:t>
             </w:r>
             <w:r>
               <w:rPr>
@@ -3123,7 +2930,7 @@
                 <w:szCs w:val="22"/>
                 <w:lang w:eastAsia="ja-JP"/>
               </w:rPr>
-              <w:t>User is logged in to StudyBear</w:t>
+              <w:t>Screen with Settings button is displayed</w:t>
             </w:r>
           </w:p>
         </w:tc>
@@ -4482,36 +4289,25 @@
                 <w:sz w:val="24"/>
                 <w:szCs w:val="22"/>
               </w:rPr>
-              <w:t>User can click username(s) again to un-</w:t>
-            </w:r>
-            <w:proofErr w:type="gramStart"/>
-            <w:r>
-              <w:rPr>
-                <w:rFonts w:ascii="Times New Roman" w:eastAsia="Times New Roman" w:hAnsi="Times New Roman" w:cs="Times New Roman"/>
-                <w:color w:val="auto"/>
-                <w:sz w:val="24"/>
-                <w:szCs w:val="22"/>
-              </w:rPr>
-              <w:t xml:space="preserve">highlight </w:t>
-            </w:r>
-            <w:r>
-              <w:rPr>
-                <w:rFonts w:ascii="Times New Roman" w:eastAsia="Times New Roman" w:hAnsi="Times New Roman" w:cs="Times New Roman"/>
-                <w:color w:val="auto"/>
-                <w:sz w:val="24"/>
-                <w:szCs w:val="22"/>
-              </w:rPr>
-              <w:t>)</w:t>
-            </w:r>
-            <w:proofErr w:type="gramEnd"/>
-            <w:r>
-              <w:rPr>
-                <w:rFonts w:ascii="Times New Roman" w:eastAsia="Times New Roman" w:hAnsi="Times New Roman" w:cs="Times New Roman"/>
-                <w:color w:val="auto"/>
-                <w:sz w:val="24"/>
-                <w:szCs w:val="22"/>
-              </w:rPr>
-              <w:t xml:space="preserve"> then clicks the remove button</w:t>
+              <w:t>User can click username(s) aga</w:t>
+            </w:r>
+            <w:r>
+              <w:rPr>
+                <w:rFonts w:ascii="Times New Roman" w:eastAsia="Times New Roman" w:hAnsi="Times New Roman" w:cs="Times New Roman"/>
+                <w:color w:val="auto"/>
+                <w:sz w:val="24"/>
+                <w:szCs w:val="22"/>
+              </w:rPr>
+              <w:t>in to un-highlight) then clicks</w:t>
+            </w:r>
+            <w:r>
+              <w:rPr>
+                <w:rFonts w:ascii="Times New Roman" w:eastAsia="Times New Roman" w:hAnsi="Times New Roman" w:cs="Times New Roman"/>
+                <w:color w:val="auto"/>
+                <w:sz w:val="24"/>
+                <w:szCs w:val="22"/>
+              </w:rPr>
+              <w:t xml:space="preserve"> remove button</w:t>
             </w:r>
           </w:p>
           <w:p>
@@ -4634,8 +4430,6 @@
               </w:rPr>
               <w:t>) User repeats step 2</w:t>
             </w:r>
-            <w:bookmarkStart w:id="0" w:name="_GoBack"/>
-            <w:bookmarkEnd w:id="0"/>
           </w:p>
           <w:p>
             <w:pPr>
@@ -5479,43 +5273,76 @@
                 <w:sz w:val="24"/>
                 <w:szCs w:val="22"/>
               </w:rPr>
-              <w:t xml:space="preserve">choses classes and times then </w:t>
-            </w:r>
-            <w:r>
-              <w:rPr>
-                <w:rFonts w:ascii="Times New Roman" w:eastAsia="Times New Roman" w:hAnsi="Times New Roman" w:cs="Times New Roman"/>
-                <w:color w:val="auto"/>
-                <w:sz w:val="24"/>
-                <w:szCs w:val="22"/>
-              </w:rPr>
-              <w:t>clicks</w:t>
-            </w:r>
-            <w:r>
-              <w:rPr>
-                <w:rFonts w:ascii="Times New Roman" w:eastAsia="Times New Roman" w:hAnsi="Times New Roman" w:cs="Times New Roman"/>
-                <w:color w:val="auto"/>
-                <w:sz w:val="24"/>
-                <w:szCs w:val="22"/>
-              </w:rPr>
-              <w:t xml:space="preserve"> the</w:t>
-            </w:r>
-            <w:r>
-              <w:rPr>
-                <w:rFonts w:ascii="Times New Roman" w:eastAsia="Times New Roman" w:hAnsi="Times New Roman" w:cs="Times New Roman"/>
-                <w:color w:val="auto"/>
-                <w:sz w:val="24"/>
-                <w:szCs w:val="22"/>
-              </w:rPr>
-              <w:t xml:space="preserve"> save</w:t>
-            </w:r>
-            <w:r>
-              <w:rPr>
-                <w:rFonts w:ascii="Times New Roman" w:eastAsia="Times New Roman" w:hAnsi="Times New Roman" w:cs="Times New Roman"/>
-                <w:color w:val="auto"/>
-                <w:sz w:val="24"/>
-                <w:szCs w:val="22"/>
-              </w:rPr>
-              <w:t xml:space="preserve"> button.</w:t>
+              <w:t>updates classes and times</w:t>
+            </w:r>
+          </w:p>
+          <w:p>
+            <w:pPr>
+              <w:pStyle w:val="normal0"/>
+              <w:widowControl w:val="0"/>
+              <w:spacing w:line="240" w:lineRule="auto"/>
+              <w:ind w:left="1299"/>
+              <w:rPr>
+                <w:rFonts w:ascii="Times New Roman" w:eastAsia="Times New Roman" w:hAnsi="Times New Roman" w:cs="Times New Roman"/>
+                <w:color w:val="auto"/>
+                <w:sz w:val="24"/>
+                <w:szCs w:val="22"/>
+              </w:rPr>
+            </w:pPr>
+            <w:r>
+              <w:rPr>
+                <w:rFonts w:ascii="Times New Roman" w:eastAsia="Times New Roman" w:hAnsi="Times New Roman" w:cs="Times New Roman"/>
+                <w:color w:val="auto"/>
+                <w:sz w:val="24"/>
+                <w:szCs w:val="22"/>
+              </w:rPr>
+              <w:t>a. User clicks add course/time and makes selections from drop-down menu</w:t>
+            </w:r>
+          </w:p>
+          <w:p>
+            <w:pPr>
+              <w:pStyle w:val="normal0"/>
+              <w:widowControl w:val="0"/>
+              <w:spacing w:line="240" w:lineRule="auto"/>
+              <w:ind w:left="1299"/>
+              <w:rPr>
+                <w:rFonts w:ascii="Times New Roman" w:eastAsia="Times New Roman" w:hAnsi="Times New Roman" w:cs="Times New Roman"/>
+                <w:color w:val="auto"/>
+                <w:sz w:val="24"/>
+                <w:szCs w:val="22"/>
+              </w:rPr>
+            </w:pPr>
+            <w:r>
+              <w:rPr>
+                <w:rFonts w:ascii="Times New Roman" w:eastAsia="Times New Roman" w:hAnsi="Times New Roman" w:cs="Times New Roman"/>
+                <w:color w:val="auto"/>
+                <w:sz w:val="24"/>
+                <w:szCs w:val="22"/>
+              </w:rPr>
+              <w:t>b. User clicks the remove button next to previous courses/times</w:t>
+            </w:r>
+          </w:p>
+          <w:p>
+            <w:pPr>
+              <w:pStyle w:val="normal0"/>
+              <w:widowControl w:val="0"/>
+              <w:spacing w:line="240" w:lineRule="auto"/>
+              <w:ind w:left="1299" w:hanging="1260"/>
+              <w:rPr>
+                <w:rFonts w:ascii="Times New Roman" w:eastAsia="Times New Roman" w:hAnsi="Times New Roman" w:cs="Times New Roman"/>
+                <w:color w:val="auto"/>
+                <w:sz w:val="24"/>
+                <w:szCs w:val="22"/>
+              </w:rPr>
+            </w:pPr>
+            <w:r>
+              <w:rPr>
+                <w:rFonts w:ascii="Times New Roman" w:eastAsia="Times New Roman" w:hAnsi="Times New Roman" w:cs="Times New Roman"/>
+                <w:color w:val="auto"/>
+                <w:sz w:val="24"/>
+                <w:szCs w:val="22"/>
+              </w:rPr>
+              <w:t>5. User clicks saves button</w:t>
             </w:r>
           </w:p>
           <w:p>
@@ -5572,19 +5399,8 @@
               </w:rPr>
               <w:t>4. StudyBear displays User Profile Screen in Display Mode and loads information from data store.</w:t>
             </w:r>
-          </w:p>
-          <w:p>
-            <w:pPr>
-              <w:pStyle w:val="normal0"/>
-              <w:widowControl w:val="0"/>
-              <w:spacing w:line="240" w:lineRule="auto"/>
-              <w:rPr>
-                <w:rFonts w:ascii="Times New Roman" w:eastAsia="Times New Roman" w:hAnsi="Times New Roman" w:cs="Times New Roman"/>
-                <w:color w:val="auto"/>
-                <w:sz w:val="24"/>
-                <w:szCs w:val="22"/>
-              </w:rPr>
-            </w:pPr>
+            <w:bookmarkStart w:id="0" w:name="_GoBack"/>
+            <w:bookmarkEnd w:id="0"/>
             <w:r>
               <w:rPr>
                 <w:rFonts w:ascii="Times New Roman" w:eastAsia="Times New Roman" w:hAnsi="Times New Roman" w:cs="Times New Roman"/>

</xml_diff>